<commit_message>
Docs: UML notes updated
</commit_message>
<xml_diff>
--- a/UML Class Diagrams.docx
+++ b/UML Class Diagrams.docx
@@ -632,6 +632,13 @@
     <w:p/>
     <w:p/>
     <w:p/>
+    <w:p>
+      <w:r>
+        <w:t>s</w:t>
+      </w:r>
+      <w:bookmarkStart w:id="0" w:name="_GoBack"/>
+      <w:bookmarkEnd w:id="0"/>
+    </w:p>
     <w:p/>
     <w:p/>
     <w:p/>
@@ -655,7 +662,6 @@
     <w:p/>
     <w:p/>
     <w:p/>
-    <w:p/>
     <w:p>
       <w:pPr>
         <w:pStyle w:val="Heading1"/>
@@ -665,7 +671,7 @@
           <w:sz w:val="36"/>
         </w:rPr>
       </w:pPr>
-      <w:bookmarkStart w:id="0" w:name="_Toc191888509"/>
+      <w:bookmarkStart w:id="1" w:name="_Toc191888509"/>
       <w:r>
         <w:rPr>
           <w:b/>
@@ -683,7 +689,7 @@
         </w:rPr>
         <w:t>UML?</w:t>
       </w:r>
-      <w:bookmarkEnd w:id="0"/>
+      <w:bookmarkEnd w:id="1"/>
     </w:p>
     <w:p>
       <w:pPr>
@@ -725,19 +731,7 @@
         <w:rPr>
           <w:sz w:val="28"/>
         </w:rPr>
-        <w:t xml:space="preserve">️ </w:t>
-      </w:r>
-      <w:r>
-        <w:rPr>
-          <w:sz w:val="28"/>
-        </w:rPr>
-        <w:t>provides</w:t>
-      </w:r>
-      <w:r>
-        <w:rPr>
-          <w:sz w:val="28"/>
-        </w:rPr>
-        <w:t xml:space="preserve"> a standard way to visualize system architecture.</w:t>
+        <w:t>️ provides a standard way to visualize system architecture.</w:t>
       </w:r>
     </w:p>
     <w:p>
@@ -929,7 +923,7 @@
           <w:sz w:val="32"/>
         </w:rPr>
       </w:pPr>
-      <w:bookmarkStart w:id="1" w:name="_Toc191888510"/>
+      <w:bookmarkStart w:id="2" w:name="_Toc191888510"/>
       <w:r>
         <w:rPr>
           <w:rFonts w:asciiTheme="minorHAnsi" w:hAnsiTheme="minorHAnsi"/>
@@ -946,7 +940,7 @@
         </w:rPr>
         <w:t>Types of UML</w:t>
       </w:r>
-      <w:bookmarkEnd w:id="1"/>
+      <w:bookmarkEnd w:id="2"/>
     </w:p>
     <w:p>
       <w:pPr>
@@ -963,7 +957,9 @@
       </w:pPr>
       <w:r>
         <w:rPr>
-          <w:sz w:val="28"/>
+          <w:noProof/>
+          <w:sz w:val="28"/>
+          <w:lang w:eastAsia="en-IN"/>
         </w:rPr>
         <w:drawing>
           <wp:inline distT="0" distB="0" distL="0" distR="0" wp14:anchorId="528FEAC2" wp14:editId="1715F9E2">
@@ -1919,7 +1915,7 @@
           <w:sz w:val="36"/>
         </w:rPr>
       </w:pPr>
-      <w:bookmarkStart w:id="2" w:name="_Toc191888511"/>
+      <w:bookmarkStart w:id="3" w:name="_Toc191888511"/>
       <w:r>
         <w:rPr>
           <w:b/>
@@ -1929,7 +1925,7 @@
         <w:lastRenderedPageBreak/>
         <w:t>2. Understanding Class Diagrams</w:t>
       </w:r>
-      <w:bookmarkEnd w:id="2"/>
+      <w:bookmarkEnd w:id="3"/>
     </w:p>
     <w:p>
       <w:pPr>
@@ -2047,7 +2043,9 @@
       <w:r>
         <w:rPr>
           <w:rFonts w:ascii="Segoe UI Symbol" w:hAnsi="Segoe UI Symbol" w:cs="Segoe UI Symbol"/>
-          <w:sz w:val="28"/>
+          <w:noProof/>
+          <w:sz w:val="28"/>
+          <w:lang w:eastAsia="en-IN"/>
         </w:rPr>
         <w:drawing>
           <wp:inline distT="0" distB="0" distL="0" distR="0" wp14:anchorId="1E187344" wp14:editId="59BEECD3">
@@ -2993,31 +2991,7 @@
           <w:sz w:val="36"/>
         </w:rPr>
         <w:lastRenderedPageBreak/>
-        <w:t>3</w:t>
-      </w:r>
-      <w:r>
-        <w:rPr>
-          <w:b/>
-          <w:color w:val="2E74B5" w:themeColor="accent5" w:themeShade="BF"/>
-          <w:sz w:val="36"/>
-        </w:rPr>
-        <w:t xml:space="preserve">. </w:t>
-      </w:r>
-      <w:r>
-        <w:rPr>
-          <w:b/>
-          <w:color w:val="2E74B5" w:themeColor="accent5" w:themeShade="BF"/>
-          <w:sz w:val="36"/>
-        </w:rPr>
-        <w:t>Basics of UML</w:t>
-      </w:r>
-      <w:r>
-        <w:rPr>
-          <w:b/>
-          <w:color w:val="2E74B5" w:themeColor="accent5" w:themeShade="BF"/>
-          <w:sz w:val="36"/>
-        </w:rPr>
-        <w:t xml:space="preserve"> Class Diagrams</w:t>
+        <w:t>3. Basics of UML Class Diagrams</w:t>
       </w:r>
     </w:p>
     <w:p>
@@ -3201,7 +3175,9 @@
       </w:pPr>
       <w:r>
         <w:rPr>
-          <w:sz w:val="28"/>
+          <w:noProof/>
+          <w:sz w:val="28"/>
+          <w:lang w:eastAsia="en-IN"/>
         </w:rPr>
         <w:drawing>
           <wp:inline distT="0" distB="0" distL="0" distR="0" wp14:anchorId="4019F2EB" wp14:editId="1324AE7C">
@@ -3682,8 +3658,6 @@
               </w:rPr>
               <w:t>#</w:t>
             </w:r>
-            <w:bookmarkStart w:id="3" w:name="_GoBack"/>
-            <w:bookmarkEnd w:id="3"/>
           </w:p>
         </w:tc>
         <w:tc>
@@ -7794,6 +7768,7 @@
   <w:style w:type="character" w:default="1" w:styleId="DefaultParagraphFont">
     <w:name w:val="Default Paragraph Font"/>
     <w:uiPriority w:val="1"/>
+    <w:semiHidden/>
     <w:unhideWhenUsed/>
   </w:style>
   <w:style w:type="table" w:default="1" w:styleId="TableNormal">
@@ -8357,7 +8332,7 @@
 </file>
 
 <file path=customXml/itemProps1.xml><?xml version="1.0" encoding="utf-8"?>
-<ds:datastoreItem xmlns:ds="http://schemas.openxmlformats.org/officeDocument/2006/customXml" ds:itemID="{DD560F91-3331-4D90-A224-F2C3C760B4DC}">
+<ds:datastoreItem xmlns:ds="http://schemas.openxmlformats.org/officeDocument/2006/customXml" ds:itemID="{FA32B635-ADC3-420D-9BD8-1320DC01AF54}">
   <ds:schemaRefs>
     <ds:schemaRef ds:uri="http://schemas.openxmlformats.org/officeDocument/2006/bibliography"/>
   </ds:schemaRefs>

</xml_diff>

<commit_message>
docs: Updated UML diagram notes, added types of relationships
</commit_message>
<xml_diff>
--- a/UML Class Diagrams.docx
+++ b/UML Class Diagrams.docx
@@ -10,7 +10,6 @@
           <w:docPartUnique/>
         </w:docPartObj>
       </w:sdtPr>
-      <w:sdtEndPr/>
       <w:sdtContent>
         <w:p>
           <w:r>
@@ -125,7 +124,6 @@
                                     <w:dataBinding w:prefixMappings="xmlns:ns0='http://purl.org/dc/elements/1.1/' xmlns:ns1='http://schemas.openxmlformats.org/package/2006/metadata/core-properties' " w:xpath="/ns1:coreProperties[1]/ns0:creator[1]" w:storeItemID="{6C3C8BC8-F283-45AE-878A-BAB7291924A1}"/>
                                     <w:text/>
                                   </w:sdtPr>
-                                  <w:sdtEndPr/>
                                   <w:sdtContent>
                                     <w:p>
                                       <w:pPr>
@@ -274,7 +272,6 @@
                               <w:dataBinding w:prefixMappings="xmlns:ns0='http://purl.org/dc/elements/1.1/' xmlns:ns1='http://schemas.openxmlformats.org/package/2006/metadata/core-properties' " w:xpath="/ns1:coreProperties[1]/ns0:creator[1]" w:storeItemID="{6C3C8BC8-F283-45AE-878A-BAB7291924A1}"/>
                               <w:text/>
                             </w:sdtPr>
-                            <w:sdtEndPr/>
                             <w:sdtContent>
                               <w:p>
                                 <w:pPr>
@@ -415,13 +412,12 @@
           <w:r>
             <w:fldChar w:fldCharType="separate"/>
           </w:r>
-          <w:hyperlink w:anchor="_Toc191888509" w:history="1">
+          <w:hyperlink w:anchor="_Toc192045044" w:history="1">
             <w:r>
               <w:rPr>
                 <w:rStyle w:val="Hyperlink"/>
                 <w:b/>
                 <w:noProof/>
-                <w:color w:val="034990" w:themeColor="hyperlink" w:themeShade="BF"/>
               </w:rPr>
               <w:t>1. What is UML?</w:t>
             </w:r>
@@ -444,7 +440,7 @@
                 <w:noProof/>
                 <w:webHidden/>
               </w:rPr>
-              <w:instrText xml:space="preserve"> PAGEREF _Toc191888509 \h </w:instrText>
+              <w:instrText xml:space="preserve"> PAGEREF _Toc192045044 \h </w:instrText>
             </w:r>
             <w:r>
               <w:rPr>
@@ -487,7 +483,7 @@
               <w:lang w:val="en-IN" w:eastAsia="en-IN"/>
             </w:rPr>
           </w:pPr>
-          <w:hyperlink w:anchor="_Toc191888510" w:history="1">
+          <w:hyperlink w:anchor="_Toc192045045" w:history="1">
             <w:r>
               <w:rPr>
                 <w:rStyle w:val="Hyperlink"/>
@@ -514,7 +510,7 @@
                 <w:noProof/>
                 <w:webHidden/>
               </w:rPr>
-              <w:instrText xml:space="preserve"> PAGEREF _Toc191888510 \h </w:instrText>
+              <w:instrText xml:space="preserve"> PAGEREF _Toc192045045 \h </w:instrText>
             </w:r>
             <w:r>
               <w:rPr>
@@ -557,13 +553,12 @@
               <w:lang w:val="en-IN" w:eastAsia="en-IN"/>
             </w:rPr>
           </w:pPr>
-          <w:hyperlink w:anchor="_Toc191888511" w:history="1">
+          <w:hyperlink w:anchor="_Toc192045046" w:history="1">
             <w:r>
               <w:rPr>
                 <w:rStyle w:val="Hyperlink"/>
                 <w:b/>
                 <w:noProof/>
-                <w:color w:val="034990" w:themeColor="hyperlink" w:themeShade="BF"/>
               </w:rPr>
               <w:t>2. Understanding Class Diagrams</w:t>
             </w:r>
@@ -586,7 +581,7 @@
                 <w:noProof/>
                 <w:webHidden/>
               </w:rPr>
-              <w:instrText xml:space="preserve"> PAGEREF _Toc191888511 \h </w:instrText>
+              <w:instrText xml:space="preserve"> PAGEREF _Toc192045046 \h </w:instrText>
             </w:r>
             <w:r>
               <w:rPr>
@@ -607,6 +602,390 @@
                 <w:webHidden/>
               </w:rPr>
               <w:t>4</w:t>
+            </w:r>
+            <w:r>
+              <w:rPr>
+                <w:noProof/>
+                <w:webHidden/>
+              </w:rPr>
+              <w:fldChar w:fldCharType="end"/>
+            </w:r>
+          </w:hyperlink>
+        </w:p>
+        <w:p>
+          <w:pPr>
+            <w:pStyle w:val="TOC1"/>
+            <w:tabs>
+              <w:tab w:val="right" w:leader="dot" w:pos="10456"/>
+            </w:tabs>
+            <w:rPr>
+              <w:rFonts w:cstheme="minorBidi"/>
+              <w:noProof/>
+              <w:lang w:val="en-IN" w:eastAsia="en-IN"/>
+            </w:rPr>
+          </w:pPr>
+          <w:hyperlink w:anchor="_Toc192045047" w:history="1">
+            <w:r>
+              <w:rPr>
+                <w:rStyle w:val="Hyperlink"/>
+                <w:b/>
+                <w:noProof/>
+              </w:rPr>
+              <w:t>3. Basics of UML Class Diagrams</w:t>
+            </w:r>
+            <w:r>
+              <w:rPr>
+                <w:noProof/>
+                <w:webHidden/>
+              </w:rPr>
+              <w:tab/>
+            </w:r>
+            <w:r>
+              <w:rPr>
+                <w:noProof/>
+                <w:webHidden/>
+              </w:rPr>
+              <w:fldChar w:fldCharType="begin"/>
+            </w:r>
+            <w:r>
+              <w:rPr>
+                <w:noProof/>
+                <w:webHidden/>
+              </w:rPr>
+              <w:instrText xml:space="preserve"> PAGEREF _Toc192045047 \h </w:instrText>
+            </w:r>
+            <w:r>
+              <w:rPr>
+                <w:noProof/>
+                <w:webHidden/>
+              </w:rPr>
+            </w:r>
+            <w:r>
+              <w:rPr>
+                <w:noProof/>
+                <w:webHidden/>
+              </w:rPr>
+              <w:fldChar w:fldCharType="separate"/>
+            </w:r>
+            <w:r>
+              <w:rPr>
+                <w:noProof/>
+                <w:webHidden/>
+              </w:rPr>
+              <w:t>6</w:t>
+            </w:r>
+            <w:r>
+              <w:rPr>
+                <w:noProof/>
+                <w:webHidden/>
+              </w:rPr>
+              <w:fldChar w:fldCharType="end"/>
+            </w:r>
+          </w:hyperlink>
+        </w:p>
+        <w:p>
+          <w:pPr>
+            <w:pStyle w:val="TOC2"/>
+            <w:tabs>
+              <w:tab w:val="left" w:pos="660"/>
+              <w:tab w:val="right" w:leader="dot" w:pos="10456"/>
+            </w:tabs>
+            <w:rPr>
+              <w:rFonts w:cstheme="minorBidi"/>
+              <w:noProof/>
+              <w:lang w:val="en-IN" w:eastAsia="en-IN"/>
+            </w:rPr>
+          </w:pPr>
+          <w:hyperlink w:anchor="_Toc192045048" w:history="1">
+            <w:r>
+              <w:rPr>
+                <w:rStyle w:val="Hyperlink"/>
+                <w:noProof/>
+              </w:rPr>
+              <w:t>1.</w:t>
+            </w:r>
+            <w:r>
+              <w:rPr>
+                <w:rFonts w:cstheme="minorBidi"/>
+                <w:noProof/>
+                <w:lang w:val="en-IN" w:eastAsia="en-IN"/>
+              </w:rPr>
+              <w:tab/>
+            </w:r>
+            <w:r>
+              <w:rPr>
+                <w:rStyle w:val="Hyperlink"/>
+                <w:noProof/>
+              </w:rPr>
+              <w:t>Class Representation</w:t>
+            </w:r>
+            <w:r>
+              <w:rPr>
+                <w:noProof/>
+                <w:webHidden/>
+              </w:rPr>
+              <w:tab/>
+            </w:r>
+            <w:r>
+              <w:rPr>
+                <w:noProof/>
+                <w:webHidden/>
+              </w:rPr>
+              <w:fldChar w:fldCharType="begin"/>
+            </w:r>
+            <w:r>
+              <w:rPr>
+                <w:noProof/>
+                <w:webHidden/>
+              </w:rPr>
+              <w:instrText xml:space="preserve"> PAGEREF _Toc192045048 \h </w:instrText>
+            </w:r>
+            <w:r>
+              <w:rPr>
+                <w:noProof/>
+                <w:webHidden/>
+              </w:rPr>
+            </w:r>
+            <w:r>
+              <w:rPr>
+                <w:noProof/>
+                <w:webHidden/>
+              </w:rPr>
+              <w:fldChar w:fldCharType="separate"/>
+            </w:r>
+            <w:r>
+              <w:rPr>
+                <w:noProof/>
+                <w:webHidden/>
+              </w:rPr>
+              <w:t>6</w:t>
+            </w:r>
+            <w:r>
+              <w:rPr>
+                <w:noProof/>
+                <w:webHidden/>
+              </w:rPr>
+              <w:fldChar w:fldCharType="end"/>
+            </w:r>
+          </w:hyperlink>
+        </w:p>
+        <w:p>
+          <w:pPr>
+            <w:pStyle w:val="TOC2"/>
+            <w:tabs>
+              <w:tab w:val="left" w:pos="660"/>
+              <w:tab w:val="right" w:leader="dot" w:pos="10456"/>
+            </w:tabs>
+            <w:rPr>
+              <w:rFonts w:cstheme="minorBidi"/>
+              <w:noProof/>
+              <w:lang w:val="en-IN" w:eastAsia="en-IN"/>
+            </w:rPr>
+          </w:pPr>
+          <w:hyperlink w:anchor="_Toc192045049" w:history="1">
+            <w:r>
+              <w:rPr>
+                <w:rStyle w:val="Hyperlink"/>
+                <w:noProof/>
+              </w:rPr>
+              <w:t>2.</w:t>
+            </w:r>
+            <w:r>
+              <w:rPr>
+                <w:rFonts w:cstheme="minorBidi"/>
+                <w:noProof/>
+                <w:lang w:val="en-IN" w:eastAsia="en-IN"/>
+              </w:rPr>
+              <w:tab/>
+            </w:r>
+            <w:r>
+              <w:rPr>
+                <w:rStyle w:val="Hyperlink"/>
+                <w:noProof/>
+              </w:rPr>
+              <w:t>Attributes and methods</w:t>
+            </w:r>
+            <w:r>
+              <w:rPr>
+                <w:noProof/>
+                <w:webHidden/>
+              </w:rPr>
+              <w:tab/>
+            </w:r>
+            <w:r>
+              <w:rPr>
+                <w:noProof/>
+                <w:webHidden/>
+              </w:rPr>
+              <w:fldChar w:fldCharType="begin"/>
+            </w:r>
+            <w:r>
+              <w:rPr>
+                <w:noProof/>
+                <w:webHidden/>
+              </w:rPr>
+              <w:instrText xml:space="preserve"> PAGEREF _Toc192045049 \h </w:instrText>
+            </w:r>
+            <w:r>
+              <w:rPr>
+                <w:noProof/>
+                <w:webHidden/>
+              </w:rPr>
+            </w:r>
+            <w:r>
+              <w:rPr>
+                <w:noProof/>
+                <w:webHidden/>
+              </w:rPr>
+              <w:fldChar w:fldCharType="separate"/>
+            </w:r>
+            <w:r>
+              <w:rPr>
+                <w:noProof/>
+                <w:webHidden/>
+              </w:rPr>
+              <w:t>7</w:t>
+            </w:r>
+            <w:r>
+              <w:rPr>
+                <w:noProof/>
+                <w:webHidden/>
+              </w:rPr>
+              <w:fldChar w:fldCharType="end"/>
+            </w:r>
+          </w:hyperlink>
+        </w:p>
+        <w:p>
+          <w:pPr>
+            <w:pStyle w:val="TOC1"/>
+            <w:tabs>
+              <w:tab w:val="right" w:leader="dot" w:pos="10456"/>
+            </w:tabs>
+            <w:rPr>
+              <w:rFonts w:cstheme="minorBidi"/>
+              <w:noProof/>
+              <w:lang w:val="en-IN" w:eastAsia="en-IN"/>
+            </w:rPr>
+          </w:pPr>
+          <w:hyperlink w:anchor="_Toc192045050" w:history="1">
+            <w:r>
+              <w:rPr>
+                <w:rStyle w:val="Hyperlink"/>
+                <w:b/>
+                <w:noProof/>
+              </w:rPr>
+              <w:t>4. Relationships in Class Diagrams</w:t>
+            </w:r>
+            <w:r>
+              <w:rPr>
+                <w:noProof/>
+                <w:webHidden/>
+              </w:rPr>
+              <w:tab/>
+            </w:r>
+            <w:r>
+              <w:rPr>
+                <w:noProof/>
+                <w:webHidden/>
+              </w:rPr>
+              <w:fldChar w:fldCharType="begin"/>
+            </w:r>
+            <w:r>
+              <w:rPr>
+                <w:noProof/>
+                <w:webHidden/>
+              </w:rPr>
+              <w:instrText xml:space="preserve"> PAGEREF _Toc192045050 \h </w:instrText>
+            </w:r>
+            <w:r>
+              <w:rPr>
+                <w:noProof/>
+                <w:webHidden/>
+              </w:rPr>
+            </w:r>
+            <w:r>
+              <w:rPr>
+                <w:noProof/>
+                <w:webHidden/>
+              </w:rPr>
+              <w:fldChar w:fldCharType="separate"/>
+            </w:r>
+            <w:r>
+              <w:rPr>
+                <w:noProof/>
+                <w:webHidden/>
+              </w:rPr>
+              <w:t>7</w:t>
+            </w:r>
+            <w:r>
+              <w:rPr>
+                <w:noProof/>
+                <w:webHidden/>
+              </w:rPr>
+              <w:fldChar w:fldCharType="end"/>
+            </w:r>
+          </w:hyperlink>
+        </w:p>
+        <w:p>
+          <w:pPr>
+            <w:pStyle w:val="TOC2"/>
+            <w:tabs>
+              <w:tab w:val="right" w:leader="dot" w:pos="10456"/>
+            </w:tabs>
+            <w:rPr>
+              <w:rFonts w:cstheme="minorBidi"/>
+              <w:noProof/>
+              <w:lang w:val="en-IN" w:eastAsia="en-IN"/>
+            </w:rPr>
+          </w:pPr>
+          <w:hyperlink w:anchor="_Toc192045051" w:history="1">
+            <w:r>
+              <w:rPr>
+                <w:rStyle w:val="Hyperlink"/>
+                <w:noProof/>
+              </w:rPr>
+              <w:t>1. Associations</w:t>
+            </w:r>
+            <w:r>
+              <w:rPr>
+                <w:noProof/>
+                <w:webHidden/>
+              </w:rPr>
+              <w:tab/>
+            </w:r>
+            <w:r>
+              <w:rPr>
+                <w:noProof/>
+                <w:webHidden/>
+              </w:rPr>
+              <w:fldChar w:fldCharType="begin"/>
+            </w:r>
+            <w:r>
+              <w:rPr>
+                <w:noProof/>
+                <w:webHidden/>
+              </w:rPr>
+              <w:instrText xml:space="preserve"> PAGEREF _Toc192045051 \h </w:instrText>
+            </w:r>
+            <w:r>
+              <w:rPr>
+                <w:noProof/>
+                <w:webHidden/>
+              </w:rPr>
+            </w:r>
+            <w:r>
+              <w:rPr>
+                <w:noProof/>
+                <w:webHidden/>
+              </w:rPr>
+              <w:fldChar w:fldCharType="separate"/>
+            </w:r>
+            <w:r>
+              <w:rPr>
+                <w:noProof/>
+                <w:webHidden/>
+              </w:rPr>
+              <w:t>8</w:t>
             </w:r>
             <w:r>
               <w:rPr>
@@ -629,16 +1008,6 @@
         </w:p>
       </w:sdtContent>
     </w:sdt>
-    <w:p/>
-    <w:p/>
-    <w:p/>
-    <w:p>
-      <w:r>
-        <w:t>s</w:t>
-      </w:r>
-      <w:bookmarkStart w:id="0" w:name="_GoBack"/>
-      <w:bookmarkEnd w:id="0"/>
-    </w:p>
     <w:p/>
     <w:p/>
     <w:p/>
@@ -671,7 +1040,7 @@
           <w:sz w:val="36"/>
         </w:rPr>
       </w:pPr>
-      <w:bookmarkStart w:id="1" w:name="_Toc191888509"/>
+      <w:bookmarkStart w:id="0" w:name="_Toc192045044"/>
       <w:r>
         <w:rPr>
           <w:b/>
@@ -689,7 +1058,7 @@
         </w:rPr>
         <w:t>UML?</w:t>
       </w:r>
-      <w:bookmarkEnd w:id="1"/>
+      <w:bookmarkEnd w:id="0"/>
     </w:p>
     <w:p>
       <w:pPr>
@@ -923,7 +1292,7 @@
           <w:sz w:val="32"/>
         </w:rPr>
       </w:pPr>
-      <w:bookmarkStart w:id="2" w:name="_Toc191888510"/>
+      <w:bookmarkStart w:id="1" w:name="_Toc192045045"/>
       <w:r>
         <w:rPr>
           <w:rFonts w:asciiTheme="minorHAnsi" w:hAnsiTheme="minorHAnsi"/>
@@ -940,7 +1309,7 @@
         </w:rPr>
         <w:t>Types of UML</w:t>
       </w:r>
-      <w:bookmarkEnd w:id="2"/>
+      <w:bookmarkEnd w:id="1"/>
     </w:p>
     <w:p>
       <w:pPr>
@@ -1915,7 +2284,7 @@
           <w:sz w:val="36"/>
         </w:rPr>
       </w:pPr>
-      <w:bookmarkStart w:id="3" w:name="_Toc191888511"/>
+      <w:bookmarkStart w:id="2" w:name="_Toc192045046"/>
       <w:r>
         <w:rPr>
           <w:b/>
@@ -1925,7 +2294,7 @@
         <w:lastRenderedPageBreak/>
         <w:t>2. Understanding Class Diagrams</w:t>
       </w:r>
-      <w:bookmarkEnd w:id="3"/>
+      <w:bookmarkEnd w:id="2"/>
     </w:p>
     <w:p>
       <w:pPr>
@@ -2984,6 +3353,7 @@
           <w:sz w:val="36"/>
         </w:rPr>
       </w:pPr>
+      <w:bookmarkStart w:id="3" w:name="_Toc192045047"/>
       <w:r>
         <w:rPr>
           <w:b/>
@@ -2993,6 +3363,7 @@
         <w:lastRenderedPageBreak/>
         <w:t>3. Basics of UML Class Diagrams</w:t>
       </w:r>
+      <w:bookmarkEnd w:id="3"/>
     </w:p>
     <w:p>
       <w:pPr>
@@ -3015,6 +3386,7 @@
           <w:sz w:val="32"/>
         </w:rPr>
       </w:pPr>
+      <w:bookmarkStart w:id="4" w:name="_Toc192045048"/>
       <w:r>
         <w:rPr>
           <w:rFonts w:asciiTheme="minorHAnsi" w:hAnsiTheme="minorHAnsi"/>
@@ -3023,6 +3395,7 @@
         </w:rPr>
         <w:t>Class Representation</w:t>
       </w:r>
+      <w:bookmarkEnd w:id="4"/>
     </w:p>
     <w:p>
       <w:pPr>
@@ -3247,6 +3620,7 @@
           <w:sz w:val="32"/>
         </w:rPr>
       </w:pPr>
+      <w:bookmarkStart w:id="5" w:name="_Toc192045049"/>
       <w:r>
         <w:rPr>
           <w:rFonts w:asciiTheme="minorHAnsi" w:hAnsiTheme="minorHAnsi"/>
@@ -3255,6 +3629,7 @@
         </w:rPr>
         <w:t>Attributes and methods</w:t>
       </w:r>
+      <w:bookmarkEnd w:id="5"/>
     </w:p>
     <w:p>
       <w:pPr>
@@ -3685,11 +4060,333 @@
     </w:tbl>
     <w:p>
       <w:pPr>
+        <w:pStyle w:val="Heading1"/>
+        <w:rPr>
+          <w:b/>
+          <w:color w:val="2E74B5" w:themeColor="accent5" w:themeShade="BF"/>
+          <w:sz w:val="36"/>
+        </w:rPr>
+      </w:pPr>
+      <w:bookmarkStart w:id="6" w:name="_Toc192045050"/>
+      <w:r>
+        <w:rPr>
+          <w:b/>
+          <w:color w:val="2E74B5" w:themeColor="accent5" w:themeShade="BF"/>
+          <w:sz w:val="36"/>
+        </w:rPr>
+        <w:lastRenderedPageBreak/>
+        <w:t>4. Relationships in Class Diagrams</w:t>
+      </w:r>
+      <w:bookmarkEnd w:id="6"/>
+    </w:p>
+    <w:p>
+      <w:pPr>
+        <w:rPr>
+          <w:sz w:val="8"/>
+        </w:rPr>
+      </w:pPr>
+    </w:p>
+    <w:p>
+      <w:pPr>
+        <w:rPr>
+          <w:sz w:val="28"/>
+          <w:szCs w:val="28"/>
+        </w:rPr>
+      </w:pPr>
+      <w:r>
+        <w:rPr>
+          <w:sz w:val="28"/>
+          <w:szCs w:val="28"/>
+        </w:rPr>
+        <w:t xml:space="preserve">In UML, relationships between classes define how objects of different classes interact. Understanding these relationships is crucial for object-oriented design and software </w:t>
+      </w:r>
+      <w:r>
+        <w:rPr>
+          <w:sz w:val="28"/>
+          <w:szCs w:val="28"/>
+        </w:rPr>
+        <w:t>modelling</w:t>
+      </w:r>
+      <w:r>
+        <w:rPr>
+          <w:sz w:val="28"/>
+          <w:szCs w:val="28"/>
+        </w:rPr>
+        <w:t>.</w:t>
+      </w:r>
+    </w:p>
+    <w:p>
+      <w:pPr>
+        <w:rPr>
+          <w:sz w:val="28"/>
+          <w:szCs w:val="28"/>
+        </w:rPr>
+      </w:pPr>
+    </w:p>
+    <w:p>
+      <w:pPr>
+        <w:pStyle w:val="Heading2"/>
+        <w:rPr>
+          <w:rFonts w:asciiTheme="minorHAnsi" w:hAnsiTheme="minorHAnsi"/>
+          <w:color w:val="0070C0"/>
+          <w:sz w:val="32"/>
+        </w:rPr>
+      </w:pPr>
+      <w:bookmarkStart w:id="7" w:name="_Toc192045051"/>
+      <w:r>
+        <w:rPr>
+          <w:rFonts w:asciiTheme="minorHAnsi" w:hAnsiTheme="minorHAnsi"/>
+          <w:color w:val="0070C0"/>
+          <w:sz w:val="32"/>
+        </w:rPr>
+        <w:t>1. Associations</w:t>
+      </w:r>
+      <w:bookmarkEnd w:id="7"/>
+    </w:p>
+    <w:p>
+      <w:pPr>
+        <w:rPr>
+          <w:sz w:val="12"/>
+        </w:rPr>
+      </w:pPr>
+    </w:p>
+    <w:p>
+      <w:pPr>
+        <w:rPr>
+          <w:sz w:val="28"/>
+        </w:rPr>
+      </w:pPr>
+      <w:r>
+        <w:rPr>
+          <w:sz w:val="28"/>
+        </w:rPr>
+        <w:t>An Association represents a relationship between two or more classes where objects of one class are linked to objects of another class. It can be bidirectional or unidirectional.</w:t>
+      </w:r>
+    </w:p>
+    <w:p>
+      <w:pPr>
+        <w:rPr>
+          <w:b/>
+          <w:sz w:val="28"/>
+        </w:rPr>
+      </w:pPr>
+      <w:r>
+        <w:rPr>
+          <w:b/>
+          <w:sz w:val="28"/>
+        </w:rPr>
+        <w:t>Notation</w:t>
+      </w:r>
+    </w:p>
+    <w:p>
+      <w:pPr>
+        <w:pStyle w:val="ListParagraph"/>
+        <w:numPr>
+          <w:ilvl w:val="0"/>
+          <w:numId w:val="37"/>
+        </w:numPr>
+        <w:rPr>
+          <w:sz w:val="28"/>
+        </w:rPr>
+      </w:pPr>
+      <w:r>
+        <w:rPr>
+          <w:sz w:val="28"/>
+        </w:rPr>
+        <w:t>Solid Line (—) connects related classes.</w:t>
+      </w:r>
+    </w:p>
+    <w:p>
+      <w:pPr>
+        <w:pStyle w:val="ListParagraph"/>
+        <w:numPr>
+          <w:ilvl w:val="0"/>
+          <w:numId w:val="37"/>
+        </w:numPr>
+        <w:rPr>
+          <w:sz w:val="28"/>
+        </w:rPr>
+      </w:pPr>
+      <w:r>
+        <w:rPr>
+          <w:sz w:val="28"/>
+        </w:rPr>
+        <w:t>Arrow (→) for unidirectional associations.</w:t>
+      </w:r>
+    </w:p>
+    <w:p>
+      <w:pPr>
+        <w:rPr>
+          <w:sz w:val="28"/>
+        </w:rPr>
+      </w:pPr>
+    </w:p>
+    <w:p>
+      <w:pPr>
+        <w:rPr>
+          <w:sz w:val="28"/>
+        </w:rPr>
+      </w:pPr>
+      <w:r>
+        <w:rPr>
+          <w:sz w:val="28"/>
+        </w:rPr>
+        <w:t>Eg1: User can use car, but car can’t use user</w:t>
+      </w:r>
+    </w:p>
+    <w:p>
+      <w:pPr>
+        <w:jc w:val="center"/>
+        <w:rPr>
+          <w:sz w:val="28"/>
+        </w:rPr>
+      </w:pPr>
+      <w:r>
+        <w:rPr>
+          <w:sz w:val="28"/>
+        </w:rPr>
+        <w:drawing>
+          <wp:inline distT="0" distB="0" distL="0" distR="0" wp14:anchorId="6E37BC10" wp14:editId="2D2E5493">
+            <wp:extent cx="5553850" cy="1600423"/>
+            <wp:effectExtent l="0" t="0" r="8890" b="0"/>
+            <wp:docPr id="8" name="Picture 8"/>
+            <wp:cNvGraphicFramePr>
+              <a:graphicFrameLocks xmlns:a="http://schemas.openxmlformats.org/drawingml/2006/main" noChangeAspect="1"/>
+            </wp:cNvGraphicFramePr>
+            <a:graphic xmlns:a="http://schemas.openxmlformats.org/drawingml/2006/main">
+              <a:graphicData uri="http://schemas.openxmlformats.org/drawingml/2006/picture">
+                <pic:pic xmlns:pic="http://schemas.openxmlformats.org/drawingml/2006/picture">
+                  <pic:nvPicPr>
+                    <pic:cNvPr id="1" name=""/>
+                    <pic:cNvPicPr/>
+                  </pic:nvPicPr>
+                  <pic:blipFill>
+                    <a:blip r:embed="rId11"/>
+                    <a:stretch>
+                      <a:fillRect/>
+                    </a:stretch>
+                  </pic:blipFill>
+                  <pic:spPr>
+                    <a:xfrm>
+                      <a:off x="0" y="0"/>
+                      <a:ext cx="5553850" cy="1600423"/>
+                    </a:xfrm>
+                    <a:prstGeom prst="rect">
+                      <a:avLst/>
+                    </a:prstGeom>
+                  </pic:spPr>
+                </pic:pic>
+              </a:graphicData>
+            </a:graphic>
+          </wp:inline>
+        </w:drawing>
+      </w:r>
+    </w:p>
+    <w:p>
+      <w:pPr>
+        <w:rPr>
+          <w:sz w:val="28"/>
+        </w:rPr>
+      </w:pPr>
+    </w:p>
+    <w:p>
+      <w:pPr>
+        <w:rPr>
+          <w:sz w:val="28"/>
+        </w:rPr>
+      </w:pPr>
+      <w:r>
+        <w:rPr>
+          <w:sz w:val="28"/>
+        </w:rPr>
+        <w:t>Multiple times we can even add uses on the connecting arrows</w:t>
+      </w:r>
+    </w:p>
+    <w:p>
+      <w:pPr>
+        <w:rPr>
+          <w:sz w:val="28"/>
+        </w:rPr>
+      </w:pPr>
+      <w:r>
+        <w:rPr>
+          <w:sz w:val="28"/>
+        </w:rPr>
+        <w:t>Eg2: Person drives the car</w:t>
+      </w:r>
+    </w:p>
+    <w:p>
+      <w:pPr>
+        <w:jc w:val="center"/>
+        <w:rPr>
+          <w:sz w:val="28"/>
+        </w:rPr>
+      </w:pPr>
+      <w:r>
+        <w:rPr>
+          <w:sz w:val="28"/>
+        </w:rPr>
+        <w:drawing>
+          <wp:inline distT="0" distB="0" distL="0" distR="0" wp14:anchorId="713699A9" wp14:editId="01912EC8">
+            <wp:extent cx="5449060" cy="1600423"/>
+            <wp:effectExtent l="0" t="0" r="0" b="0"/>
+            <wp:docPr id="9" name="Picture 9"/>
+            <wp:cNvGraphicFramePr>
+              <a:graphicFrameLocks xmlns:a="http://schemas.openxmlformats.org/drawingml/2006/main" noChangeAspect="1"/>
+            </wp:cNvGraphicFramePr>
+            <a:graphic xmlns:a="http://schemas.openxmlformats.org/drawingml/2006/main">
+              <a:graphicData uri="http://schemas.openxmlformats.org/drawingml/2006/picture">
+                <pic:pic xmlns:pic="http://schemas.openxmlformats.org/drawingml/2006/picture">
+                  <pic:nvPicPr>
+                    <pic:cNvPr id="1" name=""/>
+                    <pic:cNvPicPr/>
+                  </pic:nvPicPr>
+                  <pic:blipFill>
+                    <a:blip r:embed="rId12"/>
+                    <a:stretch>
+                      <a:fillRect/>
+                    </a:stretch>
+                  </pic:blipFill>
+                  <pic:spPr>
+                    <a:xfrm>
+                      <a:off x="0" y="0"/>
+                      <a:ext cx="5449060" cy="1600423"/>
+                    </a:xfrm>
+                    <a:prstGeom prst="rect">
+                      <a:avLst/>
+                    </a:prstGeom>
+                  </pic:spPr>
+                </pic:pic>
+              </a:graphicData>
+            </a:graphic>
+          </wp:inline>
+        </w:drawing>
+      </w:r>
+    </w:p>
+    <w:p>
+      <w:pPr>
+        <w:jc w:val="center"/>
+        <w:rPr>
+          <w:sz w:val="28"/>
+        </w:rPr>
+      </w:pPr>
+    </w:p>
+    <w:p>
+      <w:pPr>
         <w:spacing w:after="0"/>
         <w:rPr>
-          <w:sz w:val="28"/>
-        </w:rPr>
-      </w:pPr>
+          <w:b/>
+          <w:sz w:val="28"/>
+        </w:rPr>
+      </w:pPr>
+      <w:r>
+        <w:rPr>
+          <w:b/>
+          <w:sz w:val="28"/>
+        </w:rPr>
+        <w:lastRenderedPageBreak/>
+        <w:t>Types of Associations:</w:t>
+      </w:r>
     </w:p>
     <w:p>
       <w:pPr>
@@ -3698,6 +4395,25 @@
           <w:sz w:val="28"/>
         </w:rPr>
       </w:pPr>
+      <w:r>
+        <w:rPr>
+          <w:sz w:val="28"/>
+        </w:rPr>
+        <w:t>1️</w:t>
+      </w:r>
+      <w:r>
+        <w:rPr>
+          <w:rFonts w:ascii="Tahoma" w:hAnsi="Tahoma" w:cs="Tahoma"/>
+          <w:sz w:val="28"/>
+        </w:rPr>
+        <w:t xml:space="preserve">. </w:t>
+      </w:r>
+      <w:r>
+        <w:rPr>
+          <w:sz w:val="28"/>
+        </w:rPr>
+        <w:t>One-to-One</w:t>
+      </w:r>
     </w:p>
     <w:p>
       <w:pPr>
@@ -3706,9 +4422,1802 @@
           <w:sz w:val="28"/>
         </w:rPr>
       </w:pPr>
+      <w:r>
+        <w:rPr>
+          <w:sz w:val="28"/>
+        </w:rPr>
+        <w:t>2️</w:t>
+      </w:r>
+      <w:r>
+        <w:rPr>
+          <w:rFonts w:ascii="Tahoma" w:hAnsi="Tahoma" w:cs="Tahoma"/>
+          <w:sz w:val="28"/>
+        </w:rPr>
+        <w:t xml:space="preserve">. </w:t>
+      </w:r>
+      <w:r>
+        <w:rPr>
+          <w:sz w:val="28"/>
+        </w:rPr>
+        <w:t>One-to-Many</w:t>
+      </w:r>
+    </w:p>
+    <w:p>
+      <w:pPr>
+        <w:spacing w:after="0"/>
+        <w:rPr>
+          <w:sz w:val="28"/>
+        </w:rPr>
+      </w:pPr>
+      <w:r>
+        <w:rPr>
+          <w:sz w:val="28"/>
+        </w:rPr>
+        <w:t>3️</w:t>
+      </w:r>
+      <w:r>
+        <w:rPr>
+          <w:rFonts w:ascii="Tahoma" w:hAnsi="Tahoma" w:cs="Tahoma"/>
+          <w:sz w:val="28"/>
+        </w:rPr>
+        <w:t xml:space="preserve">. </w:t>
+      </w:r>
+      <w:r>
+        <w:rPr>
+          <w:sz w:val="28"/>
+        </w:rPr>
+        <w:t>Many-to-Many</w:t>
+      </w:r>
+    </w:p>
+    <w:p>
+      <w:pPr>
+        <w:rPr>
+          <w:sz w:val="20"/>
+        </w:rPr>
+      </w:pPr>
+    </w:p>
+    <w:p>
+      <w:pPr>
+        <w:spacing w:after="0"/>
+        <w:rPr>
+          <w:sz w:val="28"/>
+        </w:rPr>
+      </w:pPr>
+    </w:p>
+    <w:p>
+      <w:pPr>
+        <w:pStyle w:val="ListParagraph"/>
+        <w:numPr>
+          <w:ilvl w:val="0"/>
+          <w:numId w:val="34"/>
+        </w:numPr>
+        <w:spacing w:after="0"/>
+        <w:rPr>
+          <w:b/>
+          <w:sz w:val="28"/>
+        </w:rPr>
+      </w:pPr>
+      <w:r>
+        <w:rPr>
+          <w:b/>
+          <w:sz w:val="28"/>
+        </w:rPr>
+        <w:t>One-to-One (1:1)</w:t>
+      </w:r>
+    </w:p>
+    <w:p>
+      <w:pPr>
+        <w:spacing w:after="0"/>
+        <w:rPr>
+          <w:sz w:val="28"/>
+        </w:rPr>
+      </w:pPr>
+      <w:r>
+        <w:rPr>
+          <w:sz w:val="28"/>
+        </w:rPr>
+        <w:t>Each instance of Class A is related to exactly one instance of Class B.</w:t>
+      </w:r>
+    </w:p>
+    <w:p>
+      <w:pPr>
+        <w:spacing w:after="0"/>
+        <w:rPr>
+          <w:sz w:val="28"/>
+        </w:rPr>
+      </w:pPr>
+      <w:r>
+        <w:rPr>
+          <w:sz w:val="28"/>
+        </w:rPr>
+        <w:t>Eg: A person can have exactly one Passport</w:t>
+      </w:r>
+    </w:p>
+    <w:p>
+      <w:pPr>
+        <w:spacing w:after="0"/>
+        <w:rPr>
+          <w:sz w:val="18"/>
+        </w:rPr>
+      </w:pPr>
+    </w:p>
+    <w:p>
+      <w:pPr>
+        <w:spacing w:after="0"/>
+        <w:jc w:val="center"/>
+        <w:rPr>
+          <w:sz w:val="28"/>
+        </w:rPr>
+      </w:pPr>
+      <w:r>
+        <w:rPr>
+          <w:sz w:val="28"/>
+        </w:rPr>
+        <w:drawing>
+          <wp:inline distT="0" distB="0" distL="0" distR="0" wp14:anchorId="3252B711" wp14:editId="2A45D939">
+            <wp:extent cx="4423729" cy="1337022"/>
+            <wp:effectExtent l="0" t="0" r="0" b="0"/>
+            <wp:docPr id="4" name="Picture 4"/>
+            <wp:cNvGraphicFramePr>
+              <a:graphicFrameLocks xmlns:a="http://schemas.openxmlformats.org/drawingml/2006/main" noChangeAspect="1"/>
+            </wp:cNvGraphicFramePr>
+            <a:graphic xmlns:a="http://schemas.openxmlformats.org/drawingml/2006/main">
+              <a:graphicData uri="http://schemas.openxmlformats.org/drawingml/2006/picture">
+                <pic:pic xmlns:pic="http://schemas.openxmlformats.org/drawingml/2006/picture">
+                  <pic:nvPicPr>
+                    <pic:cNvPr id="1" name=""/>
+                    <pic:cNvPicPr/>
+                  </pic:nvPicPr>
+                  <pic:blipFill>
+                    <a:blip r:embed="rId13"/>
+                    <a:stretch>
+                      <a:fillRect/>
+                    </a:stretch>
+                  </pic:blipFill>
+                  <pic:spPr>
+                    <a:xfrm>
+                      <a:off x="0" y="0"/>
+                      <a:ext cx="4483621" cy="1355124"/>
+                    </a:xfrm>
+                    <a:prstGeom prst="rect">
+                      <a:avLst/>
+                    </a:prstGeom>
+                  </pic:spPr>
+                </pic:pic>
+              </a:graphicData>
+            </a:graphic>
+          </wp:inline>
+        </w:drawing>
+      </w:r>
+    </w:p>
+    <w:p>
+      <w:pPr>
+        <w:spacing w:after="0"/>
+        <w:jc w:val="center"/>
+        <w:rPr>
+          <w:sz w:val="28"/>
+        </w:rPr>
+      </w:pPr>
+    </w:p>
+    <w:p>
+      <w:pPr>
+        <w:spacing w:after="0"/>
+        <w:jc w:val="center"/>
+        <w:rPr>
+          <w:sz w:val="28"/>
+        </w:rPr>
+      </w:pPr>
+    </w:p>
+    <w:p>
+      <w:pPr>
+        <w:pStyle w:val="ListParagraph"/>
+        <w:numPr>
+          <w:ilvl w:val="0"/>
+          <w:numId w:val="34"/>
+        </w:numPr>
+        <w:spacing w:after="0"/>
+        <w:rPr>
+          <w:b/>
+          <w:sz w:val="28"/>
+        </w:rPr>
+      </w:pPr>
+      <w:r>
+        <w:rPr>
+          <w:b/>
+          <w:sz w:val="28"/>
+        </w:rPr>
+        <w:t>One-to-</w:t>
+      </w:r>
+      <w:r>
+        <w:rPr>
+          <w:b/>
+          <w:sz w:val="28"/>
+        </w:rPr>
+        <w:t>Many</w:t>
+      </w:r>
+      <w:r>
+        <w:rPr>
+          <w:b/>
+          <w:sz w:val="28"/>
+        </w:rPr>
+        <w:t xml:space="preserve"> (1:</w:t>
+      </w:r>
+      <w:r>
+        <w:rPr>
+          <w:b/>
+          <w:sz w:val="28"/>
+        </w:rPr>
+        <w:t>M</w:t>
+      </w:r>
+      <w:r>
+        <w:rPr>
+          <w:b/>
+          <w:sz w:val="28"/>
+        </w:rPr>
+        <w:t>)</w:t>
+      </w:r>
+    </w:p>
+    <w:p>
+      <w:pPr>
+        <w:spacing w:after="0"/>
+        <w:rPr>
+          <w:sz w:val="28"/>
+        </w:rPr>
+      </w:pPr>
+      <w:r>
+        <w:rPr>
+          <w:sz w:val="28"/>
+        </w:rPr>
+        <w:t>One instance of Class A is related to multiple instance of Class B.</w:t>
+      </w:r>
+    </w:p>
+    <w:p>
+      <w:pPr>
+        <w:spacing w:after="0"/>
+        <w:rPr>
+          <w:sz w:val="28"/>
+        </w:rPr>
+      </w:pPr>
+      <w:r>
+        <w:rPr>
+          <w:sz w:val="28"/>
+        </w:rPr>
+        <w:t>Eg: A department can have multiple students</w:t>
+      </w:r>
+    </w:p>
+    <w:p>
+      <w:pPr>
+        <w:spacing w:after="0"/>
+        <w:rPr>
+          <w:sz w:val="18"/>
+        </w:rPr>
+      </w:pPr>
+    </w:p>
+    <w:p>
+      <w:pPr>
+        <w:spacing w:after="0"/>
+        <w:jc w:val="center"/>
+        <w:rPr>
+          <w:sz w:val="28"/>
+        </w:rPr>
+      </w:pPr>
+      <w:r>
+        <w:rPr>
+          <w:sz w:val="28"/>
+        </w:rPr>
+        <w:drawing>
+          <wp:inline distT="0" distB="0" distL="0" distR="0" wp14:anchorId="54AB3593" wp14:editId="47332863">
+            <wp:extent cx="4867608" cy="1298602"/>
+            <wp:effectExtent l="0" t="0" r="9525" b="0"/>
+            <wp:docPr id="6" name="Picture 6"/>
+            <wp:cNvGraphicFramePr>
+              <a:graphicFrameLocks xmlns:a="http://schemas.openxmlformats.org/drawingml/2006/main" noChangeAspect="1"/>
+            </wp:cNvGraphicFramePr>
+            <a:graphic xmlns:a="http://schemas.openxmlformats.org/drawingml/2006/main">
+              <a:graphicData uri="http://schemas.openxmlformats.org/drawingml/2006/picture">
+                <pic:pic xmlns:pic="http://schemas.openxmlformats.org/drawingml/2006/picture">
+                  <pic:nvPicPr>
+                    <pic:cNvPr id="1" name=""/>
+                    <pic:cNvPicPr/>
+                  </pic:nvPicPr>
+                  <pic:blipFill>
+                    <a:blip r:embed="rId14"/>
+                    <a:stretch>
+                      <a:fillRect/>
+                    </a:stretch>
+                  </pic:blipFill>
+                  <pic:spPr>
+                    <a:xfrm>
+                      <a:off x="0" y="0"/>
+                      <a:ext cx="4952484" cy="1321246"/>
+                    </a:xfrm>
+                    <a:prstGeom prst="rect">
+                      <a:avLst/>
+                    </a:prstGeom>
+                  </pic:spPr>
+                </pic:pic>
+              </a:graphicData>
+            </a:graphic>
+          </wp:inline>
+        </w:drawing>
+      </w:r>
+    </w:p>
+    <w:p>
+      <w:pPr>
+        <w:spacing w:after="0"/>
+        <w:jc w:val="center"/>
+        <w:rPr>
+          <w:sz w:val="28"/>
+        </w:rPr>
+      </w:pPr>
+    </w:p>
+    <w:p>
+      <w:pPr>
+        <w:spacing w:after="0"/>
+        <w:jc w:val="center"/>
+        <w:rPr>
+          <w:sz w:val="28"/>
+        </w:rPr>
+      </w:pPr>
+    </w:p>
+    <w:p>
+      <w:pPr>
+        <w:pStyle w:val="ListParagraph"/>
+        <w:numPr>
+          <w:ilvl w:val="0"/>
+          <w:numId w:val="34"/>
+        </w:numPr>
+        <w:spacing w:after="0"/>
+        <w:rPr>
+          <w:b/>
+          <w:sz w:val="28"/>
+        </w:rPr>
+      </w:pPr>
+      <w:r>
+        <w:rPr>
+          <w:b/>
+          <w:sz w:val="28"/>
+        </w:rPr>
+        <w:t>Many</w:t>
+      </w:r>
+      <w:r>
+        <w:rPr>
+          <w:b/>
+          <w:sz w:val="28"/>
+        </w:rPr>
+        <w:t>-to-Many (1:M)</w:t>
+      </w:r>
+    </w:p>
+    <w:p>
+      <w:pPr>
+        <w:spacing w:after="0"/>
+        <w:rPr>
+          <w:sz w:val="28"/>
+        </w:rPr>
+      </w:pPr>
+      <w:r>
+        <w:rPr>
+          <w:sz w:val="28"/>
+        </w:rPr>
+        <w:t>Multiple</w:t>
+      </w:r>
+      <w:r>
+        <w:rPr>
+          <w:sz w:val="28"/>
+        </w:rPr>
+        <w:t xml:space="preserve"> instance of Class A is related to multiple instance of Class B.</w:t>
+      </w:r>
+    </w:p>
+    <w:p>
+      <w:pPr>
+        <w:spacing w:after="0"/>
+        <w:rPr>
+          <w:sz w:val="28"/>
+        </w:rPr>
+      </w:pPr>
+      <w:r>
+        <w:rPr>
+          <w:sz w:val="28"/>
+        </w:rPr>
+        <w:t xml:space="preserve">Eg: </w:t>
+      </w:r>
+      <w:r>
+        <w:rPr>
+          <w:sz w:val="28"/>
+        </w:rPr>
+        <w:t xml:space="preserve">A Student can </w:t>
+      </w:r>
+      <w:r>
+        <w:rPr>
+          <w:sz w:val="28"/>
+        </w:rPr>
+        <w:t>enrol</w:t>
+      </w:r>
+      <w:r>
+        <w:rPr>
+          <w:sz w:val="28"/>
+        </w:rPr>
+        <w:t xml:space="preserve"> in multiple Courses, and a Course can have multiple Students.</w:t>
+      </w:r>
+    </w:p>
+    <w:p>
+      <w:pPr>
+        <w:spacing w:after="0"/>
+        <w:rPr>
+          <w:sz w:val="16"/>
+        </w:rPr>
+      </w:pPr>
+    </w:p>
+    <w:p>
+      <w:pPr>
+        <w:spacing w:after="0"/>
+        <w:rPr>
+          <w:sz w:val="28"/>
+        </w:rPr>
+      </w:pPr>
+      <w:r>
+        <w:rPr>
+          <w:sz w:val="28"/>
+        </w:rPr>
+        <w:drawing>
+          <wp:inline distT="0" distB="0" distL="0" distR="0" wp14:anchorId="10A12B98" wp14:editId="12122097">
+            <wp:extent cx="6809509" cy="1214078"/>
+            <wp:effectExtent l="0" t="0" r="0" b="5715"/>
+            <wp:docPr id="7" name="Picture 7"/>
+            <wp:cNvGraphicFramePr>
+              <a:graphicFrameLocks xmlns:a="http://schemas.openxmlformats.org/drawingml/2006/main" noChangeAspect="1"/>
+            </wp:cNvGraphicFramePr>
+            <a:graphic xmlns:a="http://schemas.openxmlformats.org/drawingml/2006/main">
+              <a:graphicData uri="http://schemas.openxmlformats.org/drawingml/2006/picture">
+                <pic:pic xmlns:pic="http://schemas.openxmlformats.org/drawingml/2006/picture">
+                  <pic:nvPicPr>
+                    <pic:cNvPr id="1" name=""/>
+                    <pic:cNvPicPr/>
+                  </pic:nvPicPr>
+                  <pic:blipFill>
+                    <a:blip r:embed="rId15"/>
+                    <a:stretch>
+                      <a:fillRect/>
+                    </a:stretch>
+                  </pic:blipFill>
+                  <pic:spPr>
+                    <a:xfrm>
+                      <a:off x="0" y="0"/>
+                      <a:ext cx="6858307" cy="1222778"/>
+                    </a:xfrm>
+                    <a:prstGeom prst="rect">
+                      <a:avLst/>
+                    </a:prstGeom>
+                  </pic:spPr>
+                </pic:pic>
+              </a:graphicData>
+            </a:graphic>
+          </wp:inline>
+        </w:drawing>
+      </w:r>
+    </w:p>
+    <w:p>
+      <w:pPr>
+        <w:spacing w:after="0"/>
+        <w:rPr>
+          <w:sz w:val="28"/>
+        </w:rPr>
+      </w:pPr>
+    </w:p>
+    <w:p>
+      <w:pPr>
+        <w:pStyle w:val="Heading2"/>
+        <w:rPr>
+          <w:rFonts w:asciiTheme="minorHAnsi" w:hAnsiTheme="minorHAnsi"/>
+          <w:color w:val="0070C0"/>
+          <w:sz w:val="32"/>
+        </w:rPr>
+      </w:pPr>
+      <w:r>
+        <w:rPr>
+          <w:rFonts w:asciiTheme="minorHAnsi" w:hAnsiTheme="minorHAnsi"/>
+          <w:color w:val="0070C0"/>
+          <w:sz w:val="32"/>
+        </w:rPr>
+        <w:lastRenderedPageBreak/>
+        <w:t>2</w:t>
+      </w:r>
+      <w:r>
+        <w:rPr>
+          <w:rFonts w:asciiTheme="minorHAnsi" w:hAnsiTheme="minorHAnsi"/>
+          <w:color w:val="0070C0"/>
+          <w:sz w:val="32"/>
+        </w:rPr>
+        <w:t xml:space="preserve">. </w:t>
+      </w:r>
+      <w:r>
+        <w:rPr>
+          <w:rFonts w:asciiTheme="minorHAnsi" w:hAnsiTheme="minorHAnsi"/>
+          <w:color w:val="0070C0"/>
+          <w:sz w:val="32"/>
+        </w:rPr>
+        <w:t>Aggregation</w:t>
+      </w:r>
+    </w:p>
+    <w:p>
+      <w:pPr>
+        <w:rPr>
+          <w:sz w:val="12"/>
+        </w:rPr>
+      </w:pPr>
+    </w:p>
+    <w:p>
+      <w:pPr>
+        <w:rPr>
+          <w:sz w:val="28"/>
+        </w:rPr>
+      </w:pPr>
+      <w:r>
+        <w:rPr>
+          <w:sz w:val="28"/>
+        </w:rPr>
+        <w:t>Both Aggregation and Composition represent “whole-part” relationships but differ in ownership strength.</w:t>
+      </w:r>
+    </w:p>
+    <w:p>
+      <w:pPr>
+        <w:rPr>
+          <w:sz w:val="14"/>
+        </w:rPr>
+      </w:pPr>
+    </w:p>
+    <w:p>
+      <w:pPr>
+        <w:rPr>
+          <w:sz w:val="28"/>
+        </w:rPr>
+      </w:pPr>
+      <w:r>
+        <w:rPr>
+          <w:sz w:val="28"/>
+        </w:rPr>
+        <w:t>Aggregation</w:t>
+      </w:r>
+      <w:r>
+        <w:rPr>
+          <w:sz w:val="28"/>
+        </w:rPr>
+        <w:t xml:space="preserve"> denotes a stronger relationship where one class (the whole) contains or is composed of another class (the part).</w:t>
+      </w:r>
+    </w:p>
+    <w:p>
+      <w:pPr>
+        <w:rPr>
+          <w:b/>
+          <w:sz w:val="28"/>
+        </w:rPr>
+      </w:pPr>
+      <w:r>
+        <w:rPr>
+          <w:b/>
+          <w:sz w:val="28"/>
+        </w:rPr>
+        <w:t>Key points</w:t>
+      </w:r>
+    </w:p>
+    <w:p>
+      <w:pPr>
+        <w:pStyle w:val="ListParagraph"/>
+        <w:numPr>
+          <w:ilvl w:val="0"/>
+          <w:numId w:val="38"/>
+        </w:numPr>
+        <w:spacing w:after="0"/>
+        <w:rPr>
+          <w:sz w:val="28"/>
+        </w:rPr>
+      </w:pPr>
+      <w:r>
+        <w:rPr>
+          <w:sz w:val="28"/>
+        </w:rPr>
+        <w:t>Represents "Has-A" relationship</w:t>
+      </w:r>
+    </w:p>
+    <w:p>
+      <w:pPr>
+        <w:pStyle w:val="ListParagraph"/>
+        <w:numPr>
+          <w:ilvl w:val="0"/>
+          <w:numId w:val="38"/>
+        </w:numPr>
+        <w:spacing w:after="0"/>
+        <w:rPr>
+          <w:sz w:val="28"/>
+        </w:rPr>
+      </w:pPr>
+      <w:r>
+        <w:rPr>
+          <w:sz w:val="28"/>
+        </w:rPr>
+        <w:t>Is a weaker relationship</w:t>
+      </w:r>
+    </w:p>
+    <w:p>
+      <w:pPr>
+        <w:pStyle w:val="ListParagraph"/>
+        <w:numPr>
+          <w:ilvl w:val="0"/>
+          <w:numId w:val="38"/>
+        </w:numPr>
+        <w:spacing w:after="0"/>
+        <w:rPr>
+          <w:sz w:val="28"/>
+        </w:rPr>
+      </w:pPr>
+      <w:r>
+        <w:rPr>
+          <w:sz w:val="28"/>
+        </w:rPr>
+        <w:t>Child can exist independently of Parent</w:t>
+      </w:r>
+    </w:p>
+    <w:p>
+      <w:pPr>
+        <w:pStyle w:val="ListParagraph"/>
+        <w:numPr>
+          <w:ilvl w:val="0"/>
+          <w:numId w:val="38"/>
+        </w:numPr>
+        <w:spacing w:after="0"/>
+        <w:rPr>
+          <w:sz w:val="28"/>
+        </w:rPr>
+      </w:pPr>
+      <w:r>
+        <w:rPr>
+          <w:b/>
+          <w:sz w:val="28"/>
+        </w:rPr>
+        <w:t>Notation</w:t>
+      </w:r>
+      <w:r>
+        <w:rPr>
+          <w:sz w:val="28"/>
+        </w:rPr>
+        <w:t>: Hollow Diamond (◊) at the whole</w:t>
+      </w:r>
+    </w:p>
+    <w:p>
+      <w:pPr>
+        <w:rPr>
+          <w:sz w:val="28"/>
+        </w:rPr>
+      </w:pPr>
+    </w:p>
+    <w:p>
+      <w:pPr>
+        <w:rPr>
+          <w:sz w:val="28"/>
+        </w:rPr>
+      </w:pPr>
+      <w:r>
+        <w:rPr>
+          <w:sz w:val="28"/>
+        </w:rPr>
+        <w:t>Eg: Person has a house, but house can exist independent from person</w:t>
+      </w:r>
+    </w:p>
+    <w:p>
+      <w:pPr>
+        <w:jc w:val="center"/>
+        <w:rPr>
+          <w:sz w:val="28"/>
+        </w:rPr>
+      </w:pPr>
+      <w:r>
+        <w:rPr>
+          <w:sz w:val="28"/>
+        </w:rPr>
+        <w:drawing>
+          <wp:inline distT="0" distB="0" distL="0" distR="0" wp14:anchorId="398281F6" wp14:editId="6BA9E51F">
+            <wp:extent cx="5715798" cy="1571844"/>
+            <wp:effectExtent l="0" t="0" r="0" b="9525"/>
+            <wp:docPr id="10" name="Picture 10"/>
+            <wp:cNvGraphicFramePr>
+              <a:graphicFrameLocks xmlns:a="http://schemas.openxmlformats.org/drawingml/2006/main" noChangeAspect="1"/>
+            </wp:cNvGraphicFramePr>
+            <a:graphic xmlns:a="http://schemas.openxmlformats.org/drawingml/2006/main">
+              <a:graphicData uri="http://schemas.openxmlformats.org/drawingml/2006/picture">
+                <pic:pic xmlns:pic="http://schemas.openxmlformats.org/drawingml/2006/picture">
+                  <pic:nvPicPr>
+                    <pic:cNvPr id="1" name=""/>
+                    <pic:cNvPicPr/>
+                  </pic:nvPicPr>
+                  <pic:blipFill>
+                    <a:blip r:embed="rId16"/>
+                    <a:stretch>
+                      <a:fillRect/>
+                    </a:stretch>
+                  </pic:blipFill>
+                  <pic:spPr>
+                    <a:xfrm>
+                      <a:off x="0" y="0"/>
+                      <a:ext cx="5715798" cy="1571844"/>
+                    </a:xfrm>
+                    <a:prstGeom prst="rect">
+                      <a:avLst/>
+                    </a:prstGeom>
+                  </pic:spPr>
+                </pic:pic>
+              </a:graphicData>
+            </a:graphic>
+          </wp:inline>
+        </w:drawing>
+      </w:r>
+    </w:p>
+    <w:p>
+      <w:pPr>
+        <w:jc w:val="center"/>
+        <w:rPr>
+          <w:sz w:val="28"/>
+        </w:rPr>
+      </w:pPr>
+    </w:p>
+    <w:p>
+      <w:pPr>
+        <w:rPr>
+          <w:sz w:val="28"/>
+        </w:rPr>
+      </w:pPr>
+      <w:r>
+        <w:rPr>
+          <w:sz w:val="28"/>
+        </w:rPr>
+        <w:t>Aggregation is represented by a diamond shape on the side of the whole class. In this kind of relationship, the child class can exist independently of its parent class.</w:t>
+      </w:r>
+    </w:p>
+    <w:p>
+      <w:pPr>
+        <w:rPr>
+          <w:sz w:val="28"/>
+        </w:rPr>
+      </w:pPr>
+      <w:r>
+        <w:rPr>
+          <w:sz w:val="28"/>
+        </w:rPr>
+        <w:t xml:space="preserve">Eg 2: </w:t>
+      </w:r>
+      <w:r>
+        <w:rPr>
+          <w:sz w:val="28"/>
+        </w:rPr>
+        <w:t>A Department (whole class)</w:t>
+      </w:r>
+      <w:r>
+        <w:rPr>
+          <w:sz w:val="28"/>
+        </w:rPr>
+        <w:t xml:space="preserve"> has multiple Employees, but Employees </w:t>
+      </w:r>
+      <w:r>
+        <w:rPr>
+          <w:sz w:val="28"/>
+        </w:rPr>
+        <w:t>can exist independent of department too.</w:t>
+      </w:r>
+    </w:p>
+    <w:p>
+      <w:pPr>
+        <w:rPr>
+          <w:sz w:val="12"/>
+        </w:rPr>
+      </w:pPr>
+    </w:p>
+    <w:p>
+      <w:pPr>
+        <w:jc w:val="center"/>
+        <w:rPr>
+          <w:sz w:val="28"/>
+        </w:rPr>
+      </w:pPr>
+      <w:r>
+        <w:rPr>
+          <w:sz w:val="28"/>
+        </w:rPr>
+        <w:drawing>
+          <wp:inline distT="0" distB="0" distL="0" distR="0" wp14:anchorId="4D59C590" wp14:editId="2A0D8391">
+            <wp:extent cx="5989555" cy="1563880"/>
+            <wp:effectExtent l="0" t="0" r="0" b="0"/>
+            <wp:docPr id="11" name="Picture 11"/>
+            <wp:cNvGraphicFramePr>
+              <a:graphicFrameLocks xmlns:a="http://schemas.openxmlformats.org/drawingml/2006/main" noChangeAspect="1"/>
+            </wp:cNvGraphicFramePr>
+            <a:graphic xmlns:a="http://schemas.openxmlformats.org/drawingml/2006/main">
+              <a:graphicData uri="http://schemas.openxmlformats.org/drawingml/2006/picture">
+                <pic:pic xmlns:pic="http://schemas.openxmlformats.org/drawingml/2006/picture">
+                  <pic:nvPicPr>
+                    <pic:cNvPr id="1" name=""/>
+                    <pic:cNvPicPr/>
+                  </pic:nvPicPr>
+                  <pic:blipFill>
+                    <a:blip r:embed="rId17"/>
+                    <a:stretch>
+                      <a:fillRect/>
+                    </a:stretch>
+                  </pic:blipFill>
+                  <pic:spPr>
+                    <a:xfrm>
+                      <a:off x="0" y="0"/>
+                      <a:ext cx="6026917" cy="1573635"/>
+                    </a:xfrm>
+                    <a:prstGeom prst="rect">
+                      <a:avLst/>
+                    </a:prstGeom>
+                  </pic:spPr>
+                </pic:pic>
+              </a:graphicData>
+            </a:graphic>
+          </wp:inline>
+        </w:drawing>
+      </w:r>
+    </w:p>
+    <w:p>
+      <w:pPr>
+        <w:jc w:val="center"/>
+        <w:rPr>
+          <w:sz w:val="28"/>
+        </w:rPr>
+      </w:pPr>
+    </w:p>
+    <w:p>
+      <w:pPr>
+        <w:pStyle w:val="Heading2"/>
+        <w:rPr>
+          <w:rFonts w:asciiTheme="minorHAnsi" w:hAnsiTheme="minorHAnsi"/>
+          <w:color w:val="0070C0"/>
+          <w:sz w:val="32"/>
+        </w:rPr>
+      </w:pPr>
+      <w:r>
+        <w:rPr>
+          <w:rFonts w:asciiTheme="minorHAnsi" w:hAnsiTheme="minorHAnsi"/>
+          <w:color w:val="0070C0"/>
+          <w:sz w:val="32"/>
+        </w:rPr>
+        <w:lastRenderedPageBreak/>
+        <w:t>3</w:t>
+      </w:r>
+      <w:r>
+        <w:rPr>
+          <w:rFonts w:asciiTheme="minorHAnsi" w:hAnsiTheme="minorHAnsi"/>
+          <w:color w:val="0070C0"/>
+          <w:sz w:val="32"/>
+        </w:rPr>
+        <w:t xml:space="preserve">. </w:t>
+      </w:r>
+      <w:r>
+        <w:rPr>
+          <w:rFonts w:asciiTheme="minorHAnsi" w:hAnsiTheme="minorHAnsi"/>
+          <w:color w:val="0070C0"/>
+          <w:sz w:val="32"/>
+        </w:rPr>
+        <w:t xml:space="preserve">Composition </w:t>
+      </w:r>
+    </w:p>
+    <w:p>
+      <w:pPr>
+        <w:rPr>
+          <w:sz w:val="16"/>
+        </w:rPr>
+      </w:pPr>
+    </w:p>
+    <w:p>
+      <w:pPr>
+        <w:rPr>
+          <w:sz w:val="28"/>
+        </w:rPr>
+      </w:pPr>
+      <w:r>
+        <w:rPr>
+          <w:sz w:val="28"/>
+        </w:rPr>
+        <w:t>Composition is a stronger form of aggregation, indicating a more significant ownership or dependency relationship. In composition, the part class cannot exist independently of the whole class.</w:t>
+      </w:r>
+    </w:p>
+    <w:p>
+      <w:pPr>
+        <w:rPr>
+          <w:b/>
+          <w:sz w:val="28"/>
+        </w:rPr>
+      </w:pPr>
+      <w:r>
+        <w:rPr>
+          <w:b/>
+          <w:sz w:val="28"/>
+        </w:rPr>
+        <w:t>Key Points:</w:t>
+      </w:r>
+    </w:p>
+    <w:p>
+      <w:pPr>
+        <w:pStyle w:val="ListParagraph"/>
+        <w:numPr>
+          <w:ilvl w:val="0"/>
+          <w:numId w:val="39"/>
+        </w:numPr>
+        <w:rPr>
+          <w:sz w:val="28"/>
+        </w:rPr>
+      </w:pPr>
+      <w:r>
+        <w:rPr>
+          <w:sz w:val="28"/>
+        </w:rPr>
+        <w:t>Represents "Part-Of" relationship</w:t>
+      </w:r>
+    </w:p>
+    <w:p>
+      <w:pPr>
+        <w:pStyle w:val="ListParagraph"/>
+        <w:numPr>
+          <w:ilvl w:val="0"/>
+          <w:numId w:val="39"/>
+        </w:numPr>
+        <w:rPr>
+          <w:sz w:val="28"/>
+        </w:rPr>
+      </w:pPr>
+      <w:r>
+        <w:rPr>
+          <w:sz w:val="28"/>
+        </w:rPr>
+        <w:t>Child CANNOT exist without Parent</w:t>
+      </w:r>
+    </w:p>
+    <w:p>
+      <w:pPr>
+        <w:pStyle w:val="ListParagraph"/>
+        <w:numPr>
+          <w:ilvl w:val="0"/>
+          <w:numId w:val="39"/>
+        </w:numPr>
+        <w:rPr>
+          <w:sz w:val="28"/>
+        </w:rPr>
+      </w:pPr>
+      <w:r>
+        <w:rPr>
+          <w:sz w:val="28"/>
+        </w:rPr>
+        <w:t>Notation: Filled Diamond (</w:t>
+      </w:r>
+      <w:r>
+        <w:rPr>
+          <w:rFonts w:ascii="Cambria Math" w:hAnsi="Cambria Math" w:cs="Cambria Math"/>
+          <w:sz w:val="28"/>
+        </w:rPr>
+        <w:t>◆</w:t>
+      </w:r>
+      <w:r>
+        <w:rPr>
+          <w:sz w:val="28"/>
+        </w:rPr>
+        <w:t>) at the whole</w:t>
+      </w:r>
+    </w:p>
+    <w:p>
+      <w:pPr>
+        <w:rPr>
+          <w:sz w:val="28"/>
+        </w:rPr>
+      </w:pPr>
+    </w:p>
+    <w:p>
+      <w:pPr>
+        <w:rPr>
+          <w:sz w:val="28"/>
+        </w:rPr>
+      </w:pPr>
+      <w:r>
+        <w:rPr>
+          <w:sz w:val="28"/>
+        </w:rPr>
+        <w:t xml:space="preserve">Eg: </w:t>
+      </w:r>
+      <w:r>
+        <w:rPr>
+          <w:sz w:val="28"/>
+        </w:rPr>
+        <w:t>A House has multiple Rooms, but a Room cannot exist without a House.</w:t>
+      </w:r>
+    </w:p>
+    <w:p>
+      <w:pPr>
+        <w:jc w:val="center"/>
+        <w:rPr>
+          <w:sz w:val="28"/>
+        </w:rPr>
+      </w:pPr>
+      <w:r>
+        <w:rPr>
+          <w:sz w:val="28"/>
+        </w:rPr>
+        <w:drawing>
+          <wp:inline distT="0" distB="0" distL="0" distR="0" wp14:anchorId="0759F34A" wp14:editId="22776F17">
+            <wp:extent cx="5910353" cy="1495514"/>
+            <wp:effectExtent l="0" t="0" r="0" b="0"/>
+            <wp:docPr id="12" name="Picture 12"/>
+            <wp:cNvGraphicFramePr>
+              <a:graphicFrameLocks xmlns:a="http://schemas.openxmlformats.org/drawingml/2006/main" noChangeAspect="1"/>
+            </wp:cNvGraphicFramePr>
+            <a:graphic xmlns:a="http://schemas.openxmlformats.org/drawingml/2006/main">
+              <a:graphicData uri="http://schemas.openxmlformats.org/drawingml/2006/picture">
+                <pic:pic xmlns:pic="http://schemas.openxmlformats.org/drawingml/2006/picture">
+                  <pic:nvPicPr>
+                    <pic:cNvPr id="1" name=""/>
+                    <pic:cNvPicPr/>
+                  </pic:nvPicPr>
+                  <pic:blipFill>
+                    <a:blip r:embed="rId18"/>
+                    <a:stretch>
+                      <a:fillRect/>
+                    </a:stretch>
+                  </pic:blipFill>
+                  <pic:spPr>
+                    <a:xfrm>
+                      <a:off x="0" y="0"/>
+                      <a:ext cx="5936291" cy="1502077"/>
+                    </a:xfrm>
+                    <a:prstGeom prst="rect">
+                      <a:avLst/>
+                    </a:prstGeom>
+                  </pic:spPr>
+                </pic:pic>
+              </a:graphicData>
+            </a:graphic>
+          </wp:inline>
+        </w:drawing>
+      </w:r>
+    </w:p>
+    <w:p>
+      <w:pPr>
+        <w:jc w:val="center"/>
+        <w:rPr>
+          <w:sz w:val="28"/>
+        </w:rPr>
+      </w:pPr>
+    </w:p>
+    <w:p>
+      <w:pPr>
+        <w:rPr>
+          <w:b/>
+          <w:sz w:val="28"/>
+        </w:rPr>
+      </w:pPr>
+      <w:r>
+        <w:rPr>
+          <w:b/>
+          <w:sz w:val="28"/>
+        </w:rPr>
+        <w:t>Key Differences:</w:t>
+      </w:r>
+    </w:p>
+    <w:tbl>
+      <w:tblPr>
+        <w:tblW w:w="9721" w:type="dxa"/>
+        <w:tblCellSpacing w:w="15" w:type="dxa"/>
+        <w:tblBorders>
+          <w:top w:val="single" w:sz="4" w:space="0" w:color="auto"/>
+          <w:left w:val="single" w:sz="4" w:space="0" w:color="auto"/>
+          <w:bottom w:val="single" w:sz="4" w:space="0" w:color="auto"/>
+          <w:right w:val="single" w:sz="4" w:space="0" w:color="auto"/>
+          <w:insideH w:val="single" w:sz="4" w:space="0" w:color="auto"/>
+          <w:insideV w:val="single" w:sz="4" w:space="0" w:color="auto"/>
+        </w:tblBorders>
+        <w:tblCellMar>
+          <w:top w:w="15" w:type="dxa"/>
+          <w:left w:w="15" w:type="dxa"/>
+          <w:bottom w:w="15" w:type="dxa"/>
+          <w:right w:w="15" w:type="dxa"/>
+        </w:tblCellMar>
+        <w:tblLook w:val="04A0" w:firstRow="1" w:lastRow="0" w:firstColumn="1" w:lastColumn="0" w:noHBand="0" w:noVBand="1"/>
+      </w:tblPr>
+      <w:tblGrid>
+        <w:gridCol w:w="1765"/>
+        <w:gridCol w:w="3508"/>
+        <w:gridCol w:w="4448"/>
+      </w:tblGrid>
+      <w:tr>
+        <w:trPr>
+          <w:trHeight w:val="804"/>
+          <w:tblHeader/>
+          <w:tblCellSpacing w:w="15" w:type="dxa"/>
+        </w:trPr>
+        <w:tc>
+          <w:tcPr>
+            <w:tcW w:w="0" w:type="auto"/>
+            <w:vAlign w:val="center"/>
+            <w:hideMark/>
+          </w:tcPr>
+          <w:p>
+            <w:pPr>
+              <w:jc w:val="center"/>
+              <w:rPr>
+                <w:b/>
+                <w:bCs/>
+                <w:sz w:val="28"/>
+              </w:rPr>
+            </w:pPr>
+            <w:r>
+              <w:rPr>
+                <w:b/>
+                <w:bCs/>
+                <w:sz w:val="28"/>
+              </w:rPr>
+              <w:t>Feature</w:t>
+            </w:r>
+          </w:p>
+        </w:tc>
+        <w:tc>
+          <w:tcPr>
+            <w:tcW w:w="0" w:type="auto"/>
+            <w:vAlign w:val="center"/>
+            <w:hideMark/>
+          </w:tcPr>
+          <w:p>
+            <w:pPr>
+              <w:jc w:val="center"/>
+              <w:rPr>
+                <w:b/>
+                <w:bCs/>
+                <w:sz w:val="28"/>
+              </w:rPr>
+            </w:pPr>
+            <w:r>
+              <w:rPr>
+                <w:b/>
+                <w:bCs/>
+                <w:sz w:val="28"/>
+              </w:rPr>
+              <w:t>Aggregation</w:t>
+            </w:r>
+          </w:p>
+        </w:tc>
+        <w:tc>
+          <w:tcPr>
+            <w:tcW w:w="0" w:type="auto"/>
+            <w:vAlign w:val="center"/>
+            <w:hideMark/>
+          </w:tcPr>
+          <w:p>
+            <w:pPr>
+              <w:jc w:val="center"/>
+              <w:rPr>
+                <w:b/>
+                <w:bCs/>
+                <w:sz w:val="28"/>
+              </w:rPr>
+            </w:pPr>
+            <w:r>
+              <w:rPr>
+                <w:b/>
+                <w:bCs/>
+                <w:sz w:val="28"/>
+              </w:rPr>
+              <w:t>Composition</w:t>
+            </w:r>
+          </w:p>
+        </w:tc>
+      </w:tr>
+      <w:tr>
+        <w:trPr>
+          <w:trHeight w:val="804"/>
+          <w:tblCellSpacing w:w="15" w:type="dxa"/>
+        </w:trPr>
+        <w:tc>
+          <w:tcPr>
+            <w:tcW w:w="0" w:type="auto"/>
+            <w:vAlign w:val="center"/>
+            <w:hideMark/>
+          </w:tcPr>
+          <w:p>
+            <w:pPr>
+              <w:rPr>
+                <w:sz w:val="28"/>
+              </w:rPr>
+            </w:pPr>
+            <w:r>
+              <w:rPr>
+                <w:b/>
+                <w:bCs/>
+                <w:sz w:val="28"/>
+              </w:rPr>
+              <w:t>Dependency</w:t>
+            </w:r>
+          </w:p>
+        </w:tc>
+        <w:tc>
+          <w:tcPr>
+            <w:tcW w:w="0" w:type="auto"/>
+            <w:vAlign w:val="center"/>
+            <w:hideMark/>
+          </w:tcPr>
+          <w:p>
+            <w:pPr>
+              <w:rPr>
+                <w:sz w:val="28"/>
+              </w:rPr>
+            </w:pPr>
+            <w:r>
+              <w:rPr>
+                <w:sz w:val="28"/>
+              </w:rPr>
+              <w:t>Child exists independently</w:t>
+            </w:r>
+          </w:p>
+        </w:tc>
+        <w:tc>
+          <w:tcPr>
+            <w:tcW w:w="0" w:type="auto"/>
+            <w:vAlign w:val="center"/>
+            <w:hideMark/>
+          </w:tcPr>
+          <w:p>
+            <w:pPr>
+              <w:rPr>
+                <w:sz w:val="28"/>
+              </w:rPr>
+            </w:pPr>
+            <w:r>
+              <w:rPr>
+                <w:sz w:val="28"/>
+              </w:rPr>
+              <w:t>Child cannot exist without Parent</w:t>
+            </w:r>
+          </w:p>
+        </w:tc>
+      </w:tr>
+      <w:tr>
+        <w:trPr>
+          <w:trHeight w:val="824"/>
+          <w:tblCellSpacing w:w="15" w:type="dxa"/>
+        </w:trPr>
+        <w:tc>
+          <w:tcPr>
+            <w:tcW w:w="0" w:type="auto"/>
+            <w:vAlign w:val="center"/>
+            <w:hideMark/>
+          </w:tcPr>
+          <w:p>
+            <w:pPr>
+              <w:rPr>
+                <w:sz w:val="28"/>
+              </w:rPr>
+            </w:pPr>
+            <w:r>
+              <w:rPr>
+                <w:b/>
+                <w:bCs/>
+                <w:sz w:val="28"/>
+              </w:rPr>
+              <w:t>Lifespan</w:t>
+            </w:r>
+          </w:p>
+        </w:tc>
+        <w:tc>
+          <w:tcPr>
+            <w:tcW w:w="0" w:type="auto"/>
+            <w:vAlign w:val="center"/>
+            <w:hideMark/>
+          </w:tcPr>
+          <w:p>
+            <w:pPr>
+              <w:rPr>
+                <w:sz w:val="28"/>
+              </w:rPr>
+            </w:pPr>
+            <w:r>
+              <w:rPr>
+                <w:sz w:val="28"/>
+              </w:rPr>
+              <w:t>Child’s life is independent</w:t>
+            </w:r>
+          </w:p>
+        </w:tc>
+        <w:tc>
+          <w:tcPr>
+            <w:tcW w:w="0" w:type="auto"/>
+            <w:vAlign w:val="center"/>
+            <w:hideMark/>
+          </w:tcPr>
+          <w:p>
+            <w:pPr>
+              <w:rPr>
+                <w:sz w:val="28"/>
+              </w:rPr>
+            </w:pPr>
+            <w:r>
+              <w:rPr>
+                <w:sz w:val="28"/>
+              </w:rPr>
+              <w:t>Child’s life depends on Parent</w:t>
+            </w:r>
+          </w:p>
+        </w:tc>
+      </w:tr>
+      <w:tr>
+        <w:trPr>
+          <w:trHeight w:val="804"/>
+          <w:tblCellSpacing w:w="15" w:type="dxa"/>
+        </w:trPr>
+        <w:tc>
+          <w:tcPr>
+            <w:tcW w:w="0" w:type="auto"/>
+            <w:vAlign w:val="center"/>
+            <w:hideMark/>
+          </w:tcPr>
+          <w:p>
+            <w:pPr>
+              <w:rPr>
+                <w:sz w:val="28"/>
+              </w:rPr>
+            </w:pPr>
+            <w:r>
+              <w:rPr>
+                <w:b/>
+                <w:bCs/>
+                <w:sz w:val="28"/>
+              </w:rPr>
+              <w:t>Example</w:t>
+            </w:r>
+          </w:p>
+        </w:tc>
+        <w:tc>
+          <w:tcPr>
+            <w:tcW w:w="0" w:type="auto"/>
+            <w:vAlign w:val="center"/>
+            <w:hideMark/>
+          </w:tcPr>
+          <w:p>
+            <w:pPr>
+              <w:rPr>
+                <w:sz w:val="28"/>
+              </w:rPr>
+            </w:pPr>
+            <w:r>
+              <w:rPr>
+                <w:sz w:val="28"/>
+              </w:rPr>
+              <w:t>Company &amp; Employees</w:t>
+            </w:r>
+          </w:p>
+        </w:tc>
+        <w:tc>
+          <w:tcPr>
+            <w:tcW w:w="0" w:type="auto"/>
+            <w:vAlign w:val="center"/>
+            <w:hideMark/>
+          </w:tcPr>
+          <w:p>
+            <w:pPr>
+              <w:rPr>
+                <w:sz w:val="28"/>
+              </w:rPr>
+            </w:pPr>
+            <w:r>
+              <w:rPr>
+                <w:sz w:val="28"/>
+              </w:rPr>
+              <w:t>House &amp; Rooms</w:t>
+            </w:r>
+          </w:p>
+        </w:tc>
+      </w:tr>
+    </w:tbl>
+    <w:p>
+      <w:pPr>
+        <w:rPr>
+          <w:sz w:val="28"/>
+        </w:rPr>
+      </w:pPr>
+    </w:p>
+    <w:p>
+      <w:pPr>
+        <w:rPr>
+          <w:sz w:val="28"/>
+        </w:rPr>
+      </w:pPr>
+    </w:p>
+    <w:p>
+      <w:pPr>
+        <w:rPr>
+          <w:sz w:val="28"/>
+        </w:rPr>
+      </w:pPr>
+    </w:p>
+    <w:p>
+      <w:pPr>
+        <w:rPr>
+          <w:sz w:val="28"/>
+        </w:rPr>
+      </w:pPr>
+    </w:p>
+    <w:p>
+      <w:pPr>
+        <w:pStyle w:val="Heading2"/>
+        <w:rPr>
+          <w:rFonts w:asciiTheme="minorHAnsi" w:hAnsiTheme="minorHAnsi"/>
+          <w:color w:val="0070C0"/>
+          <w:sz w:val="32"/>
+        </w:rPr>
+      </w:pPr>
+      <w:r>
+        <w:rPr>
+          <w:rFonts w:asciiTheme="minorHAnsi" w:hAnsiTheme="minorHAnsi"/>
+          <w:color w:val="0070C0"/>
+          <w:sz w:val="32"/>
+        </w:rPr>
+        <w:lastRenderedPageBreak/>
+        <w:t>4</w:t>
+      </w:r>
+      <w:r>
+        <w:rPr>
+          <w:rFonts w:asciiTheme="minorHAnsi" w:hAnsiTheme="minorHAnsi"/>
+          <w:color w:val="0070C0"/>
+          <w:sz w:val="32"/>
+        </w:rPr>
+        <w:t xml:space="preserve">. </w:t>
+      </w:r>
+      <w:r>
+        <w:rPr>
+          <w:rFonts w:asciiTheme="minorHAnsi" w:hAnsiTheme="minorHAnsi"/>
+          <w:color w:val="0070C0"/>
+          <w:sz w:val="32"/>
+        </w:rPr>
+        <w:t>Generalization (Inheritance)</w:t>
+      </w:r>
+      <w:r>
+        <w:rPr>
+          <w:rFonts w:asciiTheme="minorHAnsi" w:hAnsiTheme="minorHAnsi"/>
+          <w:color w:val="0070C0"/>
+          <w:sz w:val="32"/>
+        </w:rPr>
+        <w:t xml:space="preserve"> </w:t>
+      </w:r>
+    </w:p>
+    <w:p>
+      <w:pPr>
+        <w:jc w:val="both"/>
+        <w:rPr>
+          <w:sz w:val="18"/>
+        </w:rPr>
+      </w:pPr>
+    </w:p>
+    <w:p>
+      <w:pPr>
+        <w:jc w:val="both"/>
+        <w:rPr>
+          <w:sz w:val="28"/>
+        </w:rPr>
+      </w:pPr>
+      <w:r>
+        <w:rPr>
+          <w:sz w:val="28"/>
+        </w:rPr>
+        <w:t xml:space="preserve">It </w:t>
+      </w:r>
+      <w:r>
+        <w:rPr>
+          <w:sz w:val="28"/>
+        </w:rPr>
+        <w:t>represents an "is-a" relationship between a parent class (superclass) and its child classes (subclasses). It models inheritance in object-oriented design, allowing the child classes to inherit attributes and behaviors from the parent class while also enabling specialization.</w:t>
+      </w:r>
+    </w:p>
+    <w:p>
+      <w:pPr>
+        <w:jc w:val="both"/>
+        <w:rPr>
+          <w:b/>
+          <w:sz w:val="28"/>
+        </w:rPr>
+      </w:pPr>
+      <w:r>
+        <w:rPr>
+          <w:b/>
+          <w:sz w:val="28"/>
+        </w:rPr>
+        <w:t>Key Points:</w:t>
+      </w:r>
+    </w:p>
+    <w:p>
+      <w:pPr>
+        <w:pStyle w:val="ListParagraph"/>
+        <w:numPr>
+          <w:ilvl w:val="0"/>
+          <w:numId w:val="40"/>
+        </w:numPr>
+        <w:jc w:val="both"/>
+        <w:rPr>
+          <w:sz w:val="28"/>
+        </w:rPr>
+      </w:pPr>
+      <w:r>
+        <w:rPr>
+          <w:sz w:val="28"/>
+        </w:rPr>
+        <w:t>Represents "IS-A" relationship (Parent-Child relationship).</w:t>
+      </w:r>
+    </w:p>
+    <w:p>
+      <w:pPr>
+        <w:pStyle w:val="ListParagraph"/>
+        <w:numPr>
+          <w:ilvl w:val="0"/>
+          <w:numId w:val="40"/>
+        </w:numPr>
+        <w:jc w:val="both"/>
+        <w:rPr>
+          <w:sz w:val="28"/>
+        </w:rPr>
+      </w:pPr>
+      <w:proofErr w:type="spellStart"/>
+      <w:r>
+        <w:rPr>
+          <w:sz w:val="28"/>
+        </w:rPr>
+        <w:t>Superclasses</w:t>
+      </w:r>
+      <w:proofErr w:type="spellEnd"/>
+      <w:r>
+        <w:rPr>
+          <w:sz w:val="28"/>
+        </w:rPr>
+        <w:t xml:space="preserve"> (Parent) define common attributes and methods.</w:t>
+      </w:r>
+    </w:p>
+    <w:p>
+      <w:pPr>
+        <w:pStyle w:val="ListParagraph"/>
+        <w:numPr>
+          <w:ilvl w:val="0"/>
+          <w:numId w:val="40"/>
+        </w:numPr>
+        <w:jc w:val="both"/>
+        <w:rPr>
+          <w:sz w:val="28"/>
+        </w:rPr>
+      </w:pPr>
+      <w:r>
+        <w:rPr>
+          <w:sz w:val="28"/>
+        </w:rPr>
+        <w:t>Subclasses (Child) inherit these features.</w:t>
+      </w:r>
+    </w:p>
+    <w:p>
+      <w:pPr>
+        <w:pStyle w:val="ListParagraph"/>
+        <w:numPr>
+          <w:ilvl w:val="0"/>
+          <w:numId w:val="40"/>
+        </w:numPr>
+        <w:jc w:val="both"/>
+        <w:rPr>
+          <w:sz w:val="28"/>
+        </w:rPr>
+      </w:pPr>
+      <w:r>
+        <w:rPr>
+          <w:sz w:val="28"/>
+        </w:rPr>
+        <w:t>Notation: Arrow (</w:t>
+      </w:r>
+      <w:r>
+        <w:rPr>
+          <w:rFonts w:ascii="Arial" w:hAnsi="Arial" w:cs="Arial"/>
+          <w:sz w:val="28"/>
+        </w:rPr>
+        <w:t>▲</w:t>
+      </w:r>
+      <w:r>
+        <w:rPr>
+          <w:sz w:val="28"/>
+        </w:rPr>
+        <w:t>) pointing to Superclass</w:t>
+      </w:r>
+    </w:p>
+    <w:p>
+      <w:pPr>
+        <w:jc w:val="both"/>
+        <w:rPr>
+          <w:sz w:val="28"/>
+          <w:lang w:val="en-US"/>
+        </w:rPr>
+      </w:pPr>
+    </w:p>
+    <w:p>
+      <w:pPr>
+        <w:jc w:val="both"/>
+        <w:rPr>
+          <w:sz w:val="28"/>
+          <w:lang w:val="en-US"/>
+        </w:rPr>
+      </w:pPr>
+      <w:r>
+        <w:rPr>
+          <w:sz w:val="28"/>
+          <w:lang w:val="en-US"/>
+        </w:rPr>
+        <w:t xml:space="preserve">Eg: </w:t>
+      </w:r>
+      <w:r>
+        <w:rPr>
+          <w:sz w:val="28"/>
+          <w:lang w:val="en-US"/>
+        </w:rPr>
+        <w:t>Vehicle -&gt; Car, bike</w:t>
+      </w:r>
+    </w:p>
+    <w:p>
+      <w:pPr>
+        <w:pStyle w:val="ListParagraph"/>
+        <w:numPr>
+          <w:ilvl w:val="0"/>
+          <w:numId w:val="41"/>
+        </w:numPr>
+        <w:jc w:val="both"/>
+        <w:rPr>
+          <w:sz w:val="28"/>
+          <w:lang w:val="en-US"/>
+        </w:rPr>
+      </w:pPr>
+      <w:r>
+        <w:rPr>
+          <w:sz w:val="28"/>
+          <w:lang w:val="en-US"/>
+        </w:rPr>
+        <w:t xml:space="preserve">Car and Bike inherit Vehicle properties (brand, speed, </w:t>
+      </w:r>
+      <w:proofErr w:type="gramStart"/>
+      <w:r>
+        <w:rPr>
+          <w:sz w:val="28"/>
+          <w:lang w:val="en-US"/>
+        </w:rPr>
+        <w:t>move(</w:t>
+      </w:r>
+      <w:proofErr w:type="gramEnd"/>
+      <w:r>
+        <w:rPr>
+          <w:sz w:val="28"/>
+          <w:lang w:val="en-US"/>
+        </w:rPr>
+        <w:t>)).</w:t>
+      </w:r>
+    </w:p>
+    <w:p>
+      <w:pPr>
+        <w:pStyle w:val="ListParagraph"/>
+        <w:numPr>
+          <w:ilvl w:val="0"/>
+          <w:numId w:val="40"/>
+        </w:numPr>
+        <w:jc w:val="both"/>
+        <w:rPr>
+          <w:b/>
+          <w:sz w:val="28"/>
+          <w:lang w:val="en-US"/>
+        </w:rPr>
+      </w:pPr>
+      <w:r>
+        <w:rPr>
+          <w:sz w:val="28"/>
+          <w:lang w:val="en-US"/>
+        </w:rPr>
+        <w:t xml:space="preserve">Car has its own method </w:t>
+      </w:r>
+      <w:proofErr w:type="gramStart"/>
+      <w:r>
+        <w:rPr>
+          <w:sz w:val="28"/>
+          <w:lang w:val="en-US"/>
+        </w:rPr>
+        <w:t>drive(</w:t>
+      </w:r>
+      <w:proofErr w:type="gramEnd"/>
+      <w:r>
+        <w:rPr>
+          <w:sz w:val="28"/>
+          <w:lang w:val="en-US"/>
+        </w:rPr>
+        <w:t>), and Bike has ride().</w:t>
+      </w:r>
+    </w:p>
+    <w:p>
+      <w:pPr>
+        <w:pStyle w:val="ListParagraph"/>
+        <w:jc w:val="both"/>
+        <w:rPr>
+          <w:b/>
+          <w:sz w:val="28"/>
+          <w:lang w:val="en-US"/>
+        </w:rPr>
+      </w:pPr>
+      <w:bookmarkStart w:id="8" w:name="_GoBack"/>
+      <w:bookmarkEnd w:id="8"/>
+    </w:p>
+    <w:p>
+      <w:pPr>
+        <w:jc w:val="center"/>
+        <w:rPr>
+          <w:b/>
+          <w:sz w:val="28"/>
+          <w:lang w:val="en-US"/>
+        </w:rPr>
+      </w:pPr>
+      <w:r>
+        <w:rPr>
+          <w:b/>
+          <w:sz w:val="28"/>
+          <w:lang w:val="en-US"/>
+        </w:rPr>
+        <w:drawing>
+          <wp:inline distT="0" distB="0" distL="0" distR="0" wp14:anchorId="4C6FDD93" wp14:editId="22D76AAB">
+            <wp:extent cx="5571064" cy="3743058"/>
+            <wp:effectExtent l="0" t="0" r="0" b="0"/>
+            <wp:docPr id="13" name="Picture 13"/>
+            <wp:cNvGraphicFramePr>
+              <a:graphicFrameLocks xmlns:a="http://schemas.openxmlformats.org/drawingml/2006/main" noChangeAspect="1"/>
+            </wp:cNvGraphicFramePr>
+            <a:graphic xmlns:a="http://schemas.openxmlformats.org/drawingml/2006/main">
+              <a:graphicData uri="http://schemas.openxmlformats.org/drawingml/2006/picture">
+                <pic:pic xmlns:pic="http://schemas.openxmlformats.org/drawingml/2006/picture">
+                  <pic:nvPicPr>
+                    <pic:cNvPr id="1" name=""/>
+                    <pic:cNvPicPr/>
+                  </pic:nvPicPr>
+                  <pic:blipFill>
+                    <a:blip r:embed="rId19"/>
+                    <a:stretch>
+                      <a:fillRect/>
+                    </a:stretch>
+                  </pic:blipFill>
+                  <pic:spPr>
+                    <a:xfrm>
+                      <a:off x="0" y="0"/>
+                      <a:ext cx="5586866" cy="3753675"/>
+                    </a:xfrm>
+                    <a:prstGeom prst="rect">
+                      <a:avLst/>
+                    </a:prstGeom>
+                  </pic:spPr>
+                </pic:pic>
+              </a:graphicData>
+            </a:graphic>
+          </wp:inline>
+        </w:drawing>
+      </w:r>
+    </w:p>
+    <w:p>
+      <w:pPr>
+        <w:jc w:val="center"/>
+        <w:rPr>
+          <w:b/>
+          <w:sz w:val="28"/>
+          <w:lang w:val="en-US"/>
+        </w:rPr>
+      </w:pPr>
+    </w:p>
+    <w:p>
+      <w:pPr>
+        <w:jc w:val="center"/>
+        <w:rPr>
+          <w:b/>
+          <w:sz w:val="28"/>
+          <w:lang w:val="en-US"/>
+        </w:rPr>
+      </w:pPr>
     </w:p>
     <w:sectPr>
-      <w:footerReference w:type="default" r:id="rId11"/>
+      <w:footerReference w:type="default" r:id="rId20"/>
       <w:pgSz w:w="11906" w:h="16838"/>
       <w:pgMar w:top="720" w:right="720" w:bottom="720" w:left="720" w:header="708" w:footer="708" w:gutter="0"/>
       <w:pgNumType w:start="0"/>
@@ -3801,7 +6310,7 @@
         <w:noProof/>
         <w:color w:val="2E74B5" w:themeColor="accent5" w:themeShade="BF"/>
       </w:rPr>
-      <w:t>7</w:t>
+      <w:t>11</w:t>
     </w:r>
     <w:r>
       <w:rPr>
@@ -3936,6 +6445,119 @@
     </w:lvl>
   </w:abstractNum>
   <w:abstractNum w:abstractNumId="1" w15:restartNumberingAfterBreak="0">
+    <w:nsid w:val="05890F49"/>
+    <w:multiLevelType w:val="hybridMultilevel"/>
+    <w:tmpl w:val="17B83A56"/>
+    <w:lvl w:ilvl="0" w:tplc="40090001">
+      <w:start w:val="1"/>
+      <w:numFmt w:val="bullet"/>
+      <w:lvlText w:val=""/>
+      <w:lvlJc w:val="left"/>
+      <w:pPr>
+        <w:ind w:left="720" w:hanging="360"/>
+      </w:pPr>
+      <w:rPr>
+        <w:rFonts w:ascii="Symbol" w:hAnsi="Symbol" w:hint="default"/>
+      </w:rPr>
+    </w:lvl>
+    <w:lvl w:ilvl="1" w:tplc="40090003" w:tentative="1">
+      <w:start w:val="1"/>
+      <w:numFmt w:val="bullet"/>
+      <w:lvlText w:val="o"/>
+      <w:lvlJc w:val="left"/>
+      <w:pPr>
+        <w:ind w:left="1440" w:hanging="360"/>
+      </w:pPr>
+      <w:rPr>
+        <w:rFonts w:ascii="Courier New" w:hAnsi="Courier New" w:cs="Courier New" w:hint="default"/>
+      </w:rPr>
+    </w:lvl>
+    <w:lvl w:ilvl="2" w:tplc="40090005" w:tentative="1">
+      <w:start w:val="1"/>
+      <w:numFmt w:val="bullet"/>
+      <w:lvlText w:val=""/>
+      <w:lvlJc w:val="left"/>
+      <w:pPr>
+        <w:ind w:left="2160" w:hanging="360"/>
+      </w:pPr>
+      <w:rPr>
+        <w:rFonts w:ascii="Wingdings" w:hAnsi="Wingdings" w:hint="default"/>
+      </w:rPr>
+    </w:lvl>
+    <w:lvl w:ilvl="3" w:tplc="40090001" w:tentative="1">
+      <w:start w:val="1"/>
+      <w:numFmt w:val="bullet"/>
+      <w:lvlText w:val=""/>
+      <w:lvlJc w:val="left"/>
+      <w:pPr>
+        <w:ind w:left="2880" w:hanging="360"/>
+      </w:pPr>
+      <w:rPr>
+        <w:rFonts w:ascii="Symbol" w:hAnsi="Symbol" w:hint="default"/>
+      </w:rPr>
+    </w:lvl>
+    <w:lvl w:ilvl="4" w:tplc="40090003" w:tentative="1">
+      <w:start w:val="1"/>
+      <w:numFmt w:val="bullet"/>
+      <w:lvlText w:val="o"/>
+      <w:lvlJc w:val="left"/>
+      <w:pPr>
+        <w:ind w:left="3600" w:hanging="360"/>
+      </w:pPr>
+      <w:rPr>
+        <w:rFonts w:ascii="Courier New" w:hAnsi="Courier New" w:cs="Courier New" w:hint="default"/>
+      </w:rPr>
+    </w:lvl>
+    <w:lvl w:ilvl="5" w:tplc="40090005" w:tentative="1">
+      <w:start w:val="1"/>
+      <w:numFmt w:val="bullet"/>
+      <w:lvlText w:val=""/>
+      <w:lvlJc w:val="left"/>
+      <w:pPr>
+        <w:ind w:left="4320" w:hanging="360"/>
+      </w:pPr>
+      <w:rPr>
+        <w:rFonts w:ascii="Wingdings" w:hAnsi="Wingdings" w:hint="default"/>
+      </w:rPr>
+    </w:lvl>
+    <w:lvl w:ilvl="6" w:tplc="40090001" w:tentative="1">
+      <w:start w:val="1"/>
+      <w:numFmt w:val="bullet"/>
+      <w:lvlText w:val=""/>
+      <w:lvlJc w:val="left"/>
+      <w:pPr>
+        <w:ind w:left="5040" w:hanging="360"/>
+      </w:pPr>
+      <w:rPr>
+        <w:rFonts w:ascii="Symbol" w:hAnsi="Symbol" w:hint="default"/>
+      </w:rPr>
+    </w:lvl>
+    <w:lvl w:ilvl="7" w:tplc="40090003" w:tentative="1">
+      <w:start w:val="1"/>
+      <w:numFmt w:val="bullet"/>
+      <w:lvlText w:val="o"/>
+      <w:lvlJc w:val="left"/>
+      <w:pPr>
+        <w:ind w:left="5760" w:hanging="360"/>
+      </w:pPr>
+      <w:rPr>
+        <w:rFonts w:ascii="Courier New" w:hAnsi="Courier New" w:cs="Courier New" w:hint="default"/>
+      </w:rPr>
+    </w:lvl>
+    <w:lvl w:ilvl="8" w:tplc="40090005" w:tentative="1">
+      <w:start w:val="1"/>
+      <w:numFmt w:val="bullet"/>
+      <w:lvlText w:val=""/>
+      <w:lvlJc w:val="left"/>
+      <w:pPr>
+        <w:ind w:left="6480" w:hanging="360"/>
+      </w:pPr>
+      <w:rPr>
+        <w:rFonts w:ascii="Wingdings" w:hAnsi="Wingdings" w:hint="default"/>
+      </w:rPr>
+    </w:lvl>
+  </w:abstractNum>
+  <w:abstractNum w:abstractNumId="2" w15:restartNumberingAfterBreak="0">
     <w:nsid w:val="07404BB9"/>
     <w:multiLevelType w:val="hybridMultilevel"/>
     <w:tmpl w:val="5C2A1FB4"/>
@@ -4048,7 +6670,7 @@
       </w:pPr>
     </w:lvl>
   </w:abstractNum>
-  <w:abstractNum w:abstractNumId="2" w15:restartNumberingAfterBreak="0">
+  <w:abstractNum w:abstractNumId="3" w15:restartNumberingAfterBreak="0">
     <w:nsid w:val="09E24827"/>
     <w:multiLevelType w:val="hybridMultilevel"/>
     <w:tmpl w:val="46860C66"/>
@@ -4137,7 +6759,7 @@
       </w:pPr>
     </w:lvl>
   </w:abstractNum>
-  <w:abstractNum w:abstractNumId="3" w15:restartNumberingAfterBreak="0">
+  <w:abstractNum w:abstractNumId="4" w15:restartNumberingAfterBreak="0">
     <w:nsid w:val="10912CC7"/>
     <w:multiLevelType w:val="hybridMultilevel"/>
     <w:tmpl w:val="1EB0CBD2"/>
@@ -4226,7 +6848,7 @@
       </w:pPr>
     </w:lvl>
   </w:abstractNum>
-  <w:abstractNum w:abstractNumId="4" w15:restartNumberingAfterBreak="0">
+  <w:abstractNum w:abstractNumId="5" w15:restartNumberingAfterBreak="0">
     <w:nsid w:val="10BB7ECA"/>
     <w:multiLevelType w:val="multilevel"/>
     <w:tmpl w:val="E2F0AC82"/>
@@ -4339,7 +6961,7 @@
       </w:pPr>
     </w:lvl>
   </w:abstractNum>
-  <w:abstractNum w:abstractNumId="5" w15:restartNumberingAfterBreak="0">
+  <w:abstractNum w:abstractNumId="6" w15:restartNumberingAfterBreak="0">
     <w:nsid w:val="17C0580F"/>
     <w:multiLevelType w:val="hybridMultilevel"/>
     <w:tmpl w:val="2304CDBC"/>
@@ -4452,7 +7074,7 @@
       </w:pPr>
     </w:lvl>
   </w:abstractNum>
-  <w:abstractNum w:abstractNumId="6" w15:restartNumberingAfterBreak="0">
+  <w:abstractNum w:abstractNumId="7" w15:restartNumberingAfterBreak="0">
     <w:nsid w:val="20150E64"/>
     <w:multiLevelType w:val="hybridMultilevel"/>
     <w:tmpl w:val="D4A8F14A"/>
@@ -4541,7 +7163,7 @@
       </w:pPr>
     </w:lvl>
   </w:abstractNum>
-  <w:abstractNum w:abstractNumId="7" w15:restartNumberingAfterBreak="0">
+  <w:abstractNum w:abstractNumId="8" w15:restartNumberingAfterBreak="0">
     <w:nsid w:val="207A2940"/>
     <w:multiLevelType w:val="hybridMultilevel"/>
     <w:tmpl w:val="34BC5750"/>
@@ -4630,7 +7252,7 @@
       </w:pPr>
     </w:lvl>
   </w:abstractNum>
-  <w:abstractNum w:abstractNumId="8" w15:restartNumberingAfterBreak="0">
+  <w:abstractNum w:abstractNumId="9" w15:restartNumberingAfterBreak="0">
     <w:nsid w:val="22F014AF"/>
     <w:multiLevelType w:val="hybridMultilevel"/>
     <w:tmpl w:val="48F8D654"/>
@@ -4719,7 +7341,7 @@
       </w:pPr>
     </w:lvl>
   </w:abstractNum>
-  <w:abstractNum w:abstractNumId="9" w15:restartNumberingAfterBreak="0">
+  <w:abstractNum w:abstractNumId="10" w15:restartNumberingAfterBreak="0">
     <w:nsid w:val="232D38B8"/>
     <w:multiLevelType w:val="hybridMultilevel"/>
     <w:tmpl w:val="5DACFE46"/>
@@ -4808,7 +7430,96 @@
       </w:pPr>
     </w:lvl>
   </w:abstractNum>
-  <w:abstractNum w:abstractNumId="10" w15:restartNumberingAfterBreak="0">
+  <w:abstractNum w:abstractNumId="11" w15:restartNumberingAfterBreak="0">
+    <w:nsid w:val="24B60EE2"/>
+    <w:multiLevelType w:val="hybridMultilevel"/>
+    <w:tmpl w:val="56BCBC62"/>
+    <w:lvl w:ilvl="0" w:tplc="4009000F">
+      <w:start w:val="1"/>
+      <w:numFmt w:val="decimal"/>
+      <w:lvlText w:val="%1."/>
+      <w:lvlJc w:val="left"/>
+      <w:pPr>
+        <w:ind w:left="720" w:hanging="360"/>
+      </w:pPr>
+      <w:rPr>
+        <w:rFonts w:hint="default"/>
+      </w:rPr>
+    </w:lvl>
+    <w:lvl w:ilvl="1" w:tplc="40090019" w:tentative="1">
+      <w:start w:val="1"/>
+      <w:numFmt w:val="lowerLetter"/>
+      <w:lvlText w:val="%2."/>
+      <w:lvlJc w:val="left"/>
+      <w:pPr>
+        <w:ind w:left="1440" w:hanging="360"/>
+      </w:pPr>
+    </w:lvl>
+    <w:lvl w:ilvl="2" w:tplc="4009001B" w:tentative="1">
+      <w:start w:val="1"/>
+      <w:numFmt w:val="lowerRoman"/>
+      <w:lvlText w:val="%3."/>
+      <w:lvlJc w:val="right"/>
+      <w:pPr>
+        <w:ind w:left="2160" w:hanging="180"/>
+      </w:pPr>
+    </w:lvl>
+    <w:lvl w:ilvl="3" w:tplc="4009000F" w:tentative="1">
+      <w:start w:val="1"/>
+      <w:numFmt w:val="decimal"/>
+      <w:lvlText w:val="%4."/>
+      <w:lvlJc w:val="left"/>
+      <w:pPr>
+        <w:ind w:left="2880" w:hanging="360"/>
+      </w:pPr>
+    </w:lvl>
+    <w:lvl w:ilvl="4" w:tplc="40090019" w:tentative="1">
+      <w:start w:val="1"/>
+      <w:numFmt w:val="lowerLetter"/>
+      <w:lvlText w:val="%5."/>
+      <w:lvlJc w:val="left"/>
+      <w:pPr>
+        <w:ind w:left="3600" w:hanging="360"/>
+      </w:pPr>
+    </w:lvl>
+    <w:lvl w:ilvl="5" w:tplc="4009001B" w:tentative="1">
+      <w:start w:val="1"/>
+      <w:numFmt w:val="lowerRoman"/>
+      <w:lvlText w:val="%6."/>
+      <w:lvlJc w:val="right"/>
+      <w:pPr>
+        <w:ind w:left="4320" w:hanging="180"/>
+      </w:pPr>
+    </w:lvl>
+    <w:lvl w:ilvl="6" w:tplc="4009000F" w:tentative="1">
+      <w:start w:val="1"/>
+      <w:numFmt w:val="decimal"/>
+      <w:lvlText w:val="%7."/>
+      <w:lvlJc w:val="left"/>
+      <w:pPr>
+        <w:ind w:left="5040" w:hanging="360"/>
+      </w:pPr>
+    </w:lvl>
+    <w:lvl w:ilvl="7" w:tplc="40090019" w:tentative="1">
+      <w:start w:val="1"/>
+      <w:numFmt w:val="lowerLetter"/>
+      <w:lvlText w:val="%8."/>
+      <w:lvlJc w:val="left"/>
+      <w:pPr>
+        <w:ind w:left="5760" w:hanging="360"/>
+      </w:pPr>
+    </w:lvl>
+    <w:lvl w:ilvl="8" w:tplc="4009001B" w:tentative="1">
+      <w:start w:val="1"/>
+      <w:numFmt w:val="lowerRoman"/>
+      <w:lvlText w:val="%9."/>
+      <w:lvlJc w:val="right"/>
+      <w:pPr>
+        <w:ind w:left="6480" w:hanging="180"/>
+      </w:pPr>
+    </w:lvl>
+  </w:abstractNum>
+  <w:abstractNum w:abstractNumId="12" w15:restartNumberingAfterBreak="0">
     <w:nsid w:val="25340062"/>
     <w:multiLevelType w:val="hybridMultilevel"/>
     <w:tmpl w:val="D7D45BB2"/>
@@ -4921,7 +7632,7 @@
       </w:pPr>
     </w:lvl>
   </w:abstractNum>
-  <w:abstractNum w:abstractNumId="11" w15:restartNumberingAfterBreak="0">
+  <w:abstractNum w:abstractNumId="13" w15:restartNumberingAfterBreak="0">
     <w:nsid w:val="287010BD"/>
     <w:multiLevelType w:val="hybridMultilevel"/>
     <w:tmpl w:val="B6CA0AA2"/>
@@ -5010,7 +7721,7 @@
       </w:pPr>
     </w:lvl>
   </w:abstractNum>
-  <w:abstractNum w:abstractNumId="12" w15:restartNumberingAfterBreak="0">
+  <w:abstractNum w:abstractNumId="14" w15:restartNumberingAfterBreak="0">
     <w:nsid w:val="29571E03"/>
     <w:multiLevelType w:val="hybridMultilevel"/>
     <w:tmpl w:val="62EA01B2"/>
@@ -5099,7 +7810,120 @@
       </w:pPr>
     </w:lvl>
   </w:abstractNum>
-  <w:abstractNum w:abstractNumId="13" w15:restartNumberingAfterBreak="0">
+  <w:abstractNum w:abstractNumId="15" w15:restartNumberingAfterBreak="0">
+    <w:nsid w:val="29683749"/>
+    <w:multiLevelType w:val="hybridMultilevel"/>
+    <w:tmpl w:val="4AF85910"/>
+    <w:lvl w:ilvl="0" w:tplc="40090001">
+      <w:start w:val="1"/>
+      <w:numFmt w:val="bullet"/>
+      <w:lvlText w:val=""/>
+      <w:lvlJc w:val="left"/>
+      <w:pPr>
+        <w:ind w:left="720" w:hanging="360"/>
+      </w:pPr>
+      <w:rPr>
+        <w:rFonts w:ascii="Symbol" w:hAnsi="Symbol" w:hint="default"/>
+      </w:rPr>
+    </w:lvl>
+    <w:lvl w:ilvl="1" w:tplc="40090003" w:tentative="1">
+      <w:start w:val="1"/>
+      <w:numFmt w:val="bullet"/>
+      <w:lvlText w:val="o"/>
+      <w:lvlJc w:val="left"/>
+      <w:pPr>
+        <w:ind w:left="1440" w:hanging="360"/>
+      </w:pPr>
+      <w:rPr>
+        <w:rFonts w:ascii="Courier New" w:hAnsi="Courier New" w:cs="Courier New" w:hint="default"/>
+      </w:rPr>
+    </w:lvl>
+    <w:lvl w:ilvl="2" w:tplc="40090005" w:tentative="1">
+      <w:start w:val="1"/>
+      <w:numFmt w:val="bullet"/>
+      <w:lvlText w:val=""/>
+      <w:lvlJc w:val="left"/>
+      <w:pPr>
+        <w:ind w:left="2160" w:hanging="360"/>
+      </w:pPr>
+      <w:rPr>
+        <w:rFonts w:ascii="Wingdings" w:hAnsi="Wingdings" w:hint="default"/>
+      </w:rPr>
+    </w:lvl>
+    <w:lvl w:ilvl="3" w:tplc="40090001" w:tentative="1">
+      <w:start w:val="1"/>
+      <w:numFmt w:val="bullet"/>
+      <w:lvlText w:val=""/>
+      <w:lvlJc w:val="left"/>
+      <w:pPr>
+        <w:ind w:left="2880" w:hanging="360"/>
+      </w:pPr>
+      <w:rPr>
+        <w:rFonts w:ascii="Symbol" w:hAnsi="Symbol" w:hint="default"/>
+      </w:rPr>
+    </w:lvl>
+    <w:lvl w:ilvl="4" w:tplc="40090003" w:tentative="1">
+      <w:start w:val="1"/>
+      <w:numFmt w:val="bullet"/>
+      <w:lvlText w:val="o"/>
+      <w:lvlJc w:val="left"/>
+      <w:pPr>
+        <w:ind w:left="3600" w:hanging="360"/>
+      </w:pPr>
+      <w:rPr>
+        <w:rFonts w:ascii="Courier New" w:hAnsi="Courier New" w:cs="Courier New" w:hint="default"/>
+      </w:rPr>
+    </w:lvl>
+    <w:lvl w:ilvl="5" w:tplc="40090005" w:tentative="1">
+      <w:start w:val="1"/>
+      <w:numFmt w:val="bullet"/>
+      <w:lvlText w:val=""/>
+      <w:lvlJc w:val="left"/>
+      <w:pPr>
+        <w:ind w:left="4320" w:hanging="360"/>
+      </w:pPr>
+      <w:rPr>
+        <w:rFonts w:ascii="Wingdings" w:hAnsi="Wingdings" w:hint="default"/>
+      </w:rPr>
+    </w:lvl>
+    <w:lvl w:ilvl="6" w:tplc="40090001" w:tentative="1">
+      <w:start w:val="1"/>
+      <w:numFmt w:val="bullet"/>
+      <w:lvlText w:val=""/>
+      <w:lvlJc w:val="left"/>
+      <w:pPr>
+        <w:ind w:left="5040" w:hanging="360"/>
+      </w:pPr>
+      <w:rPr>
+        <w:rFonts w:ascii="Symbol" w:hAnsi="Symbol" w:hint="default"/>
+      </w:rPr>
+    </w:lvl>
+    <w:lvl w:ilvl="7" w:tplc="40090003" w:tentative="1">
+      <w:start w:val="1"/>
+      <w:numFmt w:val="bullet"/>
+      <w:lvlText w:val="o"/>
+      <w:lvlJc w:val="left"/>
+      <w:pPr>
+        <w:ind w:left="5760" w:hanging="360"/>
+      </w:pPr>
+      <w:rPr>
+        <w:rFonts w:ascii="Courier New" w:hAnsi="Courier New" w:cs="Courier New" w:hint="default"/>
+      </w:rPr>
+    </w:lvl>
+    <w:lvl w:ilvl="8" w:tplc="40090005" w:tentative="1">
+      <w:start w:val="1"/>
+      <w:numFmt w:val="bullet"/>
+      <w:lvlText w:val=""/>
+      <w:lvlJc w:val="left"/>
+      <w:pPr>
+        <w:ind w:left="6480" w:hanging="360"/>
+      </w:pPr>
+      <w:rPr>
+        <w:rFonts w:ascii="Wingdings" w:hAnsi="Wingdings" w:hint="default"/>
+      </w:rPr>
+    </w:lvl>
+  </w:abstractNum>
+  <w:abstractNum w:abstractNumId="16" w15:restartNumberingAfterBreak="0">
     <w:nsid w:val="32924A68"/>
     <w:multiLevelType w:val="hybridMultilevel"/>
     <w:tmpl w:val="806E9AF8"/>
@@ -5212,7 +8036,7 @@
       </w:rPr>
     </w:lvl>
   </w:abstractNum>
-  <w:abstractNum w:abstractNumId="14" w15:restartNumberingAfterBreak="0">
+  <w:abstractNum w:abstractNumId="17" w15:restartNumberingAfterBreak="0">
     <w:nsid w:val="364A6DBA"/>
     <w:multiLevelType w:val="hybridMultilevel"/>
     <w:tmpl w:val="75629B8A"/>
@@ -5325,7 +8149,7 @@
       </w:pPr>
     </w:lvl>
   </w:abstractNum>
-  <w:abstractNum w:abstractNumId="15" w15:restartNumberingAfterBreak="0">
+  <w:abstractNum w:abstractNumId="18" w15:restartNumberingAfterBreak="0">
     <w:nsid w:val="37F32703"/>
     <w:multiLevelType w:val="multilevel"/>
     <w:tmpl w:val="D294FDA4"/>
@@ -5474,7 +8298,7 @@
       </w:rPr>
     </w:lvl>
   </w:abstractNum>
-  <w:abstractNum w:abstractNumId="16" w15:restartNumberingAfterBreak="0">
+  <w:abstractNum w:abstractNumId="19" w15:restartNumberingAfterBreak="0">
     <w:nsid w:val="380726BE"/>
     <w:multiLevelType w:val="hybridMultilevel"/>
     <w:tmpl w:val="7786F588"/>
@@ -5563,7 +8387,7 @@
       </w:pPr>
     </w:lvl>
   </w:abstractNum>
-  <w:abstractNum w:abstractNumId="17" w15:restartNumberingAfterBreak="0">
+  <w:abstractNum w:abstractNumId="20" w15:restartNumberingAfterBreak="0">
     <w:nsid w:val="3ECA0659"/>
     <w:multiLevelType w:val="hybridMultilevel"/>
     <w:tmpl w:val="EE5A7E5C"/>
@@ -5652,7 +8476,7 @@
       </w:pPr>
     </w:lvl>
   </w:abstractNum>
-  <w:abstractNum w:abstractNumId="18" w15:restartNumberingAfterBreak="0">
+  <w:abstractNum w:abstractNumId="21" w15:restartNumberingAfterBreak="0">
     <w:nsid w:val="4249357E"/>
     <w:multiLevelType w:val="hybridMultilevel"/>
     <w:tmpl w:val="BE14AD20"/>
@@ -5738,7 +8562,7 @@
       </w:pPr>
     </w:lvl>
   </w:abstractNum>
-  <w:abstractNum w:abstractNumId="19" w15:restartNumberingAfterBreak="0">
+  <w:abstractNum w:abstractNumId="22" w15:restartNumberingAfterBreak="0">
     <w:nsid w:val="45A163EC"/>
     <w:multiLevelType w:val="hybridMultilevel"/>
     <w:tmpl w:val="51B634F4"/>
@@ -5851,7 +8675,7 @@
       </w:rPr>
     </w:lvl>
   </w:abstractNum>
-  <w:abstractNum w:abstractNumId="20" w15:restartNumberingAfterBreak="0">
+  <w:abstractNum w:abstractNumId="23" w15:restartNumberingAfterBreak="0">
     <w:nsid w:val="48A22DBB"/>
     <w:multiLevelType w:val="hybridMultilevel"/>
     <w:tmpl w:val="AB045582"/>
@@ -5940,7 +8764,7 @@
       </w:pPr>
     </w:lvl>
   </w:abstractNum>
-  <w:abstractNum w:abstractNumId="21" w15:restartNumberingAfterBreak="0">
+  <w:abstractNum w:abstractNumId="24" w15:restartNumberingAfterBreak="0">
     <w:nsid w:val="4A0269AE"/>
     <w:multiLevelType w:val="hybridMultilevel"/>
     <w:tmpl w:val="8010805E"/>
@@ -6029,7 +8853,7 @@
       </w:pPr>
     </w:lvl>
   </w:abstractNum>
-  <w:abstractNum w:abstractNumId="22" w15:restartNumberingAfterBreak="0">
+  <w:abstractNum w:abstractNumId="25" w15:restartNumberingAfterBreak="0">
     <w:nsid w:val="4F4678B6"/>
     <w:multiLevelType w:val="hybridMultilevel"/>
     <w:tmpl w:val="6E3085F6"/>
@@ -6142,7 +8966,7 @@
       </w:rPr>
     </w:lvl>
   </w:abstractNum>
-  <w:abstractNum w:abstractNumId="23" w15:restartNumberingAfterBreak="0">
+  <w:abstractNum w:abstractNumId="26" w15:restartNumberingAfterBreak="0">
     <w:nsid w:val="57872672"/>
     <w:multiLevelType w:val="hybridMultilevel"/>
     <w:tmpl w:val="20860ADC"/>
@@ -6255,7 +9079,298 @@
       </w:rPr>
     </w:lvl>
   </w:abstractNum>
-  <w:abstractNum w:abstractNumId="24" w15:restartNumberingAfterBreak="0">
+  <w:abstractNum w:abstractNumId="27" w15:restartNumberingAfterBreak="0">
+    <w:nsid w:val="596843A8"/>
+    <w:multiLevelType w:val="hybridMultilevel"/>
+    <w:tmpl w:val="56BCBC62"/>
+    <w:lvl w:ilvl="0" w:tplc="4009000F">
+      <w:start w:val="1"/>
+      <w:numFmt w:val="decimal"/>
+      <w:lvlText w:val="%1."/>
+      <w:lvlJc w:val="left"/>
+      <w:pPr>
+        <w:ind w:left="720" w:hanging="360"/>
+      </w:pPr>
+      <w:rPr>
+        <w:rFonts w:hint="default"/>
+      </w:rPr>
+    </w:lvl>
+    <w:lvl w:ilvl="1" w:tplc="40090019" w:tentative="1">
+      <w:start w:val="1"/>
+      <w:numFmt w:val="lowerLetter"/>
+      <w:lvlText w:val="%2."/>
+      <w:lvlJc w:val="left"/>
+      <w:pPr>
+        <w:ind w:left="1440" w:hanging="360"/>
+      </w:pPr>
+    </w:lvl>
+    <w:lvl w:ilvl="2" w:tplc="4009001B" w:tentative="1">
+      <w:start w:val="1"/>
+      <w:numFmt w:val="lowerRoman"/>
+      <w:lvlText w:val="%3."/>
+      <w:lvlJc w:val="right"/>
+      <w:pPr>
+        <w:ind w:left="2160" w:hanging="180"/>
+      </w:pPr>
+    </w:lvl>
+    <w:lvl w:ilvl="3" w:tplc="4009000F" w:tentative="1">
+      <w:start w:val="1"/>
+      <w:numFmt w:val="decimal"/>
+      <w:lvlText w:val="%4."/>
+      <w:lvlJc w:val="left"/>
+      <w:pPr>
+        <w:ind w:left="2880" w:hanging="360"/>
+      </w:pPr>
+    </w:lvl>
+    <w:lvl w:ilvl="4" w:tplc="40090019" w:tentative="1">
+      <w:start w:val="1"/>
+      <w:numFmt w:val="lowerLetter"/>
+      <w:lvlText w:val="%5."/>
+      <w:lvlJc w:val="left"/>
+      <w:pPr>
+        <w:ind w:left="3600" w:hanging="360"/>
+      </w:pPr>
+    </w:lvl>
+    <w:lvl w:ilvl="5" w:tplc="4009001B" w:tentative="1">
+      <w:start w:val="1"/>
+      <w:numFmt w:val="lowerRoman"/>
+      <w:lvlText w:val="%6."/>
+      <w:lvlJc w:val="right"/>
+      <w:pPr>
+        <w:ind w:left="4320" w:hanging="180"/>
+      </w:pPr>
+    </w:lvl>
+    <w:lvl w:ilvl="6" w:tplc="4009000F" w:tentative="1">
+      <w:start w:val="1"/>
+      <w:numFmt w:val="decimal"/>
+      <w:lvlText w:val="%7."/>
+      <w:lvlJc w:val="left"/>
+      <w:pPr>
+        <w:ind w:left="5040" w:hanging="360"/>
+      </w:pPr>
+    </w:lvl>
+    <w:lvl w:ilvl="7" w:tplc="40090019" w:tentative="1">
+      <w:start w:val="1"/>
+      <w:numFmt w:val="lowerLetter"/>
+      <w:lvlText w:val="%8."/>
+      <w:lvlJc w:val="left"/>
+      <w:pPr>
+        <w:ind w:left="5760" w:hanging="360"/>
+      </w:pPr>
+    </w:lvl>
+    <w:lvl w:ilvl="8" w:tplc="4009001B" w:tentative="1">
+      <w:start w:val="1"/>
+      <w:numFmt w:val="lowerRoman"/>
+      <w:lvlText w:val="%9."/>
+      <w:lvlJc w:val="right"/>
+      <w:pPr>
+        <w:ind w:left="6480" w:hanging="180"/>
+      </w:pPr>
+    </w:lvl>
+  </w:abstractNum>
+  <w:abstractNum w:abstractNumId="28" w15:restartNumberingAfterBreak="0">
+    <w:nsid w:val="5DE44153"/>
+    <w:multiLevelType w:val="hybridMultilevel"/>
+    <w:tmpl w:val="56BCBC62"/>
+    <w:lvl w:ilvl="0" w:tplc="4009000F">
+      <w:start w:val="1"/>
+      <w:numFmt w:val="decimal"/>
+      <w:lvlText w:val="%1."/>
+      <w:lvlJc w:val="left"/>
+      <w:pPr>
+        <w:ind w:left="720" w:hanging="360"/>
+      </w:pPr>
+      <w:rPr>
+        <w:rFonts w:hint="default"/>
+      </w:rPr>
+    </w:lvl>
+    <w:lvl w:ilvl="1" w:tplc="40090019" w:tentative="1">
+      <w:start w:val="1"/>
+      <w:numFmt w:val="lowerLetter"/>
+      <w:lvlText w:val="%2."/>
+      <w:lvlJc w:val="left"/>
+      <w:pPr>
+        <w:ind w:left="1440" w:hanging="360"/>
+      </w:pPr>
+    </w:lvl>
+    <w:lvl w:ilvl="2" w:tplc="4009001B" w:tentative="1">
+      <w:start w:val="1"/>
+      <w:numFmt w:val="lowerRoman"/>
+      <w:lvlText w:val="%3."/>
+      <w:lvlJc w:val="right"/>
+      <w:pPr>
+        <w:ind w:left="2160" w:hanging="180"/>
+      </w:pPr>
+    </w:lvl>
+    <w:lvl w:ilvl="3" w:tplc="4009000F" w:tentative="1">
+      <w:start w:val="1"/>
+      <w:numFmt w:val="decimal"/>
+      <w:lvlText w:val="%4."/>
+      <w:lvlJc w:val="left"/>
+      <w:pPr>
+        <w:ind w:left="2880" w:hanging="360"/>
+      </w:pPr>
+    </w:lvl>
+    <w:lvl w:ilvl="4" w:tplc="40090019" w:tentative="1">
+      <w:start w:val="1"/>
+      <w:numFmt w:val="lowerLetter"/>
+      <w:lvlText w:val="%5."/>
+      <w:lvlJc w:val="left"/>
+      <w:pPr>
+        <w:ind w:left="3600" w:hanging="360"/>
+      </w:pPr>
+    </w:lvl>
+    <w:lvl w:ilvl="5" w:tplc="4009001B" w:tentative="1">
+      <w:start w:val="1"/>
+      <w:numFmt w:val="lowerRoman"/>
+      <w:lvlText w:val="%6."/>
+      <w:lvlJc w:val="right"/>
+      <w:pPr>
+        <w:ind w:left="4320" w:hanging="180"/>
+      </w:pPr>
+    </w:lvl>
+    <w:lvl w:ilvl="6" w:tplc="4009000F" w:tentative="1">
+      <w:start w:val="1"/>
+      <w:numFmt w:val="decimal"/>
+      <w:lvlText w:val="%7."/>
+      <w:lvlJc w:val="left"/>
+      <w:pPr>
+        <w:ind w:left="5040" w:hanging="360"/>
+      </w:pPr>
+    </w:lvl>
+    <w:lvl w:ilvl="7" w:tplc="40090019" w:tentative="1">
+      <w:start w:val="1"/>
+      <w:numFmt w:val="lowerLetter"/>
+      <w:lvlText w:val="%8."/>
+      <w:lvlJc w:val="left"/>
+      <w:pPr>
+        <w:ind w:left="5760" w:hanging="360"/>
+      </w:pPr>
+    </w:lvl>
+    <w:lvl w:ilvl="8" w:tplc="4009001B" w:tentative="1">
+      <w:start w:val="1"/>
+      <w:numFmt w:val="lowerRoman"/>
+      <w:lvlText w:val="%9."/>
+      <w:lvlJc w:val="right"/>
+      <w:pPr>
+        <w:ind w:left="6480" w:hanging="180"/>
+      </w:pPr>
+    </w:lvl>
+  </w:abstractNum>
+  <w:abstractNum w:abstractNumId="29" w15:restartNumberingAfterBreak="0">
+    <w:nsid w:val="61944563"/>
+    <w:multiLevelType w:val="hybridMultilevel"/>
+    <w:tmpl w:val="5EC4F2D6"/>
+    <w:lvl w:ilvl="0" w:tplc="40090001">
+      <w:start w:val="1"/>
+      <w:numFmt w:val="bullet"/>
+      <w:lvlText w:val=""/>
+      <w:lvlJc w:val="left"/>
+      <w:pPr>
+        <w:ind w:left="720" w:hanging="360"/>
+      </w:pPr>
+      <w:rPr>
+        <w:rFonts w:ascii="Symbol" w:hAnsi="Symbol" w:hint="default"/>
+      </w:rPr>
+    </w:lvl>
+    <w:lvl w:ilvl="1" w:tplc="40090003" w:tentative="1">
+      <w:start w:val="1"/>
+      <w:numFmt w:val="bullet"/>
+      <w:lvlText w:val="o"/>
+      <w:lvlJc w:val="left"/>
+      <w:pPr>
+        <w:ind w:left="1440" w:hanging="360"/>
+      </w:pPr>
+      <w:rPr>
+        <w:rFonts w:ascii="Courier New" w:hAnsi="Courier New" w:cs="Courier New" w:hint="default"/>
+      </w:rPr>
+    </w:lvl>
+    <w:lvl w:ilvl="2" w:tplc="40090005" w:tentative="1">
+      <w:start w:val="1"/>
+      <w:numFmt w:val="bullet"/>
+      <w:lvlText w:val=""/>
+      <w:lvlJc w:val="left"/>
+      <w:pPr>
+        <w:ind w:left="2160" w:hanging="360"/>
+      </w:pPr>
+      <w:rPr>
+        <w:rFonts w:ascii="Wingdings" w:hAnsi="Wingdings" w:hint="default"/>
+      </w:rPr>
+    </w:lvl>
+    <w:lvl w:ilvl="3" w:tplc="40090001" w:tentative="1">
+      <w:start w:val="1"/>
+      <w:numFmt w:val="bullet"/>
+      <w:lvlText w:val=""/>
+      <w:lvlJc w:val="left"/>
+      <w:pPr>
+        <w:ind w:left="2880" w:hanging="360"/>
+      </w:pPr>
+      <w:rPr>
+        <w:rFonts w:ascii="Symbol" w:hAnsi="Symbol" w:hint="default"/>
+      </w:rPr>
+    </w:lvl>
+    <w:lvl w:ilvl="4" w:tplc="40090003" w:tentative="1">
+      <w:start w:val="1"/>
+      <w:numFmt w:val="bullet"/>
+      <w:lvlText w:val="o"/>
+      <w:lvlJc w:val="left"/>
+      <w:pPr>
+        <w:ind w:left="3600" w:hanging="360"/>
+      </w:pPr>
+      <w:rPr>
+        <w:rFonts w:ascii="Courier New" w:hAnsi="Courier New" w:cs="Courier New" w:hint="default"/>
+      </w:rPr>
+    </w:lvl>
+    <w:lvl w:ilvl="5" w:tplc="40090005" w:tentative="1">
+      <w:start w:val="1"/>
+      <w:numFmt w:val="bullet"/>
+      <w:lvlText w:val=""/>
+      <w:lvlJc w:val="left"/>
+      <w:pPr>
+        <w:ind w:left="4320" w:hanging="360"/>
+      </w:pPr>
+      <w:rPr>
+        <w:rFonts w:ascii="Wingdings" w:hAnsi="Wingdings" w:hint="default"/>
+      </w:rPr>
+    </w:lvl>
+    <w:lvl w:ilvl="6" w:tplc="40090001" w:tentative="1">
+      <w:start w:val="1"/>
+      <w:numFmt w:val="bullet"/>
+      <w:lvlText w:val=""/>
+      <w:lvlJc w:val="left"/>
+      <w:pPr>
+        <w:ind w:left="5040" w:hanging="360"/>
+      </w:pPr>
+      <w:rPr>
+        <w:rFonts w:ascii="Symbol" w:hAnsi="Symbol" w:hint="default"/>
+      </w:rPr>
+    </w:lvl>
+    <w:lvl w:ilvl="7" w:tplc="40090003" w:tentative="1">
+      <w:start w:val="1"/>
+      <w:numFmt w:val="bullet"/>
+      <w:lvlText w:val="o"/>
+      <w:lvlJc w:val="left"/>
+      <w:pPr>
+        <w:ind w:left="5760" w:hanging="360"/>
+      </w:pPr>
+      <w:rPr>
+        <w:rFonts w:ascii="Courier New" w:hAnsi="Courier New" w:cs="Courier New" w:hint="default"/>
+      </w:rPr>
+    </w:lvl>
+    <w:lvl w:ilvl="8" w:tplc="40090005" w:tentative="1">
+      <w:start w:val="1"/>
+      <w:numFmt w:val="bullet"/>
+      <w:lvlText w:val=""/>
+      <w:lvlJc w:val="left"/>
+      <w:pPr>
+        <w:ind w:left="6480" w:hanging="360"/>
+      </w:pPr>
+      <w:rPr>
+        <w:rFonts w:ascii="Wingdings" w:hAnsi="Wingdings" w:hint="default"/>
+      </w:rPr>
+    </w:lvl>
+  </w:abstractNum>
+  <w:abstractNum w:abstractNumId="30" w15:restartNumberingAfterBreak="0">
     <w:nsid w:val="65651525"/>
     <w:multiLevelType w:val="hybridMultilevel"/>
     <w:tmpl w:val="D18EAC4C"/>
@@ -6368,7 +9483,7 @@
       </w:rPr>
     </w:lvl>
   </w:abstractNum>
-  <w:abstractNum w:abstractNumId="25" w15:restartNumberingAfterBreak="0">
+  <w:abstractNum w:abstractNumId="31" w15:restartNumberingAfterBreak="0">
     <w:nsid w:val="66441497"/>
     <w:multiLevelType w:val="hybridMultilevel"/>
     <w:tmpl w:val="10529784"/>
@@ -6457,7 +9572,7 @@
       </w:pPr>
     </w:lvl>
   </w:abstractNum>
-  <w:abstractNum w:abstractNumId="26" w15:restartNumberingAfterBreak="0">
+  <w:abstractNum w:abstractNumId="32" w15:restartNumberingAfterBreak="0">
     <w:nsid w:val="67435258"/>
     <w:multiLevelType w:val="hybridMultilevel"/>
     <w:tmpl w:val="AEA2FFAC"/>
@@ -6546,7 +9661,7 @@
       </w:pPr>
     </w:lvl>
   </w:abstractNum>
-  <w:abstractNum w:abstractNumId="27" w15:restartNumberingAfterBreak="0">
+  <w:abstractNum w:abstractNumId="33" w15:restartNumberingAfterBreak="0">
     <w:nsid w:val="69A231CD"/>
     <w:multiLevelType w:val="hybridMultilevel"/>
     <w:tmpl w:val="647EAA00"/>
@@ -6659,7 +9774,7 @@
       </w:pPr>
     </w:lvl>
   </w:abstractNum>
-  <w:abstractNum w:abstractNumId="28" w15:restartNumberingAfterBreak="0">
+  <w:abstractNum w:abstractNumId="34" w15:restartNumberingAfterBreak="0">
     <w:nsid w:val="6F35110F"/>
     <w:multiLevelType w:val="hybridMultilevel"/>
     <w:tmpl w:val="264EF49A"/>
@@ -6799,7 +9914,7 @@
       </w:rPr>
     </w:lvl>
   </w:abstractNum>
-  <w:abstractNum w:abstractNumId="29" w15:restartNumberingAfterBreak="0">
+  <w:abstractNum w:abstractNumId="35" w15:restartNumberingAfterBreak="0">
     <w:nsid w:val="6F3810F3"/>
     <w:multiLevelType w:val="hybridMultilevel"/>
     <w:tmpl w:val="986CF786"/>
@@ -6888,7 +10003,7 @@
       </w:pPr>
     </w:lvl>
   </w:abstractNum>
-  <w:abstractNum w:abstractNumId="30" w15:restartNumberingAfterBreak="0">
+  <w:abstractNum w:abstractNumId="36" w15:restartNumberingAfterBreak="0">
     <w:nsid w:val="718716E3"/>
     <w:multiLevelType w:val="hybridMultilevel"/>
     <w:tmpl w:val="F5881B86"/>
@@ -6977,7 +10092,7 @@
       </w:pPr>
     </w:lvl>
   </w:abstractNum>
-  <w:abstractNum w:abstractNumId="31" w15:restartNumberingAfterBreak="0">
+  <w:abstractNum w:abstractNumId="37" w15:restartNumberingAfterBreak="0">
     <w:nsid w:val="73816920"/>
     <w:multiLevelType w:val="hybridMultilevel"/>
     <w:tmpl w:val="69EAB402"/>
@@ -7090,7 +10205,233 @@
       </w:pPr>
     </w:lvl>
   </w:abstractNum>
-  <w:abstractNum w:abstractNumId="32" w15:restartNumberingAfterBreak="0">
+  <w:abstractNum w:abstractNumId="38" w15:restartNumberingAfterBreak="0">
+    <w:nsid w:val="73CD57C3"/>
+    <w:multiLevelType w:val="hybridMultilevel"/>
+    <w:tmpl w:val="D520C20E"/>
+    <w:lvl w:ilvl="0" w:tplc="40090001">
+      <w:start w:val="1"/>
+      <w:numFmt w:val="bullet"/>
+      <w:lvlText w:val=""/>
+      <w:lvlJc w:val="left"/>
+      <w:pPr>
+        <w:ind w:left="720" w:hanging="360"/>
+      </w:pPr>
+      <w:rPr>
+        <w:rFonts w:ascii="Symbol" w:hAnsi="Symbol" w:hint="default"/>
+      </w:rPr>
+    </w:lvl>
+    <w:lvl w:ilvl="1" w:tplc="40090003" w:tentative="1">
+      <w:start w:val="1"/>
+      <w:numFmt w:val="bullet"/>
+      <w:lvlText w:val="o"/>
+      <w:lvlJc w:val="left"/>
+      <w:pPr>
+        <w:ind w:left="1440" w:hanging="360"/>
+      </w:pPr>
+      <w:rPr>
+        <w:rFonts w:ascii="Courier New" w:hAnsi="Courier New" w:cs="Courier New" w:hint="default"/>
+      </w:rPr>
+    </w:lvl>
+    <w:lvl w:ilvl="2" w:tplc="40090005" w:tentative="1">
+      <w:start w:val="1"/>
+      <w:numFmt w:val="bullet"/>
+      <w:lvlText w:val=""/>
+      <w:lvlJc w:val="left"/>
+      <w:pPr>
+        <w:ind w:left="2160" w:hanging="360"/>
+      </w:pPr>
+      <w:rPr>
+        <w:rFonts w:ascii="Wingdings" w:hAnsi="Wingdings" w:hint="default"/>
+      </w:rPr>
+    </w:lvl>
+    <w:lvl w:ilvl="3" w:tplc="40090001" w:tentative="1">
+      <w:start w:val="1"/>
+      <w:numFmt w:val="bullet"/>
+      <w:lvlText w:val=""/>
+      <w:lvlJc w:val="left"/>
+      <w:pPr>
+        <w:ind w:left="2880" w:hanging="360"/>
+      </w:pPr>
+      <w:rPr>
+        <w:rFonts w:ascii="Symbol" w:hAnsi="Symbol" w:hint="default"/>
+      </w:rPr>
+    </w:lvl>
+    <w:lvl w:ilvl="4" w:tplc="40090003" w:tentative="1">
+      <w:start w:val="1"/>
+      <w:numFmt w:val="bullet"/>
+      <w:lvlText w:val="o"/>
+      <w:lvlJc w:val="left"/>
+      <w:pPr>
+        <w:ind w:left="3600" w:hanging="360"/>
+      </w:pPr>
+      <w:rPr>
+        <w:rFonts w:ascii="Courier New" w:hAnsi="Courier New" w:cs="Courier New" w:hint="default"/>
+      </w:rPr>
+    </w:lvl>
+    <w:lvl w:ilvl="5" w:tplc="40090005" w:tentative="1">
+      <w:start w:val="1"/>
+      <w:numFmt w:val="bullet"/>
+      <w:lvlText w:val=""/>
+      <w:lvlJc w:val="left"/>
+      <w:pPr>
+        <w:ind w:left="4320" w:hanging="360"/>
+      </w:pPr>
+      <w:rPr>
+        <w:rFonts w:ascii="Wingdings" w:hAnsi="Wingdings" w:hint="default"/>
+      </w:rPr>
+    </w:lvl>
+    <w:lvl w:ilvl="6" w:tplc="40090001" w:tentative="1">
+      <w:start w:val="1"/>
+      <w:numFmt w:val="bullet"/>
+      <w:lvlText w:val=""/>
+      <w:lvlJc w:val="left"/>
+      <w:pPr>
+        <w:ind w:left="5040" w:hanging="360"/>
+      </w:pPr>
+      <w:rPr>
+        <w:rFonts w:ascii="Symbol" w:hAnsi="Symbol" w:hint="default"/>
+      </w:rPr>
+    </w:lvl>
+    <w:lvl w:ilvl="7" w:tplc="40090003" w:tentative="1">
+      <w:start w:val="1"/>
+      <w:numFmt w:val="bullet"/>
+      <w:lvlText w:val="o"/>
+      <w:lvlJc w:val="left"/>
+      <w:pPr>
+        <w:ind w:left="5760" w:hanging="360"/>
+      </w:pPr>
+      <w:rPr>
+        <w:rFonts w:ascii="Courier New" w:hAnsi="Courier New" w:cs="Courier New" w:hint="default"/>
+      </w:rPr>
+    </w:lvl>
+    <w:lvl w:ilvl="8" w:tplc="40090005" w:tentative="1">
+      <w:start w:val="1"/>
+      <w:numFmt w:val="bullet"/>
+      <w:lvlText w:val=""/>
+      <w:lvlJc w:val="left"/>
+      <w:pPr>
+        <w:ind w:left="6480" w:hanging="360"/>
+      </w:pPr>
+      <w:rPr>
+        <w:rFonts w:ascii="Wingdings" w:hAnsi="Wingdings" w:hint="default"/>
+      </w:rPr>
+    </w:lvl>
+  </w:abstractNum>
+  <w:abstractNum w:abstractNumId="39" w15:restartNumberingAfterBreak="0">
+    <w:nsid w:val="793409D7"/>
+    <w:multiLevelType w:val="hybridMultilevel"/>
+    <w:tmpl w:val="75780990"/>
+    <w:lvl w:ilvl="0" w:tplc="40090001">
+      <w:start w:val="1"/>
+      <w:numFmt w:val="bullet"/>
+      <w:lvlText w:val=""/>
+      <w:lvlJc w:val="left"/>
+      <w:pPr>
+        <w:ind w:left="720" w:hanging="360"/>
+      </w:pPr>
+      <w:rPr>
+        <w:rFonts w:ascii="Symbol" w:hAnsi="Symbol" w:hint="default"/>
+      </w:rPr>
+    </w:lvl>
+    <w:lvl w:ilvl="1" w:tplc="40090003" w:tentative="1">
+      <w:start w:val="1"/>
+      <w:numFmt w:val="bullet"/>
+      <w:lvlText w:val="o"/>
+      <w:lvlJc w:val="left"/>
+      <w:pPr>
+        <w:ind w:left="1440" w:hanging="360"/>
+      </w:pPr>
+      <w:rPr>
+        <w:rFonts w:ascii="Courier New" w:hAnsi="Courier New" w:cs="Courier New" w:hint="default"/>
+      </w:rPr>
+    </w:lvl>
+    <w:lvl w:ilvl="2" w:tplc="40090005" w:tentative="1">
+      <w:start w:val="1"/>
+      <w:numFmt w:val="bullet"/>
+      <w:lvlText w:val=""/>
+      <w:lvlJc w:val="left"/>
+      <w:pPr>
+        <w:ind w:left="2160" w:hanging="360"/>
+      </w:pPr>
+      <w:rPr>
+        <w:rFonts w:ascii="Wingdings" w:hAnsi="Wingdings" w:hint="default"/>
+      </w:rPr>
+    </w:lvl>
+    <w:lvl w:ilvl="3" w:tplc="40090001" w:tentative="1">
+      <w:start w:val="1"/>
+      <w:numFmt w:val="bullet"/>
+      <w:lvlText w:val=""/>
+      <w:lvlJc w:val="left"/>
+      <w:pPr>
+        <w:ind w:left="2880" w:hanging="360"/>
+      </w:pPr>
+      <w:rPr>
+        <w:rFonts w:ascii="Symbol" w:hAnsi="Symbol" w:hint="default"/>
+      </w:rPr>
+    </w:lvl>
+    <w:lvl w:ilvl="4" w:tplc="40090003" w:tentative="1">
+      <w:start w:val="1"/>
+      <w:numFmt w:val="bullet"/>
+      <w:lvlText w:val="o"/>
+      <w:lvlJc w:val="left"/>
+      <w:pPr>
+        <w:ind w:left="3600" w:hanging="360"/>
+      </w:pPr>
+      <w:rPr>
+        <w:rFonts w:ascii="Courier New" w:hAnsi="Courier New" w:cs="Courier New" w:hint="default"/>
+      </w:rPr>
+    </w:lvl>
+    <w:lvl w:ilvl="5" w:tplc="40090005" w:tentative="1">
+      <w:start w:val="1"/>
+      <w:numFmt w:val="bullet"/>
+      <w:lvlText w:val=""/>
+      <w:lvlJc w:val="left"/>
+      <w:pPr>
+        <w:ind w:left="4320" w:hanging="360"/>
+      </w:pPr>
+      <w:rPr>
+        <w:rFonts w:ascii="Wingdings" w:hAnsi="Wingdings" w:hint="default"/>
+      </w:rPr>
+    </w:lvl>
+    <w:lvl w:ilvl="6" w:tplc="40090001" w:tentative="1">
+      <w:start w:val="1"/>
+      <w:numFmt w:val="bullet"/>
+      <w:lvlText w:val=""/>
+      <w:lvlJc w:val="left"/>
+      <w:pPr>
+        <w:ind w:left="5040" w:hanging="360"/>
+      </w:pPr>
+      <w:rPr>
+        <w:rFonts w:ascii="Symbol" w:hAnsi="Symbol" w:hint="default"/>
+      </w:rPr>
+    </w:lvl>
+    <w:lvl w:ilvl="7" w:tplc="40090003" w:tentative="1">
+      <w:start w:val="1"/>
+      <w:numFmt w:val="bullet"/>
+      <w:lvlText w:val="o"/>
+      <w:lvlJc w:val="left"/>
+      <w:pPr>
+        <w:ind w:left="5760" w:hanging="360"/>
+      </w:pPr>
+      <w:rPr>
+        <w:rFonts w:ascii="Courier New" w:hAnsi="Courier New" w:cs="Courier New" w:hint="default"/>
+      </w:rPr>
+    </w:lvl>
+    <w:lvl w:ilvl="8" w:tplc="40090005" w:tentative="1">
+      <w:start w:val="1"/>
+      <w:numFmt w:val="bullet"/>
+      <w:lvlText w:val=""/>
+      <w:lvlJc w:val="left"/>
+      <w:pPr>
+        <w:ind w:left="6480" w:hanging="360"/>
+      </w:pPr>
+      <w:rPr>
+        <w:rFonts w:ascii="Wingdings" w:hAnsi="Wingdings" w:hint="default"/>
+      </w:rPr>
+    </w:lvl>
+  </w:abstractNum>
+  <w:abstractNum w:abstractNumId="40" w15:restartNumberingAfterBreak="0">
     <w:nsid w:val="7F036F3C"/>
     <w:multiLevelType w:val="hybridMultilevel"/>
     <w:tmpl w:val="5C2A1FB4"/>
@@ -7204,103 +10545,127 @@
     </w:lvl>
   </w:abstractNum>
   <w:num w:numId="1">
+    <w:abstractNumId w:val="36"/>
+  </w:num>
+  <w:num w:numId="2">
+    <w:abstractNumId w:val="9"/>
+  </w:num>
+  <w:num w:numId="3">
+    <w:abstractNumId w:val="6"/>
+  </w:num>
+  <w:num w:numId="4">
+    <w:abstractNumId w:val="17"/>
+  </w:num>
+  <w:num w:numId="5">
+    <w:abstractNumId w:val="23"/>
+  </w:num>
+  <w:num w:numId="6">
+    <w:abstractNumId w:val="35"/>
+  </w:num>
+  <w:num w:numId="7">
+    <w:abstractNumId w:val="5"/>
+  </w:num>
+  <w:num w:numId="8">
+    <w:abstractNumId w:val="7"/>
+  </w:num>
+  <w:num w:numId="9">
+    <w:abstractNumId w:val="8"/>
+  </w:num>
+  <w:num w:numId="10">
+    <w:abstractNumId w:val="2"/>
+  </w:num>
+  <w:num w:numId="11">
+    <w:abstractNumId w:val="13"/>
+  </w:num>
+  <w:num w:numId="12">
+    <w:abstractNumId w:val="32"/>
+  </w:num>
+  <w:num w:numId="13">
+    <w:abstractNumId w:val="31"/>
+  </w:num>
+  <w:num w:numId="14">
+    <w:abstractNumId w:val="20"/>
+  </w:num>
+  <w:num w:numId="15">
+    <w:abstractNumId w:val="22"/>
+  </w:num>
+  <w:num w:numId="16">
+    <w:abstractNumId w:val="25"/>
+  </w:num>
+  <w:num w:numId="17">
+    <w:abstractNumId w:val="19"/>
+  </w:num>
+  <w:num w:numId="18">
+    <w:abstractNumId w:val="40"/>
+  </w:num>
+  <w:num w:numId="19">
+    <w:abstractNumId w:val="37"/>
+  </w:num>
+  <w:num w:numId="20">
+    <w:abstractNumId w:val="3"/>
+  </w:num>
+  <w:num w:numId="21">
+    <w:abstractNumId w:val="24"/>
+  </w:num>
+  <w:num w:numId="22">
+    <w:abstractNumId w:val="12"/>
+  </w:num>
+  <w:num w:numId="23">
+    <w:abstractNumId w:val="4"/>
+  </w:num>
+  <w:num w:numId="24">
+    <w:abstractNumId w:val="33"/>
+  </w:num>
+  <w:num w:numId="25">
+    <w:abstractNumId w:val="34"/>
+  </w:num>
+  <w:num w:numId="26">
+    <w:abstractNumId w:val="10"/>
+  </w:num>
+  <w:num w:numId="27">
+    <w:abstractNumId w:val="21"/>
+  </w:num>
+  <w:num w:numId="28">
+    <w:abstractNumId w:val="18"/>
+  </w:num>
+  <w:num w:numId="29">
     <w:abstractNumId w:val="30"/>
   </w:num>
-  <w:num w:numId="2">
-    <w:abstractNumId w:val="8"/>
+  <w:num w:numId="30">
+    <w:abstractNumId w:val="16"/>
   </w:num>
-  <w:num w:numId="3">
-    <w:abstractNumId w:val="5"/>
-  </w:num>
-  <w:num w:numId="4">
-    <w:abstractNumId w:val="14"/>
-  </w:num>
-  <w:num w:numId="5">
-    <w:abstractNumId w:val="20"/>
-  </w:num>
-  <w:num w:numId="6">
-    <w:abstractNumId w:val="29"/>
-  </w:num>
-  <w:num w:numId="7">
-    <w:abstractNumId w:val="4"/>
-  </w:num>
-  <w:num w:numId="8">
-    <w:abstractNumId w:val="6"/>
-  </w:num>
-  <w:num w:numId="9">
-    <w:abstractNumId w:val="7"/>
-  </w:num>
-  <w:num w:numId="10">
-    <w:abstractNumId w:val="1"/>
-  </w:num>
-  <w:num w:numId="11">
-    <w:abstractNumId w:val="11"/>
-  </w:num>
-  <w:num w:numId="12">
+  <w:num w:numId="31">
     <w:abstractNumId w:val="26"/>
   </w:num>
-  <w:num w:numId="13">
-    <w:abstractNumId w:val="25"/>
-  </w:num>
-  <w:num w:numId="14">
-    <w:abstractNumId w:val="17"/>
-  </w:num>
-  <w:num w:numId="15">
-    <w:abstractNumId w:val="19"/>
-  </w:num>
-  <w:num w:numId="16">
-    <w:abstractNumId w:val="22"/>
-  </w:num>
-  <w:num w:numId="17">
-    <w:abstractNumId w:val="16"/>
-  </w:num>
-  <w:num w:numId="18">
-    <w:abstractNumId w:val="32"/>
-  </w:num>
-  <w:num w:numId="19">
-    <w:abstractNumId w:val="31"/>
-  </w:num>
-  <w:num w:numId="20">
-    <w:abstractNumId w:val="2"/>
-  </w:num>
-  <w:num w:numId="21">
-    <w:abstractNumId w:val="21"/>
-  </w:num>
-  <w:num w:numId="22">
-    <w:abstractNumId w:val="10"/>
-  </w:num>
-  <w:num w:numId="23">
-    <w:abstractNumId w:val="3"/>
-  </w:num>
-  <w:num w:numId="24">
-    <w:abstractNumId w:val="27"/>
-  </w:num>
-  <w:num w:numId="25">
-    <w:abstractNumId w:val="28"/>
-  </w:num>
-  <w:num w:numId="26">
-    <w:abstractNumId w:val="9"/>
-  </w:num>
-  <w:num w:numId="27">
-    <w:abstractNumId w:val="18"/>
-  </w:num>
-  <w:num w:numId="28">
-    <w:abstractNumId w:val="15"/>
-  </w:num>
-  <w:num w:numId="29">
-    <w:abstractNumId w:val="24"/>
-  </w:num>
-  <w:num w:numId="30">
-    <w:abstractNumId w:val="13"/>
-  </w:num>
-  <w:num w:numId="31">
-    <w:abstractNumId w:val="23"/>
-  </w:num>
   <w:num w:numId="32">
-    <w:abstractNumId w:val="12"/>
+    <w:abstractNumId w:val="14"/>
   </w:num>
   <w:num w:numId="33">
     <w:abstractNumId w:val="0"/>
+  </w:num>
+  <w:num w:numId="34">
+    <w:abstractNumId w:val="28"/>
+  </w:num>
+  <w:num w:numId="35">
+    <w:abstractNumId w:val="27"/>
+  </w:num>
+  <w:num w:numId="36">
+    <w:abstractNumId w:val="11"/>
+  </w:num>
+  <w:num w:numId="37">
+    <w:abstractNumId w:val="39"/>
+  </w:num>
+  <w:num w:numId="38">
+    <w:abstractNumId w:val="29"/>
+  </w:num>
+  <w:num w:numId="39">
+    <w:abstractNumId w:val="1"/>
+  </w:num>
+  <w:num w:numId="40">
+    <w:abstractNumId w:val="38"/>
+  </w:num>
+  <w:num w:numId="41">
+    <w:abstractNumId w:val="15"/>
   </w:num>
 </w:numbering>
 </file>
@@ -7768,7 +11133,6 @@
   <w:style w:type="character" w:default="1" w:styleId="DefaultParagraphFont">
     <w:name w:val="Default Paragraph Font"/>
     <w:uiPriority w:val="1"/>
-    <w:semiHidden/>
     <w:unhideWhenUsed/>
   </w:style>
   <w:style w:type="table" w:default="1" w:styleId="TableNormal">
@@ -8332,7 +11696,7 @@
 </file>
 
 <file path=customXml/itemProps1.xml><?xml version="1.0" encoding="utf-8"?>
-<ds:datastoreItem xmlns:ds="http://schemas.openxmlformats.org/officeDocument/2006/customXml" ds:itemID="{FA32B635-ADC3-420D-9BD8-1320DC01AF54}">
+<ds:datastoreItem xmlns:ds="http://schemas.openxmlformats.org/officeDocument/2006/customXml" ds:itemID="{D0497C91-0026-4C0C-BF79-3866AA325103}">
   <ds:schemaRefs>
     <ds:schemaRef ds:uri="http://schemas.openxmlformats.org/officeDocument/2006/bibliography"/>
   </ds:schemaRefs>

</xml_diff>

<commit_message>
docs: Fixed few uml diagrams
</commit_message>
<xml_diff>
--- a/UML Class Diagrams.docx
+++ b/UML Class Diagrams.docx
@@ -2,8 +2,6 @@
 <file path=word/document.xml><?xml version="1.0" encoding="utf-8"?>
 <w:document xmlns:wpc="http://schemas.microsoft.com/office/word/2010/wordprocessingCanvas" xmlns:cx="http://schemas.microsoft.com/office/drawing/2014/chartex" xmlns:cx1="http://schemas.microsoft.com/office/drawing/2015/9/8/chartex" xmlns:mc="http://schemas.openxmlformats.org/markup-compatibility/2006" xmlns:o="urn:schemas-microsoft-com:office:office" xmlns:r="http://schemas.openxmlformats.org/officeDocument/2006/relationships" xmlns:m="http://schemas.openxmlformats.org/officeDocument/2006/math" xmlns:v="urn:schemas-microsoft-com:vml" xmlns:wp14="http://schemas.microsoft.com/office/word/2010/wordprocessingDrawing" xmlns:wp="http://schemas.openxmlformats.org/drawingml/2006/wordprocessingDrawing" xmlns:w10="urn:schemas-microsoft-com:office:word" xmlns:w="http://schemas.openxmlformats.org/wordprocessingml/2006/main" xmlns:w14="http://schemas.microsoft.com/office/word/2010/wordml" xmlns:w15="http://schemas.microsoft.com/office/word/2012/wordml" xmlns:w16se="http://schemas.microsoft.com/office/word/2015/wordml/symex" xmlns:wpg="http://schemas.microsoft.com/office/word/2010/wordprocessingGroup" xmlns:wpi="http://schemas.microsoft.com/office/word/2010/wordprocessingInk" xmlns:wne="http://schemas.microsoft.com/office/word/2006/wordml" xmlns:wps="http://schemas.microsoft.com/office/word/2010/wordprocessingShape" mc:Ignorable="w14 w15 w16se wp14">
   <w:body>
-    <w:bookmarkStart w:id="0" w:name="_GoBack" w:displacedByCustomXml="next"/>
-    <w:bookmarkEnd w:id="0" w:displacedByCustomXml="next"/>
     <w:sdt>
       <w:sdtPr>
         <w:id w:val="1894006983"/>
@@ -2117,7 +2115,7 @@
           <w:sz w:val="36"/>
         </w:rPr>
       </w:pPr>
-      <w:bookmarkStart w:id="1" w:name="_Toc192169584"/>
+      <w:bookmarkStart w:id="0" w:name="_Toc192169584"/>
       <w:r>
         <w:rPr>
           <w:b/>
@@ -2135,7 +2133,7 @@
         </w:rPr>
         <w:t>UML?</w:t>
       </w:r>
-      <w:bookmarkEnd w:id="1"/>
+      <w:bookmarkEnd w:id="0"/>
     </w:p>
     <w:p>
       <w:pPr>
@@ -2369,7 +2367,7 @@
           <w:sz w:val="32"/>
         </w:rPr>
       </w:pPr>
-      <w:bookmarkStart w:id="2" w:name="_Toc192169585"/>
+      <w:bookmarkStart w:id="1" w:name="_Toc192169585"/>
       <w:r>
         <w:rPr>
           <w:rFonts w:asciiTheme="minorHAnsi" w:hAnsiTheme="minorHAnsi"/>
@@ -2386,7 +2384,7 @@
         </w:rPr>
         <w:t>Types of UML</w:t>
       </w:r>
-      <w:bookmarkEnd w:id="2"/>
+      <w:bookmarkEnd w:id="1"/>
     </w:p>
     <w:p>
       <w:pPr>
@@ -3361,7 +3359,7 @@
           <w:sz w:val="36"/>
         </w:rPr>
       </w:pPr>
-      <w:bookmarkStart w:id="3" w:name="_Toc192169586"/>
+      <w:bookmarkStart w:id="2" w:name="_Toc192169586"/>
       <w:r>
         <w:rPr>
           <w:b/>
@@ -3371,7 +3369,7 @@
         <w:lastRenderedPageBreak/>
         <w:t>2. Understanding Class Diagrams</w:t>
       </w:r>
-      <w:bookmarkEnd w:id="3"/>
+      <w:bookmarkEnd w:id="2"/>
     </w:p>
     <w:p>
       <w:pPr>
@@ -3646,9 +3644,8 @@
           <w:rFonts w:cstheme="minorHAnsi"/>
           <w:sz w:val="28"/>
         </w:rPr>
-        <w:t>Reduces Complexity: Breaks large software into smaller, manageable parts</w:t>
-      </w:r>
-      <w:proofErr w:type="gramStart"/>
+        <w:t>Reduces Complexity: Breaks large software into smaller, manageable parts.</w:t>
+      </w:r>
       <w:r>
         <w:rPr>
           <w:rFonts w:cstheme="minorHAnsi"/>
@@ -3656,14 +3653,6 @@
         </w:rPr>
         <w:t>.</w:t>
       </w:r>
-      <w:r>
-        <w:rPr>
-          <w:rFonts w:cstheme="minorHAnsi"/>
-          <w:sz w:val="28"/>
-        </w:rPr>
-        <w:t>.</w:t>
-      </w:r>
-      <w:proofErr w:type="gramEnd"/>
     </w:p>
     <w:p>
       <w:pPr>
@@ -3885,21 +3874,12 @@
                 <w:szCs w:val="28"/>
               </w:rPr>
             </w:pPr>
-            <w:proofErr w:type="spellStart"/>
             <w:r>
               <w:rPr>
                 <w:sz w:val="28"/>
                 <w:szCs w:val="28"/>
               </w:rPr>
-              <w:t>BankAccount</w:t>
-            </w:r>
-            <w:proofErr w:type="spellEnd"/>
-            <w:r>
-              <w:rPr>
-                <w:sz w:val="28"/>
-                <w:szCs w:val="28"/>
-              </w:rPr>
-              <w:t>, Customer, Order</w:t>
+              <w:t>BankAccount, Customer, Order</w:t>
             </w:r>
           </w:p>
         </w:tc>
@@ -3973,17 +3953,8 @@
                 <w:sz w:val="28"/>
                 <w:szCs w:val="28"/>
               </w:rPr>
-              <w:t xml:space="preserve">balance in </w:t>
-            </w:r>
-            <w:proofErr w:type="spellStart"/>
-            <w:r>
-              <w:rPr>
-                <w:sz w:val="28"/>
-                <w:szCs w:val="28"/>
-              </w:rPr>
-              <w:t>BankAccount</w:t>
-            </w:r>
-            <w:proofErr w:type="spellEnd"/>
+              <w:t>balance in BankAccount</w:t>
+            </w:r>
           </w:p>
         </w:tc>
       </w:tr>
@@ -4199,21 +4170,12 @@
                 <w:szCs w:val="28"/>
               </w:rPr>
             </w:pPr>
-            <w:proofErr w:type="spellStart"/>
             <w:r>
               <w:rPr>
                 <w:sz w:val="28"/>
                 <w:szCs w:val="28"/>
               </w:rPr>
-              <w:t>AdminUser</w:t>
-            </w:r>
-            <w:proofErr w:type="spellEnd"/>
-            <w:r>
-              <w:rPr>
-                <w:sz w:val="28"/>
-                <w:szCs w:val="28"/>
-              </w:rPr>
-              <w:t xml:space="preserve"> extends User</w:t>
+              <w:t>AdminUser extends User</w:t>
             </w:r>
           </w:p>
         </w:tc>
@@ -4430,7 +4392,7 @@
           <w:sz w:val="36"/>
         </w:rPr>
       </w:pPr>
-      <w:bookmarkStart w:id="4" w:name="_Toc192169587"/>
+      <w:bookmarkStart w:id="3" w:name="_Toc192169587"/>
       <w:r>
         <w:rPr>
           <w:b/>
@@ -4440,7 +4402,7 @@
         <w:lastRenderedPageBreak/>
         <w:t>3. Basics of UML Class Diagrams</w:t>
       </w:r>
-      <w:bookmarkEnd w:id="4"/>
+      <w:bookmarkEnd w:id="3"/>
     </w:p>
     <w:p>
       <w:pPr>
@@ -4459,7 +4421,7 @@
           <w:sz w:val="32"/>
         </w:rPr>
       </w:pPr>
-      <w:bookmarkStart w:id="5" w:name="_Toc192169588"/>
+      <w:bookmarkStart w:id="4" w:name="_Toc192169588"/>
       <w:r>
         <w:rPr>
           <w:rFonts w:asciiTheme="minorHAnsi" w:hAnsiTheme="minorHAnsi"/>
@@ -4468,7 +4430,7 @@
         </w:rPr>
         <w:t>Class Representation</w:t>
       </w:r>
-      <w:bookmarkEnd w:id="5"/>
+      <w:bookmarkEnd w:id="4"/>
     </w:p>
     <w:p>
       <w:pPr>
@@ -4689,7 +4651,7 @@
           <w:sz w:val="32"/>
         </w:rPr>
       </w:pPr>
-      <w:bookmarkStart w:id="6" w:name="_Toc192169589"/>
+      <w:bookmarkStart w:id="5" w:name="_Toc192169589"/>
       <w:r>
         <w:rPr>
           <w:rFonts w:asciiTheme="minorHAnsi" w:hAnsiTheme="minorHAnsi"/>
@@ -4698,7 +4660,7 @@
         </w:rPr>
         <w:t>Attributes and methods</w:t>
       </w:r>
-      <w:bookmarkEnd w:id="6"/>
+      <w:bookmarkEnd w:id="5"/>
     </w:p>
     <w:p>
       <w:pPr>
@@ -5290,7 +5252,7 @@
           <w:sz w:val="36"/>
         </w:rPr>
       </w:pPr>
-      <w:bookmarkStart w:id="7" w:name="_Toc192169590"/>
+      <w:bookmarkStart w:id="6" w:name="_Toc192169590"/>
       <w:r>
         <w:rPr>
           <w:b/>
@@ -5308,7 +5270,7 @@
         </w:rPr>
         <w:t>Relationships in Class Diagrams</w:t>
       </w:r>
-      <w:bookmarkEnd w:id="7"/>
+      <w:bookmarkEnd w:id="6"/>
     </w:p>
     <w:p>
       <w:pPr>
@@ -5363,7 +5325,7 @@
           <w:sz w:val="32"/>
         </w:rPr>
       </w:pPr>
-      <w:bookmarkStart w:id="8" w:name="_Toc192169591"/>
+      <w:bookmarkStart w:id="7" w:name="_Toc192169591"/>
       <w:r>
         <w:rPr>
           <w:rFonts w:asciiTheme="minorHAnsi" w:hAnsiTheme="minorHAnsi"/>
@@ -5372,7 +5334,7 @@
         </w:rPr>
         <w:t>1. Associations</w:t>
       </w:r>
-      <w:bookmarkEnd w:id="8"/>
+      <w:bookmarkEnd w:id="7"/>
     </w:p>
     <w:p>
       <w:pPr>
@@ -6154,7 +6116,7 @@
           <w:sz w:val="32"/>
         </w:rPr>
       </w:pPr>
-      <w:bookmarkStart w:id="9" w:name="_Toc192169592"/>
+      <w:bookmarkStart w:id="8" w:name="_Toc192169592"/>
       <w:r>
         <w:rPr>
           <w:rFonts w:asciiTheme="minorHAnsi" w:hAnsiTheme="minorHAnsi"/>
@@ -6164,7 +6126,7 @@
         <w:lastRenderedPageBreak/>
         <w:t>2. Aggregation</w:t>
       </w:r>
-      <w:bookmarkEnd w:id="9"/>
+      <w:bookmarkEnd w:id="8"/>
     </w:p>
     <w:p>
       <w:pPr>
@@ -6337,17 +6299,16 @@
           <w:sz w:val="28"/>
         </w:rPr>
       </w:pPr>
-      <w:r>
-        <w:rPr>
-          <w:noProof/>
-          <w:sz w:val="28"/>
-          <w:lang w:eastAsia="en-IN"/>
+      <w:bookmarkStart w:id="9" w:name="_GoBack"/>
+      <w:r>
+        <w:rPr>
+          <w:sz w:val="28"/>
         </w:rPr>
         <w:drawing>
-          <wp:inline distT="0" distB="0" distL="0" distR="0" wp14:anchorId="398281F6" wp14:editId="6BA9E51F">
-            <wp:extent cx="5715798" cy="1571844"/>
-            <wp:effectExtent l="0" t="0" r="0" b="9525"/>
-            <wp:docPr id="10" name="Picture 10"/>
+          <wp:inline distT="0" distB="0" distL="0" distR="0" wp14:anchorId="632A9549" wp14:editId="4C441474">
+            <wp:extent cx="6273710" cy="1467852"/>
+            <wp:effectExtent l="0" t="0" r="0" b="0"/>
+            <wp:docPr id="5" name="Picture 5"/>
             <wp:cNvGraphicFramePr>
               <a:graphicFrameLocks xmlns:a="http://schemas.openxmlformats.org/drawingml/2006/main" noChangeAspect="1"/>
             </wp:cNvGraphicFramePr>
@@ -6367,7 +6328,7 @@
                   <pic:spPr>
                     <a:xfrm>
                       <a:off x="0" y="0"/>
-                      <a:ext cx="5715798" cy="1571844"/>
+                      <a:ext cx="6297976" cy="1473529"/>
                     </a:xfrm>
                     <a:prstGeom prst="rect">
                       <a:avLst/>
@@ -6379,6 +6340,7 @@
           </wp:inline>
         </w:drawing>
       </w:r>
+      <w:bookmarkEnd w:id="9"/>
     </w:p>
     <w:p>
       <w:pPr>
@@ -7171,19 +7133,11 @@
           <w:sz w:val="28"/>
         </w:rPr>
       </w:pPr>
-      <w:proofErr w:type="spellStart"/>
-      <w:r>
-        <w:rPr>
-          <w:sz w:val="28"/>
-        </w:rPr>
-        <w:t>Superclasses</w:t>
-      </w:r>
-      <w:proofErr w:type="spellEnd"/>
-      <w:r>
-        <w:rPr>
-          <w:sz w:val="28"/>
-        </w:rPr>
-        <w:t xml:space="preserve"> (Parent) define common attributes and methods.</w:t>
+      <w:r>
+        <w:rPr>
+          <w:sz w:val="28"/>
+        </w:rPr>
+        <w:t>Superclasses (Parent) define common attributes and methods.</w:t>
       </w:r>
     </w:p>
     <w:p>
@@ -7287,23 +7241,7 @@
           <w:sz w:val="28"/>
           <w:lang w:val="en-US"/>
         </w:rPr>
-        <w:t xml:space="preserve">Car and Bike inherit Vehicle properties (brand, speed, </w:t>
-      </w:r>
-      <w:proofErr w:type="gramStart"/>
-      <w:r>
-        <w:rPr>
-          <w:sz w:val="28"/>
-          <w:lang w:val="en-US"/>
-        </w:rPr>
-        <w:t>move(</w:t>
-      </w:r>
-      <w:proofErr w:type="gramEnd"/>
-      <w:r>
-        <w:rPr>
-          <w:sz w:val="28"/>
-          <w:lang w:val="en-US"/>
-        </w:rPr>
-        <w:t>)).</w:t>
+        <w:t>Car and Bike inherit Vehicle properties (brand, speed, move()).</w:t>
       </w:r>
     </w:p>
     <w:p>
@@ -7325,23 +7263,7 @@
           <w:sz w:val="28"/>
           <w:lang w:val="en-US"/>
         </w:rPr>
-        <w:t xml:space="preserve">Car has its own method </w:t>
-      </w:r>
-      <w:proofErr w:type="gramStart"/>
-      <w:r>
-        <w:rPr>
-          <w:sz w:val="28"/>
-          <w:lang w:val="en-US"/>
-        </w:rPr>
-        <w:t>drive(</w:t>
-      </w:r>
-      <w:proofErr w:type="gramEnd"/>
-      <w:r>
-        <w:rPr>
-          <w:sz w:val="28"/>
-          <w:lang w:val="en-US"/>
-        </w:rPr>
-        <w:t>), and Bike has ride().</w:t>
+        <w:t>Car has its own method drive(), and Bike has ride().</w:t>
       </w:r>
     </w:p>
     <w:p>
@@ -7606,23 +7528,7 @@
           <w:sz w:val="28"/>
           <w:lang w:val="en-US"/>
         </w:rPr>
-        <w:t xml:space="preserve">An ATM class depends on a </w:t>
-      </w:r>
-      <w:proofErr w:type="spellStart"/>
-      <w:r>
-        <w:rPr>
-          <w:sz w:val="28"/>
-          <w:lang w:val="en-US"/>
-        </w:rPr>
-        <w:t>BankAPI</w:t>
-      </w:r>
-      <w:proofErr w:type="spellEnd"/>
-      <w:r>
-        <w:rPr>
-          <w:sz w:val="28"/>
-          <w:lang w:val="en-US"/>
-        </w:rPr>
-        <w:t xml:space="preserve"> class to retrieve account details and process transactions.</w:t>
+        <w:t>An ATM class depends on a BankAPI class to retrieve account details and process transactions.</w:t>
       </w:r>
     </w:p>
     <w:p>
@@ -7767,7 +7673,6 @@
           <w:lang w:eastAsia="en-IN"/>
         </w:rPr>
       </w:pPr>
-      <w:proofErr w:type="gramStart"/>
       <w:r>
         <w:rPr>
           <w:rFonts w:ascii="Courier New" w:eastAsia="Times New Roman" w:hAnsi="Courier New" w:cs="Courier New"/>
@@ -7776,9 +7681,29 @@
           <w:szCs w:val="20"/>
           <w:lang w:eastAsia="en-IN"/>
         </w:rPr>
-        <w:t>class</w:t>
-      </w:r>
-      <w:proofErr w:type="gramEnd"/>
+        <w:t xml:space="preserve">class </w:t>
+      </w:r>
+      <w:r>
+        <w:rPr>
+          <w:rFonts w:ascii="Courier New" w:eastAsia="Times New Roman" w:hAnsi="Courier New" w:cs="Courier New"/>
+          <w:color w:val="BCBEC4"/>
+          <w:sz w:val="24"/>
+          <w:szCs w:val="20"/>
+          <w:lang w:eastAsia="en-IN"/>
+        </w:rPr>
+        <w:t>Order {</w:t>
+      </w:r>
+      <w:r>
+        <w:rPr>
+          <w:rFonts w:ascii="Courier New" w:eastAsia="Times New Roman" w:hAnsi="Courier New" w:cs="Courier New"/>
+          <w:color w:val="BCBEC4"/>
+          <w:sz w:val="24"/>
+          <w:szCs w:val="20"/>
+          <w:lang w:eastAsia="en-IN"/>
+        </w:rPr>
+        <w:br/>
+        <w:t xml:space="preserve">    </w:t>
+      </w:r>
       <w:r>
         <w:rPr>
           <w:rFonts w:ascii="Courier New" w:eastAsia="Times New Roman" w:hAnsi="Courier New" w:cs="Courier New"/>
@@ -7787,7 +7712,17 @@
           <w:szCs w:val="20"/>
           <w:lang w:eastAsia="en-IN"/>
         </w:rPr>
-        <w:t xml:space="preserve"> </w:t>
+        <w:t xml:space="preserve">void </w:t>
+      </w:r>
+      <w:r>
+        <w:rPr>
+          <w:rFonts w:ascii="Courier New" w:eastAsia="Times New Roman" w:hAnsi="Courier New" w:cs="Courier New"/>
+          <w:color w:val="56A8F5"/>
+          <w:sz w:val="24"/>
+          <w:szCs w:val="20"/>
+          <w:lang w:eastAsia="en-IN"/>
+        </w:rPr>
+        <w:t>processPayment</w:t>
       </w:r>
       <w:r>
         <w:rPr>
@@ -7797,7 +7732,7 @@
           <w:szCs w:val="20"/>
           <w:lang w:eastAsia="en-IN"/>
         </w:rPr>
-        <w:t>Order {</w:t>
+        <w:t>(Payment payment) {</w:t>
       </w:r>
       <w:r>
         <w:rPr>
@@ -7808,30 +7743,8 @@
           <w:lang w:eastAsia="en-IN"/>
         </w:rPr>
         <w:br/>
-        <w:t xml:space="preserve">    </w:t>
-      </w:r>
-      <w:r>
-        <w:rPr>
-          <w:rFonts w:ascii="Courier New" w:eastAsia="Times New Roman" w:hAnsi="Courier New" w:cs="Courier New"/>
-          <w:color w:val="CF8E6D"/>
-          <w:sz w:val="24"/>
-          <w:szCs w:val="20"/>
-          <w:lang w:eastAsia="en-IN"/>
-        </w:rPr>
-        <w:t xml:space="preserve">void </w:t>
-      </w:r>
-      <w:proofErr w:type="spellStart"/>
-      <w:r>
-        <w:rPr>
-          <w:rFonts w:ascii="Courier New" w:eastAsia="Times New Roman" w:hAnsi="Courier New" w:cs="Courier New"/>
-          <w:color w:val="56A8F5"/>
-          <w:sz w:val="24"/>
-          <w:szCs w:val="20"/>
-          <w:lang w:eastAsia="en-IN"/>
-        </w:rPr>
-        <w:t>processPayment</w:t>
-      </w:r>
-      <w:proofErr w:type="spellEnd"/>
+        <w:t xml:space="preserve">       payment.pay();</w:t>
+      </w:r>
       <w:r>
         <w:rPr>
           <w:rFonts w:ascii="Courier New" w:eastAsia="Times New Roman" w:hAnsi="Courier New" w:cs="Courier New"/>
@@ -7840,7 +7753,8 @@
           <w:szCs w:val="20"/>
           <w:lang w:eastAsia="en-IN"/>
         </w:rPr>
-        <w:t>(Payment payment) {</w:t>
+        <w:br/>
+        <w:t xml:space="preserve">    }</w:t>
       </w:r>
       <w:r>
         <w:rPr>
@@ -7851,50 +7765,6 @@
           <w:lang w:eastAsia="en-IN"/>
         </w:rPr>
         <w:br/>
-        <w:t xml:space="preserve">       </w:t>
-      </w:r>
-      <w:proofErr w:type="spellStart"/>
-      <w:r>
-        <w:rPr>
-          <w:rFonts w:ascii="Courier New" w:eastAsia="Times New Roman" w:hAnsi="Courier New" w:cs="Courier New"/>
-          <w:color w:val="BCBEC4"/>
-          <w:sz w:val="24"/>
-          <w:szCs w:val="20"/>
-          <w:lang w:eastAsia="en-IN"/>
-        </w:rPr>
-        <w:t>payment.pay</w:t>
-      </w:r>
-      <w:proofErr w:type="spellEnd"/>
-      <w:r>
-        <w:rPr>
-          <w:rFonts w:ascii="Courier New" w:eastAsia="Times New Roman" w:hAnsi="Courier New" w:cs="Courier New"/>
-          <w:color w:val="BCBEC4"/>
-          <w:sz w:val="24"/>
-          <w:szCs w:val="20"/>
-          <w:lang w:eastAsia="en-IN"/>
-        </w:rPr>
-        <w:t>();</w:t>
-      </w:r>
-      <w:r>
-        <w:rPr>
-          <w:rFonts w:ascii="Courier New" w:eastAsia="Times New Roman" w:hAnsi="Courier New" w:cs="Courier New"/>
-          <w:color w:val="BCBEC4"/>
-          <w:sz w:val="24"/>
-          <w:szCs w:val="20"/>
-          <w:lang w:eastAsia="en-IN"/>
-        </w:rPr>
-        <w:br/>
-        <w:t xml:space="preserve">    }</w:t>
-      </w:r>
-      <w:r>
-        <w:rPr>
-          <w:rFonts w:ascii="Courier New" w:eastAsia="Times New Roman" w:hAnsi="Courier New" w:cs="Courier New"/>
-          <w:color w:val="BCBEC4"/>
-          <w:sz w:val="24"/>
-          <w:szCs w:val="20"/>
-          <w:lang w:eastAsia="en-IN"/>
-        </w:rPr>
-        <w:br/>
         <w:t>}</w:t>
       </w:r>
     </w:p>
@@ -7958,77 +7828,48 @@
           <w:sz w:val="24"/>
         </w:rPr>
       </w:pPr>
-      <w:proofErr w:type="gramStart"/>
       <w:r>
         <w:rPr>
           <w:color w:val="CF8E6D"/>
           <w:sz w:val="24"/>
         </w:rPr>
-        <w:t>class</w:t>
-      </w:r>
-      <w:proofErr w:type="gramEnd"/>
+        <w:t xml:space="preserve">class </w:t>
+      </w:r>
+      <w:r>
+        <w:rPr>
+          <w:color w:val="BCBEC4"/>
+          <w:sz w:val="24"/>
+        </w:rPr>
+        <w:t>UserRepository {</w:t>
+      </w:r>
+      <w:r>
+        <w:rPr>
+          <w:color w:val="BCBEC4"/>
+          <w:sz w:val="24"/>
+        </w:rPr>
+        <w:br/>
+        <w:t xml:space="preserve">    User </w:t>
+      </w:r>
+      <w:r>
+        <w:rPr>
+          <w:color w:val="56A8F5"/>
+          <w:sz w:val="24"/>
+        </w:rPr>
+        <w:t>getUser</w:t>
+      </w:r>
+      <w:r>
+        <w:rPr>
+          <w:color w:val="BCBEC4"/>
+          <w:sz w:val="24"/>
+        </w:rPr>
+        <w:t>(</w:t>
+      </w:r>
       <w:r>
         <w:rPr>
           <w:color w:val="CF8E6D"/>
           <w:sz w:val="24"/>
         </w:rPr>
-        <w:t xml:space="preserve"> </w:t>
-      </w:r>
-      <w:proofErr w:type="spellStart"/>
-      <w:r>
-        <w:rPr>
-          <w:color w:val="BCBEC4"/>
-          <w:sz w:val="24"/>
-        </w:rPr>
-        <w:t>UserRepository</w:t>
-      </w:r>
-      <w:proofErr w:type="spellEnd"/>
-      <w:r>
-        <w:rPr>
-          <w:color w:val="BCBEC4"/>
-          <w:sz w:val="24"/>
-        </w:rPr>
-        <w:t xml:space="preserve"> {</w:t>
-      </w:r>
-      <w:r>
-        <w:rPr>
-          <w:color w:val="BCBEC4"/>
-          <w:sz w:val="24"/>
-        </w:rPr>
-        <w:br/>
-        <w:t xml:space="preserve">    User </w:t>
-      </w:r>
-      <w:proofErr w:type="spellStart"/>
-      <w:r>
-        <w:rPr>
-          <w:color w:val="56A8F5"/>
-          <w:sz w:val="24"/>
-        </w:rPr>
-        <w:t>getUser</w:t>
-      </w:r>
-      <w:proofErr w:type="spellEnd"/>
-      <w:r>
-        <w:rPr>
-          <w:color w:val="BCBEC4"/>
-          <w:sz w:val="24"/>
-        </w:rPr>
-        <w:t>(</w:t>
-      </w:r>
-      <w:proofErr w:type="spellStart"/>
-      <w:r>
-        <w:rPr>
-          <w:color w:val="CF8E6D"/>
-          <w:sz w:val="24"/>
-        </w:rPr>
-        <w:t>int</w:t>
-      </w:r>
-      <w:proofErr w:type="spellEnd"/>
-      <w:r>
-        <w:rPr>
-          <w:color w:val="CF8E6D"/>
-          <w:sz w:val="24"/>
-        </w:rPr>
-        <w:t xml:space="preserve"> </w:t>
+        <w:t xml:space="preserve">int </w:t>
       </w:r>
       <w:r>
         <w:rPr>
@@ -8109,25 +7950,7 @@
           <w:lang w:val="en-US"/>
         </w:rPr>
         <w:lastRenderedPageBreak/>
-        <w:t xml:space="preserve">Local Variable </w:t>
-      </w:r>
-      <w:proofErr w:type="gramStart"/>
-      <w:r>
-        <w:rPr>
-          <w:b/>
-          <w:sz w:val="28"/>
-          <w:lang w:val="en-US"/>
-        </w:rPr>
-        <w:t>Dependency :</w:t>
-      </w:r>
-      <w:proofErr w:type="gramEnd"/>
-      <w:r>
-        <w:rPr>
-          <w:b/>
-          <w:sz w:val="28"/>
-          <w:lang w:val="en-US"/>
-        </w:rPr>
-        <w:t xml:space="preserve"> </w:t>
+        <w:t xml:space="preserve">Local Variable Dependency : </w:t>
       </w:r>
       <w:r>
         <w:rPr>
@@ -8146,28 +7969,48 @@
           <w:sz w:val="24"/>
         </w:rPr>
       </w:pPr>
-      <w:proofErr w:type="gramStart"/>
       <w:r>
         <w:rPr>
           <w:color w:val="CF8E6D"/>
           <w:sz w:val="24"/>
         </w:rPr>
-        <w:t>class</w:t>
-      </w:r>
-      <w:proofErr w:type="gramEnd"/>
+        <w:t xml:space="preserve">class </w:t>
+      </w:r>
+      <w:r>
+        <w:rPr>
+          <w:color w:val="BCBEC4"/>
+          <w:sz w:val="24"/>
+        </w:rPr>
+        <w:t>Order {</w:t>
+      </w:r>
+      <w:r>
+        <w:rPr>
+          <w:color w:val="BCBEC4"/>
+          <w:sz w:val="24"/>
+        </w:rPr>
+        <w:br/>
+        <w:t xml:space="preserve">    </w:t>
+      </w:r>
       <w:r>
         <w:rPr>
           <w:color w:val="CF8E6D"/>
           <w:sz w:val="24"/>
         </w:rPr>
-        <w:t xml:space="preserve"> </w:t>
+        <w:t xml:space="preserve">void </w:t>
+      </w:r>
+      <w:r>
+        <w:rPr>
+          <w:color w:val="56A8F5"/>
+          <w:sz w:val="24"/>
+        </w:rPr>
+        <w:t>process</w:t>
       </w:r>
       <w:r>
         <w:rPr>
           <w:color w:val="BCBEC4"/>
           <w:sz w:val="24"/>
         </w:rPr>
-        <w:t>Order {</w:t>
+        <w:t>() {</w:t>
       </w:r>
       <w:r>
         <w:rPr>
@@ -8175,28 +8018,21 @@
           <w:sz w:val="24"/>
         </w:rPr>
         <w:br/>
-        <w:t xml:space="preserve">    </w:t>
+        <w:t xml:space="preserve">       Payment payment = </w:t>
       </w:r>
       <w:r>
         <w:rPr>
           <w:color w:val="CF8E6D"/>
           <w:sz w:val="24"/>
         </w:rPr>
-        <w:t xml:space="preserve">void </w:t>
-      </w:r>
-      <w:r>
-        <w:rPr>
-          <w:color w:val="56A8F5"/>
-          <w:sz w:val="24"/>
-        </w:rPr>
-        <w:t>process</w:t>
+        <w:t xml:space="preserve">new </w:t>
       </w:r>
       <w:r>
         <w:rPr>
           <w:color w:val="BCBEC4"/>
           <w:sz w:val="24"/>
         </w:rPr>
-        <w:t>() {</w:t>
+        <w:t>Payment();</w:t>
       </w:r>
       <w:r>
         <w:rPr>
@@ -8204,61 +8040,7 @@
           <w:sz w:val="24"/>
         </w:rPr>
         <w:br/>
-        <w:t xml:space="preserve">       Payment </w:t>
-      </w:r>
-      <w:proofErr w:type="spellStart"/>
-      <w:r>
-        <w:rPr>
-          <w:color w:val="BCBEC4"/>
-          <w:sz w:val="24"/>
-        </w:rPr>
-        <w:t>payment</w:t>
-      </w:r>
-      <w:proofErr w:type="spellEnd"/>
-      <w:r>
-        <w:rPr>
-          <w:color w:val="BCBEC4"/>
-          <w:sz w:val="24"/>
-        </w:rPr>
-        <w:t xml:space="preserve"> = </w:t>
-      </w:r>
-      <w:r>
-        <w:rPr>
-          <w:color w:val="CF8E6D"/>
-          <w:sz w:val="24"/>
-        </w:rPr>
-        <w:t xml:space="preserve">new </w:t>
-      </w:r>
-      <w:r>
-        <w:rPr>
-          <w:color w:val="BCBEC4"/>
-          <w:sz w:val="24"/>
-        </w:rPr>
-        <w:t>Payment();</w:t>
-      </w:r>
-      <w:r>
-        <w:rPr>
-          <w:color w:val="BCBEC4"/>
-          <w:sz w:val="24"/>
-        </w:rPr>
-        <w:br/>
-        <w:t xml:space="preserve">       </w:t>
-      </w:r>
-      <w:proofErr w:type="spellStart"/>
-      <w:r>
-        <w:rPr>
-          <w:color w:val="BCBEC4"/>
-          <w:sz w:val="24"/>
-        </w:rPr>
-        <w:t>payment.pay</w:t>
-      </w:r>
-      <w:proofErr w:type="spellEnd"/>
-      <w:r>
-        <w:rPr>
-          <w:color w:val="BCBEC4"/>
-          <w:sz w:val="24"/>
-        </w:rPr>
-        <w:t>();</w:t>
+        <w:t xml:space="preserve">       payment.pay();</w:t>
       </w:r>
       <w:r>
         <w:rPr>
@@ -8330,80 +8112,62 @@
           <w:sz w:val="24"/>
         </w:rPr>
       </w:pPr>
-      <w:proofErr w:type="gramStart"/>
       <w:r>
         <w:rPr>
           <w:color w:val="CF8E6D"/>
           <w:sz w:val="24"/>
         </w:rPr>
-        <w:t>class</w:t>
-      </w:r>
-      <w:proofErr w:type="gramEnd"/>
+        <w:t xml:space="preserve">class </w:t>
+      </w:r>
+      <w:r>
+        <w:rPr>
+          <w:color w:val="BCBEC4"/>
+          <w:sz w:val="24"/>
+        </w:rPr>
+        <w:t>Database {</w:t>
+      </w:r>
+      <w:r>
+        <w:rPr>
+          <w:color w:val="BCBEC4"/>
+          <w:sz w:val="24"/>
+        </w:rPr>
+        <w:br/>
+        <w:t xml:space="preserve">    </w:t>
+      </w:r>
       <w:r>
         <w:rPr>
           <w:color w:val="CF8E6D"/>
           <w:sz w:val="24"/>
         </w:rPr>
-        <w:t xml:space="preserve"> </w:t>
+        <w:t xml:space="preserve">void </w:t>
+      </w:r>
+      <w:r>
+        <w:rPr>
+          <w:color w:val="56A8F5"/>
+          <w:sz w:val="24"/>
+        </w:rPr>
+        <w:t>connect</w:t>
       </w:r>
       <w:r>
         <w:rPr>
           <w:color w:val="BCBEC4"/>
           <w:sz w:val="24"/>
         </w:rPr>
-        <w:t>Database {</w:t>
+        <w:t xml:space="preserve">() </w:t>
+      </w:r>
+      <w:r>
+        <w:rPr>
+          <w:color w:val="CF8E6D"/>
+          <w:sz w:val="24"/>
+        </w:rPr>
+        <w:t xml:space="preserve">throws </w:t>
       </w:r>
       <w:r>
         <w:rPr>
           <w:color w:val="BCBEC4"/>
           <w:sz w:val="24"/>
         </w:rPr>
-        <w:br/>
-        <w:t xml:space="preserve">    </w:t>
-      </w:r>
-      <w:r>
-        <w:rPr>
-          <w:color w:val="CF8E6D"/>
-          <w:sz w:val="24"/>
-        </w:rPr>
-        <w:t xml:space="preserve">void </w:t>
-      </w:r>
-      <w:r>
-        <w:rPr>
-          <w:color w:val="56A8F5"/>
-          <w:sz w:val="24"/>
-        </w:rPr>
-        <w:t>connect</w:t>
-      </w:r>
-      <w:r>
-        <w:rPr>
-          <w:color w:val="BCBEC4"/>
-          <w:sz w:val="24"/>
-        </w:rPr>
-        <w:t xml:space="preserve">() </w:t>
-      </w:r>
-      <w:r>
-        <w:rPr>
-          <w:color w:val="CF8E6D"/>
-          <w:sz w:val="24"/>
-        </w:rPr>
-        <w:t xml:space="preserve">throws </w:t>
-      </w:r>
-      <w:proofErr w:type="spellStart"/>
-      <w:r>
-        <w:rPr>
-          <w:color w:val="BCBEC4"/>
-          <w:sz w:val="24"/>
-        </w:rPr>
-        <w:t>SQLException</w:t>
-      </w:r>
-      <w:proofErr w:type="spellEnd"/>
-      <w:r>
-        <w:rPr>
-          <w:color w:val="BCBEC4"/>
-          <w:sz w:val="24"/>
-        </w:rPr>
-        <w:t xml:space="preserve"> {</w:t>
+        <w:t>SQLException {</w:t>
       </w:r>
       <w:r>
         <w:rPr>
@@ -8726,23 +8490,7 @@
           <w:sz w:val="28"/>
           <w:lang w:val="en-US"/>
         </w:rPr>
-        <w:t>Expressed as ranges (e.g., 1</w:t>
-      </w:r>
-      <w:proofErr w:type="gramStart"/>
-      <w:r>
-        <w:rPr>
-          <w:sz w:val="28"/>
-          <w:lang w:val="en-US"/>
-        </w:rPr>
-        <w:t>..*</w:t>
-      </w:r>
-      <w:proofErr w:type="gramEnd"/>
-      <w:r>
-        <w:rPr>
-          <w:sz w:val="28"/>
-          <w:lang w:val="en-US"/>
-        </w:rPr>
-        <w:t xml:space="preserve"> means at least 1 and unlimited maximum).</w:t>
+        <w:t>Expressed as ranges (e.g., 1..* means at least 1 and unlimited maximum).</w:t>
       </w:r>
     </w:p>
     <w:p>
@@ -8995,21 +8743,7 @@
               <w:rPr>
                 <w:sz w:val="28"/>
               </w:rPr>
-              <w:t xml:space="preserve">* </w:t>
-            </w:r>
-            <w:proofErr w:type="gramStart"/>
-            <w:r>
-              <w:rPr>
-                <w:sz w:val="28"/>
-              </w:rPr>
-              <w:t>or</w:t>
-            </w:r>
-            <w:proofErr w:type="gramEnd"/>
-            <w:r>
-              <w:rPr>
-                <w:sz w:val="28"/>
-              </w:rPr>
-              <w:t xml:space="preserve"> 0..*</w:t>
+              <w:t>* or 0..*</w:t>
             </w:r>
           </w:p>
         </w:tc>
@@ -9179,22 +8913,12 @@
                 <w:sz w:val="28"/>
               </w:rPr>
             </w:pPr>
-            <w:proofErr w:type="spellStart"/>
-            <w:proofErr w:type="gramStart"/>
-            <w:r>
-              <w:rPr>
-                <w:sz w:val="28"/>
-              </w:rPr>
-              <w:t>m</w:t>
-            </w:r>
-            <w:proofErr w:type="gramEnd"/>
-            <w:r>
-              <w:rPr>
-                <w:sz w:val="28"/>
-              </w:rPr>
-              <w:t>..n</w:t>
-            </w:r>
-            <w:proofErr w:type="spellEnd"/>
+            <w:r>
+              <w:rPr>
+                <w:sz w:val="28"/>
+              </w:rPr>
+              <w:t>m..n</w:t>
+            </w:r>
           </w:p>
         </w:tc>
         <w:tc>
@@ -10161,7 +9885,6 @@
         </w:rPr>
       </w:pPr>
       <w:bookmarkStart w:id="16" w:name="_Toc192169599"/>
-      <w:proofErr w:type="spellStart"/>
       <w:r>
         <w:rPr>
           <w:b/>
@@ -10172,7 +9895,6 @@
         <w:t>Enums</w:t>
       </w:r>
       <w:bookmarkEnd w:id="16"/>
-      <w:proofErr w:type="spellEnd"/>
     </w:p>
     <w:p>
       <w:pPr>
@@ -10188,19 +9910,11 @@
           <w:sz w:val="28"/>
         </w:rPr>
       </w:pPr>
-      <w:proofErr w:type="spellStart"/>
-      <w:r>
-        <w:rPr>
-          <w:sz w:val="28"/>
-        </w:rPr>
-        <w:t>Enums</w:t>
-      </w:r>
-      <w:proofErr w:type="spellEnd"/>
-      <w:r>
-        <w:rPr>
-          <w:sz w:val="28"/>
-        </w:rPr>
-        <w:t xml:space="preserve"> define a fixed set of values that a variable can take.</w:t>
+      <w:r>
+        <w:rPr>
+          <w:sz w:val="28"/>
+        </w:rPr>
+        <w:t>Enums define a fixed set of values that a variable can take.</w:t>
       </w:r>
     </w:p>
     <w:p>
@@ -10242,19 +9956,11 @@
           <w:sz w:val="28"/>
         </w:rPr>
       </w:pPr>
-      <w:proofErr w:type="spellStart"/>
-      <w:r>
-        <w:rPr>
-          <w:sz w:val="28"/>
-        </w:rPr>
-        <w:t>Enum</w:t>
-      </w:r>
-      <w:proofErr w:type="spellEnd"/>
-      <w:r>
-        <w:rPr>
-          <w:sz w:val="28"/>
-        </w:rPr>
-        <w:t xml:space="preserve"> classes use &lt;&lt;enumeration&gt;&gt;.</w:t>
+      <w:r>
+        <w:rPr>
+          <w:sz w:val="28"/>
+        </w:rPr>
+        <w:t>Enum classes use &lt;&lt;enumeration&gt;&gt;.</w:t>
       </w:r>
     </w:p>
     <w:p>
@@ -10268,19 +9974,11 @@
           <w:sz w:val="28"/>
         </w:rPr>
       </w:pPr>
-      <w:proofErr w:type="spellStart"/>
-      <w:r>
-        <w:rPr>
-          <w:sz w:val="28"/>
-        </w:rPr>
-        <w:t>Enum</w:t>
-      </w:r>
-      <w:proofErr w:type="spellEnd"/>
-      <w:r>
-        <w:rPr>
-          <w:sz w:val="28"/>
-        </w:rPr>
-        <w:t xml:space="preserve"> values are listed inside the class.</w:t>
+      <w:r>
+        <w:rPr>
+          <w:sz w:val="28"/>
+        </w:rPr>
+        <w:t>Enum values are listed inside the class.</w:t>
       </w:r>
     </w:p>
     <w:p>
@@ -10669,17 +10367,8 @@
           <w:sz w:val="28"/>
           <w:lang w:val="en-US"/>
         </w:rPr>
-        <w:t xml:space="preserve">Instead of one massive diagram, split it into multiple diagrams according to </w:t>
-      </w:r>
-      <w:proofErr w:type="spellStart"/>
-      <w:r>
-        <w:rPr>
-          <w:sz w:val="28"/>
-          <w:lang w:val="en-US"/>
-        </w:rPr>
-        <w:t>usecase</w:t>
-      </w:r>
-      <w:proofErr w:type="spellEnd"/>
+        <w:t>Instead of one massive diagram, split it into multiple diagrams according to usecase</w:t>
+      </w:r>
     </w:p>
     <w:p>
       <w:pPr>
@@ -10714,27 +10403,7 @@
           <w:szCs w:val="28"/>
           <w:lang w:eastAsia="en-IN"/>
         </w:rPr>
-        <w:t xml:space="preserve"> (e.g., User, Order, </w:t>
-      </w:r>
-      <w:proofErr w:type="gramStart"/>
-      <w:r>
-        <w:rPr>
-          <w:rFonts w:eastAsia="Times New Roman" w:cstheme="minorHAnsi"/>
-          <w:sz w:val="28"/>
-          <w:szCs w:val="28"/>
-          <w:lang w:eastAsia="en-IN"/>
-        </w:rPr>
-        <w:t>Payment</w:t>
-      </w:r>
-      <w:proofErr w:type="gramEnd"/>
-      <w:r>
-        <w:rPr>
-          <w:rFonts w:eastAsia="Times New Roman" w:cstheme="minorHAnsi"/>
-          <w:sz w:val="28"/>
-          <w:szCs w:val="28"/>
-          <w:lang w:eastAsia="en-IN"/>
-        </w:rPr>
-        <w:t>).</w:t>
+        <w:t xml:space="preserve"> (e.g., User, Order, Payment).</w:t>
       </w:r>
     </w:p>
     <w:p>
@@ -11501,7 +11170,7 @@
         <w:noProof/>
         <w:color w:val="2E74B5" w:themeColor="accent5" w:themeShade="BF"/>
       </w:rPr>
-      <w:t>1</w:t>
+      <w:t>10</w:t>
     </w:r>
     <w:r>
       <w:rPr>
@@ -17873,7 +17542,7 @@
 </file>
 
 <file path=customXml/itemProps1.xml><?xml version="1.0" encoding="utf-8"?>
-<ds:datastoreItem xmlns:ds="http://schemas.openxmlformats.org/officeDocument/2006/customXml" ds:itemID="{7EABC3E8-DAE4-408D-BE77-9F8B2E497BDF}">
+<ds:datastoreItem xmlns:ds="http://schemas.openxmlformats.org/officeDocument/2006/customXml" ds:itemID="{DB942E2C-96C6-4350-92B7-973ACD31500B}">
   <ds:schemaRefs>
     <ds:schemaRef ds:uri="http://schemas.openxmlformats.org/officeDocument/2006/bibliography"/>
   </ds:schemaRefs>

</xml_diff>

<commit_message>
docs: added Strategy Design Pattern notes
</commit_message>
<xml_diff>
--- a/UML Class Diagrams.docx
+++ b/UML Class Diagrams.docx
@@ -6740,6 +6740,7 @@
         </w:rPr>
         <w:t xml:space="preserve">Eg: </w:t>
       </w:r>
+      <w:bookmarkStart w:id="10" w:name="_GoBack"/>
       <w:r>
         <w:rPr>
           <w:sz w:val="28"/>
@@ -6747,6 +6748,7 @@
         <w:t>A House has multiple Rooms, but a Room cannot exist without a House.</w:t>
       </w:r>
     </w:p>
+    <w:bookmarkEnd w:id="10"/>
     <w:p>
       <w:pPr>
         <w:jc w:val="center"/>
@@ -7169,7 +7171,7 @@
           <w:sz w:val="32"/>
         </w:rPr>
       </w:pPr>
-      <w:bookmarkStart w:id="10" w:name="_Toc193263396"/>
+      <w:bookmarkStart w:id="11" w:name="_Toc193263396"/>
       <w:r>
         <w:rPr>
           <w:rFonts w:asciiTheme="minorHAnsi" w:hAnsiTheme="minorHAnsi"/>
@@ -7179,7 +7181,7 @@
         <w:lastRenderedPageBreak/>
         <w:t>4. Generalization (Inheritance)</w:t>
       </w:r>
-      <w:bookmarkEnd w:id="10"/>
+      <w:bookmarkEnd w:id="11"/>
       <w:r>
         <w:rPr>
           <w:rFonts w:asciiTheme="minorHAnsi" w:hAnsiTheme="minorHAnsi"/>
@@ -7540,7 +7542,7 @@
           <w:sz w:val="32"/>
         </w:rPr>
       </w:pPr>
-      <w:bookmarkStart w:id="11" w:name="_Toc193263397"/>
+      <w:bookmarkStart w:id="12" w:name="_Toc193263397"/>
       <w:r>
         <w:rPr>
           <w:rFonts w:asciiTheme="minorHAnsi" w:hAnsiTheme="minorHAnsi"/>
@@ -7558,7 +7560,7 @@
         </w:rPr>
         <w:t>. Dependency</w:t>
       </w:r>
-      <w:bookmarkEnd w:id="11"/>
+      <w:bookmarkEnd w:id="12"/>
       <w:r>
         <w:rPr>
           <w:rFonts w:asciiTheme="minorHAnsi" w:hAnsiTheme="minorHAnsi"/>
@@ -8690,7 +8692,7 @@
           <w:sz w:val="36"/>
         </w:rPr>
       </w:pPr>
-      <w:bookmarkStart w:id="12" w:name="_Toc193263398"/>
+      <w:bookmarkStart w:id="13" w:name="_Toc193263398"/>
       <w:r>
         <w:rPr>
           <w:b/>
@@ -8708,18 +8710,9 @@
         </w:rPr>
         <w:t>. Advanced Class Diagram Concepts</w:t>
       </w:r>
-      <w:bookmarkEnd w:id="12"/>
-    </w:p>
-    <w:p>
-      <w:pPr>
-        <w:pStyle w:val="Heading2"/>
-        <w:rPr>
-          <w:rFonts w:asciiTheme="minorHAnsi" w:hAnsiTheme="minorHAnsi"/>
-          <w:color w:val="0070C0"/>
-          <w:sz w:val="32"/>
-        </w:rPr>
-      </w:pPr>
-    </w:p>
+      <w:bookmarkEnd w:id="13"/>
+    </w:p>
+    <w:p/>
     <w:p>
       <w:pPr>
         <w:pStyle w:val="Heading2"/>
@@ -8729,7 +8722,7 @@
           <w:sz w:val="32"/>
         </w:rPr>
       </w:pPr>
-      <w:bookmarkStart w:id="13" w:name="_Toc193263399"/>
+      <w:bookmarkStart w:id="14" w:name="_Toc193263399"/>
       <w:r>
         <w:rPr>
           <w:b/>
@@ -8738,7 +8731,7 @@
         </w:rPr>
         <w:t>Multiplicity</w:t>
       </w:r>
-      <w:bookmarkEnd w:id="13"/>
+      <w:bookmarkEnd w:id="14"/>
     </w:p>
     <w:p>
       <w:pPr>
@@ -9407,7 +9400,7 @@
           <w:sz w:val="32"/>
         </w:rPr>
       </w:pPr>
-      <w:bookmarkStart w:id="14" w:name="_Toc193263400"/>
+      <w:bookmarkStart w:id="15" w:name="_Toc193263400"/>
       <w:r>
         <w:rPr>
           <w:b/>
@@ -9417,7 +9410,7 @@
         <w:lastRenderedPageBreak/>
         <w:t>Interfaces and Abstract Classes</w:t>
       </w:r>
-      <w:bookmarkEnd w:id="14"/>
+      <w:bookmarkEnd w:id="15"/>
     </w:p>
     <w:p>
       <w:pPr>
@@ -10253,7 +10246,7 @@
           <w:sz w:val="32"/>
         </w:rPr>
       </w:pPr>
-      <w:bookmarkStart w:id="15" w:name="_Toc193263401"/>
+      <w:bookmarkStart w:id="16" w:name="_Toc193263401"/>
       <w:proofErr w:type="spellStart"/>
       <w:r>
         <w:rPr>
@@ -10264,7 +10257,7 @@
         <w:lastRenderedPageBreak/>
         <w:t>Enums</w:t>
       </w:r>
-      <w:bookmarkEnd w:id="15"/>
+      <w:bookmarkEnd w:id="16"/>
       <w:proofErr w:type="spellEnd"/>
     </w:p>
     <w:p>
@@ -10459,7 +10452,7 @@
           <w:sz w:val="32"/>
         </w:rPr>
       </w:pPr>
-      <w:bookmarkStart w:id="16" w:name="_Toc193263402"/>
+      <w:bookmarkStart w:id="17" w:name="_Toc193263402"/>
       <w:r>
         <w:rPr>
           <w:b/>
@@ -10468,7 +10461,7 @@
         </w:rPr>
         <w:t>Association Class</w:t>
       </w:r>
-      <w:bookmarkEnd w:id="16"/>
+      <w:bookmarkEnd w:id="17"/>
     </w:p>
     <w:p>
       <w:pPr>
@@ -10637,7 +10630,7 @@
           <w:sz w:val="32"/>
         </w:rPr>
       </w:pPr>
-      <w:bookmarkStart w:id="17" w:name="_Toc193263403"/>
+      <w:bookmarkStart w:id="18" w:name="_Toc193263403"/>
       <w:r>
         <w:rPr>
           <w:b/>
@@ -10647,7 +10640,7 @@
         <w:lastRenderedPageBreak/>
         <w:t>Do’s and Don’ts of UML Class Diagram</w:t>
       </w:r>
-      <w:bookmarkEnd w:id="17"/>
+      <w:bookmarkEnd w:id="18"/>
     </w:p>
     <w:p>
       <w:pPr>
@@ -11113,7 +11106,7 @@
           <w:sz w:val="36"/>
         </w:rPr>
       </w:pPr>
-      <w:bookmarkStart w:id="18" w:name="_Toc193263404"/>
+      <w:bookmarkStart w:id="19" w:name="_Toc193263404"/>
       <w:r>
         <w:rPr>
           <w:b/>
@@ -11131,7 +11124,7 @@
         </w:rPr>
         <w:t>UML Class Diagrams for Real-World Systems</w:t>
       </w:r>
-      <w:bookmarkEnd w:id="18"/>
+      <w:bookmarkEnd w:id="19"/>
     </w:p>
     <w:p>
       <w:pPr>
@@ -11150,7 +11143,7 @@
           <w:lang w:val="en-US"/>
         </w:rPr>
       </w:pPr>
-      <w:bookmarkStart w:id="19" w:name="_Toc193263405"/>
+      <w:bookmarkStart w:id="20" w:name="_Toc193263405"/>
       <w:r>
         <w:rPr>
           <w:color w:val="2E74B5" w:themeColor="accent5" w:themeShade="BF"/>
@@ -11158,7 +11151,7 @@
         </w:rPr>
         <w:t>UML Class Diagram for an E-commerce System</w:t>
       </w:r>
-      <w:bookmarkEnd w:id="19"/>
+      <w:bookmarkEnd w:id="20"/>
     </w:p>
     <w:p>
       <w:pPr>
@@ -11392,7 +11385,7 @@
           <w:lang w:val="en-US"/>
         </w:rPr>
       </w:pPr>
-      <w:bookmarkStart w:id="20" w:name="_Toc193263406"/>
+      <w:bookmarkStart w:id="21" w:name="_Toc193263406"/>
       <w:r>
         <w:rPr>
           <w:color w:val="2E74B5" w:themeColor="accent5" w:themeShade="BF"/>
@@ -11401,7 +11394,7 @@
         <w:lastRenderedPageBreak/>
         <w:t>UML Class Diagram for Library Management</w:t>
       </w:r>
-      <w:bookmarkEnd w:id="20"/>
+      <w:bookmarkEnd w:id="21"/>
     </w:p>
     <w:p>
       <w:pPr>
@@ -11553,7 +11546,7 @@
           <w:sz w:val="36"/>
         </w:rPr>
       </w:pPr>
-      <w:bookmarkStart w:id="21" w:name="_Toc193263407"/>
+      <w:bookmarkStart w:id="22" w:name="_Toc193263407"/>
       <w:r>
         <w:rPr>
           <w:b/>
@@ -11563,7 +11556,7 @@
         <w:lastRenderedPageBreak/>
         <w:t>7. Interview Questions</w:t>
       </w:r>
-      <w:bookmarkEnd w:id="21"/>
+      <w:bookmarkEnd w:id="22"/>
       <w:r>
         <w:rPr>
           <w:b/>
@@ -16000,8 +15993,6 @@
         </w:rPr>
         <w:t>, but relationship between them is dependency and not composition.</w:t>
       </w:r>
-      <w:bookmarkStart w:id="22" w:name="_GoBack"/>
-      <w:bookmarkEnd w:id="22"/>
     </w:p>
     <w:p>
       <w:pPr>
@@ -17077,7 +17068,7 @@
         <w:noProof/>
         <w:color w:val="2E74B5" w:themeColor="accent5" w:themeShade="BF"/>
       </w:rPr>
-      <w:t>24</w:t>
+      <w:t>20</w:t>
     </w:r>
     <w:r>
       <w:rPr>
@@ -20390,7 +20381,7 @@
 </file>
 
 <file path=customXml/itemProps1.xml><?xml version="1.0" encoding="utf-8"?>
-<ds:datastoreItem xmlns:ds="http://schemas.openxmlformats.org/officeDocument/2006/customXml" ds:itemID="{A06EA105-9C5A-4606-B063-DE550B34AD58}">
+<ds:datastoreItem xmlns:ds="http://schemas.openxmlformats.org/officeDocument/2006/customXml" ds:itemID="{83E2621C-89B9-417D-BD1E-F7C464B8B424}">
   <ds:schemaRefs>
     <ds:schemaRef ds:uri="http://schemas.openxmlformats.org/officeDocument/2006/bibliography"/>
   </ds:schemaRefs>

</xml_diff>